<commit_message>
fix:corregido documento de analisis de requerimientos
</commit_message>
<xml_diff>
--- a/Desarrollo/MindSoft/Ánalisis/AMSM-DAR.docx
+++ b/Desarrollo/MindSoft/Ánalisis/AMSM-DAR.docx
@@ -141,7 +141,7 @@
           <w:szCs w:val="48"/>
           <w:rtl w:val="0"/>
         </w:rPr>
-        <w:t xml:space="preserve">Versión 1.0</w:t>
+        <w:t xml:space="preserve">Versión 1.1</w:t>
       </w:r>
     </w:p>
     <w:p>
@@ -602,8 +602,13 @@
             </w:pPr>
             <w:r>
               <w:rPr>
+                <w:rFonts w:ascii="Times New Roman" w:cs="Times New Roman" w:eastAsia="Times New Roman" w:hAnsi="Times New Roman"/>
+                <w:b w:val="1"/>
+                <w:sz w:val="24"/>
+                <w:szCs w:val="24"/>
                 <w:rtl w:val="0"/>
               </w:rPr>
+              <w:t xml:space="preserve">20/09/2024</w:t>
             </w:r>
           </w:p>
         </w:tc>
@@ -635,8 +640,13 @@
             </w:pPr>
             <w:r>
               <w:rPr>
+                <w:rFonts w:ascii="Times New Roman" w:cs="Times New Roman" w:eastAsia="Times New Roman" w:hAnsi="Times New Roman"/>
+                <w:b w:val="1"/>
+                <w:sz w:val="24"/>
+                <w:szCs w:val="24"/>
                 <w:rtl w:val="0"/>
               </w:rPr>
+              <w:t xml:space="preserve">1.1</w:t>
             </w:r>
           </w:p>
         </w:tc>
@@ -668,8 +678,13 @@
             </w:pPr>
             <w:r>
               <w:rPr>
+                <w:rFonts w:ascii="Times New Roman" w:cs="Times New Roman" w:eastAsia="Times New Roman" w:hAnsi="Times New Roman"/>
+                <w:b w:val="1"/>
+                <w:sz w:val="24"/>
+                <w:szCs w:val="24"/>
                 <w:rtl w:val="0"/>
               </w:rPr>
+              <w:t xml:space="preserve">Corrección de requisitos no funcionales, corrección del diagrama de casos de uso y actualización de pantallas.</w:t>
             </w:r>
           </w:p>
         </w:tc>
@@ -701,8 +716,13 @@
             </w:pPr>
             <w:r>
               <w:rPr>
+                <w:rFonts w:ascii="Times New Roman" w:cs="Times New Roman" w:eastAsia="Times New Roman" w:hAnsi="Times New Roman"/>
+                <w:b w:val="1"/>
+                <w:sz w:val="24"/>
+                <w:szCs w:val="24"/>
                 <w:rtl w:val="0"/>
               </w:rPr>
+              <w:t xml:space="preserve">Victor Caceres,  Deyvi Gomez y Brayan Alquizar</w:t>
             </w:r>
           </w:p>
         </w:tc>
@@ -1530,10 +1550,17 @@
             </w:tabs>
             <w:spacing w:before="60" w:line="240" w:lineRule="auto"/>
             <w:rPr>
-              <w:rFonts w:ascii="Times New Roman" w:cs="Times New Roman" w:eastAsia="Times New Roman" w:hAnsi="Times New Roman"/>
+              <w:rFonts w:ascii="Arial" w:cs="Arial" w:eastAsia="Arial" w:hAnsi="Arial"/>
               <w:b w:val="1"/>
+              <w:i w:val="0"/>
+              <w:smallCaps w:val="0"/>
+              <w:strike w:val="0"/>
               <w:color w:val="000000"/>
+              <w:sz w:val="22"/>
+              <w:szCs w:val="22"/>
               <w:u w:val="none"/>
+              <w:shd w:fill="auto" w:val="clear"/>
+              <w:vertAlign w:val="baseline"/>
             </w:rPr>
           </w:pPr>
           <w:r>
@@ -1557,7 +1584,7 @@
                 <w:vertAlign w:val="baseline"/>
                 <w:rtl w:val="0"/>
               </w:rPr>
-              <w:t xml:space="preserve">Índice</w:t>
+              <w:t xml:space="preserve">Índice:</w:t>
               <w:tab/>
               <w:t xml:space="preserve">3</w:t>
             </w:r>
@@ -1576,10 +1603,17 @@
             </w:tabs>
             <w:spacing w:before="60" w:line="240" w:lineRule="auto"/>
             <w:rPr>
-              <w:rFonts w:ascii="Times New Roman" w:cs="Times New Roman" w:eastAsia="Times New Roman" w:hAnsi="Times New Roman"/>
+              <w:rFonts w:ascii="Arial" w:cs="Arial" w:eastAsia="Arial" w:hAnsi="Arial"/>
               <w:b w:val="1"/>
+              <w:i w:val="0"/>
+              <w:smallCaps w:val="0"/>
+              <w:strike w:val="0"/>
               <w:color w:val="000000"/>
+              <w:sz w:val="22"/>
+              <w:szCs w:val="22"/>
               <w:u w:val="none"/>
+              <w:shd w:fill="auto" w:val="clear"/>
+              <w:vertAlign w:val="baseline"/>
             </w:rPr>
           </w:pPr>
           <w:hyperlink w:anchor="_6ci4uedglj2t">
@@ -1617,10 +1651,17 @@
             </w:tabs>
             <w:spacing w:before="60" w:line="240" w:lineRule="auto"/>
             <w:rPr>
-              <w:rFonts w:ascii="Times New Roman" w:cs="Times New Roman" w:eastAsia="Times New Roman" w:hAnsi="Times New Roman"/>
+              <w:rFonts w:ascii="Arial" w:cs="Arial" w:eastAsia="Arial" w:hAnsi="Arial"/>
               <w:b w:val="1"/>
+              <w:i w:val="0"/>
+              <w:smallCaps w:val="0"/>
+              <w:strike w:val="0"/>
               <w:color w:val="000000"/>
+              <w:sz w:val="22"/>
+              <w:szCs w:val="22"/>
               <w:u w:val="none"/>
+              <w:shd w:fill="auto" w:val="clear"/>
+              <w:vertAlign w:val="baseline"/>
             </w:rPr>
           </w:pPr>
           <w:hyperlink w:anchor="_ipc4arr0e54e">
@@ -1658,10 +1699,17 @@
             </w:tabs>
             <w:spacing w:before="60" w:line="240" w:lineRule="auto"/>
             <w:rPr>
-              <w:rFonts w:ascii="Times New Roman" w:cs="Times New Roman" w:eastAsia="Times New Roman" w:hAnsi="Times New Roman"/>
+              <w:rFonts w:ascii="Arial" w:cs="Arial" w:eastAsia="Arial" w:hAnsi="Arial"/>
               <w:b w:val="1"/>
+              <w:i w:val="0"/>
+              <w:smallCaps w:val="0"/>
+              <w:strike w:val="0"/>
               <w:color w:val="000000"/>
+              <w:sz w:val="22"/>
+              <w:szCs w:val="22"/>
               <w:u w:val="none"/>
+              <w:shd w:fill="auto" w:val="clear"/>
+              <w:vertAlign w:val="baseline"/>
             </w:rPr>
           </w:pPr>
           <w:hyperlink w:anchor="_n0d5o15msba5">
@@ -1700,15 +1748,24 @@
             <w:spacing w:before="60" w:line="240" w:lineRule="auto"/>
             <w:ind w:left="360" w:firstLine="0"/>
             <w:rPr>
-              <w:rFonts w:ascii="Times New Roman" w:cs="Times New Roman" w:eastAsia="Times New Roman" w:hAnsi="Times New Roman"/>
+              <w:rFonts w:ascii="Arial" w:cs="Arial" w:eastAsia="Arial" w:hAnsi="Arial"/>
+              <w:b w:val="0"/>
+              <w:i w:val="0"/>
+              <w:smallCaps w:val="0"/>
+              <w:strike w:val="0"/>
               <w:color w:val="000000"/>
+              <w:sz w:val="22"/>
+              <w:szCs w:val="22"/>
               <w:u w:val="none"/>
+              <w:shd w:fill="auto" w:val="clear"/>
+              <w:vertAlign w:val="baseline"/>
             </w:rPr>
           </w:pPr>
           <w:hyperlink w:anchor="_8l8y6r2ua112">
             <w:r>
               <w:rPr>
                 <w:rFonts w:ascii="Times New Roman" w:cs="Times New Roman" w:eastAsia="Times New Roman" w:hAnsi="Times New Roman"/>
+                <w:b w:val="0"/>
                 <w:i w:val="0"/>
                 <w:smallCaps w:val="0"/>
                 <w:strike w:val="0"/>
@@ -1739,10 +1796,17 @@
             </w:tabs>
             <w:spacing w:before="60" w:line="240" w:lineRule="auto"/>
             <w:rPr>
-              <w:rFonts w:ascii="Times New Roman" w:cs="Times New Roman" w:eastAsia="Times New Roman" w:hAnsi="Times New Roman"/>
+              <w:rFonts w:ascii="Arial" w:cs="Arial" w:eastAsia="Arial" w:hAnsi="Arial"/>
               <w:b w:val="1"/>
+              <w:i w:val="0"/>
+              <w:smallCaps w:val="0"/>
+              <w:strike w:val="0"/>
               <w:color w:val="000000"/>
+              <w:sz w:val="22"/>
+              <w:szCs w:val="22"/>
               <w:u w:val="none"/>
+              <w:shd w:fill="auto" w:val="clear"/>
+              <w:vertAlign w:val="baseline"/>
             </w:rPr>
           </w:pPr>
           <w:hyperlink w:anchor="_uc7np7x58fdg">
@@ -1781,15 +1845,24 @@
             <w:spacing w:before="60" w:line="240" w:lineRule="auto"/>
             <w:ind w:left="360" w:firstLine="0"/>
             <w:rPr>
-              <w:rFonts w:ascii="Times New Roman" w:cs="Times New Roman" w:eastAsia="Times New Roman" w:hAnsi="Times New Roman"/>
+              <w:rFonts w:ascii="Arial" w:cs="Arial" w:eastAsia="Arial" w:hAnsi="Arial"/>
+              <w:b w:val="0"/>
+              <w:i w:val="0"/>
+              <w:smallCaps w:val="0"/>
+              <w:strike w:val="0"/>
               <w:color w:val="000000"/>
+              <w:sz w:val="22"/>
+              <w:szCs w:val="22"/>
               <w:u w:val="none"/>
+              <w:shd w:fill="auto" w:val="clear"/>
+              <w:vertAlign w:val="baseline"/>
             </w:rPr>
           </w:pPr>
           <w:hyperlink w:anchor="_o1e3xyqqwtrn">
             <w:r>
               <w:rPr>
                 <w:rFonts w:ascii="Times New Roman" w:cs="Times New Roman" w:eastAsia="Times New Roman" w:hAnsi="Times New Roman"/>
+                <w:b w:val="0"/>
                 <w:i w:val="0"/>
                 <w:smallCaps w:val="0"/>
                 <w:strike w:val="0"/>
@@ -1801,7 +1874,7 @@
                 <w:vertAlign w:val="baseline"/>
                 <w:rtl w:val="0"/>
               </w:rPr>
-              <w:t xml:space="preserve">Descripción</w:t>
+              <w:t xml:space="preserve">● Descripción</w:t>
               <w:tab/>
               <w:t xml:space="preserve">6</w:t>
             </w:r>
@@ -1821,15 +1894,24 @@
             <w:spacing w:before="60" w:line="240" w:lineRule="auto"/>
             <w:ind w:left="360" w:firstLine="0"/>
             <w:rPr>
-              <w:rFonts w:ascii="Times New Roman" w:cs="Times New Roman" w:eastAsia="Times New Roman" w:hAnsi="Times New Roman"/>
+              <w:rFonts w:ascii="Arial" w:cs="Arial" w:eastAsia="Arial" w:hAnsi="Arial"/>
+              <w:b w:val="0"/>
+              <w:i w:val="0"/>
+              <w:smallCaps w:val="0"/>
+              <w:strike w:val="0"/>
               <w:color w:val="000000"/>
+              <w:sz w:val="22"/>
+              <w:szCs w:val="22"/>
               <w:u w:val="none"/>
+              <w:shd w:fill="auto" w:val="clear"/>
+              <w:vertAlign w:val="baseline"/>
             </w:rPr>
           </w:pPr>
           <w:hyperlink w:anchor="_776rtaukj26m">
             <w:r>
               <w:rPr>
                 <w:rFonts w:ascii="Times New Roman" w:cs="Times New Roman" w:eastAsia="Times New Roman" w:hAnsi="Times New Roman"/>
+                <w:b w:val="0"/>
                 <w:i w:val="0"/>
                 <w:smallCaps w:val="0"/>
                 <w:strike w:val="0"/>
@@ -1841,7 +1923,7 @@
                 <w:vertAlign w:val="baseline"/>
                 <w:rtl w:val="0"/>
               </w:rPr>
-              <w:t xml:space="preserve">Objetivo</w:t>
+              <w:t xml:space="preserve">● Objetivo</w:t>
               <w:tab/>
               <w:t xml:space="preserve">6</w:t>
             </w:r>
@@ -1861,15 +1943,24 @@
             <w:spacing w:before="60" w:line="240" w:lineRule="auto"/>
             <w:ind w:left="360" w:firstLine="0"/>
             <w:rPr>
-              <w:rFonts w:ascii="Times New Roman" w:cs="Times New Roman" w:eastAsia="Times New Roman" w:hAnsi="Times New Roman"/>
+              <w:rFonts w:ascii="Arial" w:cs="Arial" w:eastAsia="Arial" w:hAnsi="Arial"/>
+              <w:b w:val="0"/>
+              <w:i w:val="0"/>
+              <w:smallCaps w:val="0"/>
+              <w:strike w:val="0"/>
               <w:color w:val="000000"/>
+              <w:sz w:val="22"/>
+              <w:szCs w:val="22"/>
               <w:u w:val="none"/>
+              <w:shd w:fill="auto" w:val="clear"/>
+              <w:vertAlign w:val="baseline"/>
             </w:rPr>
           </w:pPr>
           <w:hyperlink w:anchor="_idfa7vpw23m9">
             <w:r>
               <w:rPr>
                 <w:rFonts w:ascii="Times New Roman" w:cs="Times New Roman" w:eastAsia="Times New Roman" w:hAnsi="Times New Roman"/>
+                <w:b w:val="0"/>
                 <w:i w:val="0"/>
                 <w:smallCaps w:val="0"/>
                 <w:strike w:val="0"/>
@@ -1881,7 +1972,7 @@
                 <w:vertAlign w:val="baseline"/>
                 <w:rtl w:val="0"/>
               </w:rPr>
-              <w:t xml:space="preserve">Precondiciones</w:t>
+              <w:t xml:space="preserve">● Precondiciones</w:t>
               <w:tab/>
               <w:t xml:space="preserve">6</w:t>
             </w:r>
@@ -1901,15 +1992,24 @@
             <w:spacing w:before="60" w:line="240" w:lineRule="auto"/>
             <w:ind w:left="360" w:firstLine="0"/>
             <w:rPr>
-              <w:rFonts w:ascii="Times New Roman" w:cs="Times New Roman" w:eastAsia="Times New Roman" w:hAnsi="Times New Roman"/>
+              <w:rFonts w:ascii="Arial" w:cs="Arial" w:eastAsia="Arial" w:hAnsi="Arial"/>
+              <w:b w:val="0"/>
+              <w:i w:val="0"/>
+              <w:smallCaps w:val="0"/>
+              <w:strike w:val="0"/>
               <w:color w:val="000000"/>
+              <w:sz w:val="22"/>
+              <w:szCs w:val="22"/>
               <w:u w:val="none"/>
+              <w:shd w:fill="auto" w:val="clear"/>
+              <w:vertAlign w:val="baseline"/>
             </w:rPr>
           </w:pPr>
           <w:hyperlink w:anchor="_d5wglwkk4xoy">
             <w:r>
               <w:rPr>
                 <w:rFonts w:ascii="Times New Roman" w:cs="Times New Roman" w:eastAsia="Times New Roman" w:hAnsi="Times New Roman"/>
+                <w:b w:val="0"/>
                 <w:i w:val="0"/>
                 <w:smallCaps w:val="0"/>
                 <w:strike w:val="0"/>
@@ -1921,7 +2021,7 @@
                 <w:vertAlign w:val="baseline"/>
                 <w:rtl w:val="0"/>
               </w:rPr>
-              <w:t xml:space="preserve">Flujo básico</w:t>
+              <w:t xml:space="preserve">● Flujo básico</w:t>
               <w:tab/>
               <w:t xml:space="preserve">6</w:t>
             </w:r>
@@ -1941,15 +2041,24 @@
             <w:spacing w:before="60" w:line="240" w:lineRule="auto"/>
             <w:ind w:left="360" w:firstLine="0"/>
             <w:rPr>
-              <w:rFonts w:ascii="Times New Roman" w:cs="Times New Roman" w:eastAsia="Times New Roman" w:hAnsi="Times New Roman"/>
+              <w:rFonts w:ascii="Arial" w:cs="Arial" w:eastAsia="Arial" w:hAnsi="Arial"/>
+              <w:b w:val="0"/>
+              <w:i w:val="0"/>
+              <w:smallCaps w:val="0"/>
+              <w:strike w:val="0"/>
               <w:color w:val="000000"/>
+              <w:sz w:val="22"/>
+              <w:szCs w:val="22"/>
               <w:u w:val="none"/>
+              <w:shd w:fill="auto" w:val="clear"/>
+              <w:vertAlign w:val="baseline"/>
             </w:rPr>
           </w:pPr>
           <w:hyperlink w:anchor="_s1u9zk1cd708">
             <w:r>
               <w:rPr>
                 <w:rFonts w:ascii="Times New Roman" w:cs="Times New Roman" w:eastAsia="Times New Roman" w:hAnsi="Times New Roman"/>
+                <w:b w:val="0"/>
                 <w:i w:val="0"/>
                 <w:smallCaps w:val="0"/>
                 <w:strike w:val="0"/>
@@ -1961,7 +2070,7 @@
                 <w:vertAlign w:val="baseline"/>
                 <w:rtl w:val="0"/>
               </w:rPr>
-              <w:t xml:space="preserve">Flujo alternativo</w:t>
+              <w:t xml:space="preserve">● Flujo alternativo</w:t>
               <w:tab/>
               <w:t xml:space="preserve">6</w:t>
             </w:r>
@@ -1981,15 +2090,24 @@
             <w:spacing w:before="60" w:line="240" w:lineRule="auto"/>
             <w:ind w:left="360" w:firstLine="0"/>
             <w:rPr>
-              <w:rFonts w:ascii="Times New Roman" w:cs="Times New Roman" w:eastAsia="Times New Roman" w:hAnsi="Times New Roman"/>
+              <w:rFonts w:ascii="Arial" w:cs="Arial" w:eastAsia="Arial" w:hAnsi="Arial"/>
+              <w:b w:val="0"/>
+              <w:i w:val="0"/>
+              <w:smallCaps w:val="0"/>
+              <w:strike w:val="0"/>
               <w:color w:val="000000"/>
+              <w:sz w:val="22"/>
+              <w:szCs w:val="22"/>
               <w:u w:val="none"/>
+              <w:shd w:fill="auto" w:val="clear"/>
+              <w:vertAlign w:val="baseline"/>
             </w:rPr>
           </w:pPr>
           <w:hyperlink w:anchor="_7m13ad51u6t8">
             <w:r>
               <w:rPr>
                 <w:rFonts w:ascii="Times New Roman" w:cs="Times New Roman" w:eastAsia="Times New Roman" w:hAnsi="Times New Roman"/>
+                <w:b w:val="0"/>
                 <w:i w:val="0"/>
                 <w:smallCaps w:val="0"/>
                 <w:strike w:val="0"/>
@@ -2001,9 +2119,9 @@
                 <w:vertAlign w:val="baseline"/>
                 <w:rtl w:val="0"/>
               </w:rPr>
-              <w:t xml:space="preserve">Prototipo de pantalla</w:t>
+              <w:t xml:space="preserve">● Prototipo de pantalla</w:t>
               <w:tab/>
-              <w:t xml:space="preserve">6</w:t>
+              <w:t xml:space="preserve">7</w:t>
             </w:r>
           </w:hyperlink>
           <w:r>
@@ -2020,10 +2138,17 @@
             </w:tabs>
             <w:spacing w:before="60" w:line="240" w:lineRule="auto"/>
             <w:rPr>
-              <w:rFonts w:ascii="Times New Roman" w:cs="Times New Roman" w:eastAsia="Times New Roman" w:hAnsi="Times New Roman"/>
+              <w:rFonts w:ascii="Arial" w:cs="Arial" w:eastAsia="Arial" w:hAnsi="Arial"/>
               <w:b w:val="1"/>
+              <w:i w:val="0"/>
+              <w:smallCaps w:val="0"/>
+              <w:strike w:val="0"/>
               <w:color w:val="000000"/>
+              <w:sz w:val="22"/>
+              <w:szCs w:val="22"/>
               <w:u w:val="none"/>
+              <w:shd w:fill="auto" w:val="clear"/>
+              <w:vertAlign w:val="baseline"/>
             </w:rPr>
           </w:pPr>
           <w:hyperlink w:anchor="_erbto8uvu75g">
@@ -2044,7 +2169,7 @@
               </w:rPr>
               <w:t xml:space="preserve">Calificar el dia</w:t>
               <w:tab/>
-              <w:t xml:space="preserve">6</w:t>
+              <w:t xml:space="preserve">8</w:t>
             </w:r>
           </w:hyperlink>
           <w:r>
@@ -2062,15 +2187,24 @@
             <w:spacing w:before="60" w:line="240" w:lineRule="auto"/>
             <w:ind w:left="360" w:firstLine="0"/>
             <w:rPr>
-              <w:rFonts w:ascii="Times New Roman" w:cs="Times New Roman" w:eastAsia="Times New Roman" w:hAnsi="Times New Roman"/>
+              <w:rFonts w:ascii="Arial" w:cs="Arial" w:eastAsia="Arial" w:hAnsi="Arial"/>
+              <w:b w:val="0"/>
+              <w:i w:val="0"/>
+              <w:smallCaps w:val="0"/>
+              <w:strike w:val="0"/>
               <w:color w:val="000000"/>
+              <w:sz w:val="22"/>
+              <w:szCs w:val="22"/>
               <w:u w:val="none"/>
+              <w:shd w:fill="auto" w:val="clear"/>
+              <w:vertAlign w:val="baseline"/>
             </w:rPr>
           </w:pPr>
           <w:hyperlink w:anchor="_ckbg431dxtoo">
             <w:r>
               <w:rPr>
                 <w:rFonts w:ascii="Times New Roman" w:cs="Times New Roman" w:eastAsia="Times New Roman" w:hAnsi="Times New Roman"/>
+                <w:b w:val="0"/>
                 <w:i w:val="0"/>
                 <w:smallCaps w:val="0"/>
                 <w:strike w:val="0"/>
@@ -2082,9 +2216,9 @@
                 <w:vertAlign w:val="baseline"/>
                 <w:rtl w:val="0"/>
               </w:rPr>
-              <w:t xml:space="preserve">Descripción</w:t>
+              <w:t xml:space="preserve">● Descripción</w:t>
               <w:tab/>
-              <w:t xml:space="preserve">6</w:t>
+              <w:t xml:space="preserve">8</w:t>
             </w:r>
           </w:hyperlink>
           <w:r>
@@ -2102,15 +2236,24 @@
             <w:spacing w:before="60" w:line="240" w:lineRule="auto"/>
             <w:ind w:left="360" w:firstLine="0"/>
             <w:rPr>
-              <w:rFonts w:ascii="Times New Roman" w:cs="Times New Roman" w:eastAsia="Times New Roman" w:hAnsi="Times New Roman"/>
+              <w:rFonts w:ascii="Arial" w:cs="Arial" w:eastAsia="Arial" w:hAnsi="Arial"/>
+              <w:b w:val="0"/>
+              <w:i w:val="0"/>
+              <w:smallCaps w:val="0"/>
+              <w:strike w:val="0"/>
               <w:color w:val="000000"/>
+              <w:sz w:val="22"/>
+              <w:szCs w:val="22"/>
               <w:u w:val="none"/>
+              <w:shd w:fill="auto" w:val="clear"/>
+              <w:vertAlign w:val="baseline"/>
             </w:rPr>
           </w:pPr>
           <w:hyperlink w:anchor="_iauaioausfdb">
             <w:r>
               <w:rPr>
                 <w:rFonts w:ascii="Times New Roman" w:cs="Times New Roman" w:eastAsia="Times New Roman" w:hAnsi="Times New Roman"/>
+                <w:b w:val="0"/>
                 <w:i w:val="0"/>
                 <w:smallCaps w:val="0"/>
                 <w:strike w:val="0"/>
@@ -2122,9 +2265,9 @@
                 <w:vertAlign w:val="baseline"/>
                 <w:rtl w:val="0"/>
               </w:rPr>
-              <w:t xml:space="preserve">Objetivo</w:t>
+              <w:t xml:space="preserve">● Objetivo</w:t>
               <w:tab/>
-              <w:t xml:space="preserve">6</w:t>
+              <w:t xml:space="preserve">8</w:t>
             </w:r>
           </w:hyperlink>
           <w:r>
@@ -2142,15 +2285,24 @@
             <w:spacing w:before="60" w:line="240" w:lineRule="auto"/>
             <w:ind w:left="360" w:firstLine="0"/>
             <w:rPr>
-              <w:rFonts w:ascii="Times New Roman" w:cs="Times New Roman" w:eastAsia="Times New Roman" w:hAnsi="Times New Roman"/>
+              <w:rFonts w:ascii="Arial" w:cs="Arial" w:eastAsia="Arial" w:hAnsi="Arial"/>
+              <w:b w:val="0"/>
+              <w:i w:val="0"/>
+              <w:smallCaps w:val="0"/>
+              <w:strike w:val="0"/>
               <w:color w:val="000000"/>
+              <w:sz w:val="22"/>
+              <w:szCs w:val="22"/>
               <w:u w:val="none"/>
+              <w:shd w:fill="auto" w:val="clear"/>
+              <w:vertAlign w:val="baseline"/>
             </w:rPr>
           </w:pPr>
           <w:hyperlink w:anchor="_4b5ade6hbf5i">
             <w:r>
               <w:rPr>
                 <w:rFonts w:ascii="Times New Roman" w:cs="Times New Roman" w:eastAsia="Times New Roman" w:hAnsi="Times New Roman"/>
+                <w:b w:val="0"/>
                 <w:i w:val="0"/>
                 <w:smallCaps w:val="0"/>
                 <w:strike w:val="0"/>
@@ -2162,9 +2314,9 @@
                 <w:vertAlign w:val="baseline"/>
                 <w:rtl w:val="0"/>
               </w:rPr>
-              <w:t xml:space="preserve">Precondiciones</w:t>
+              <w:t xml:space="preserve">● Precondiciones</w:t>
               <w:tab/>
-              <w:t xml:space="preserve">6</w:t>
+              <w:t xml:space="preserve">8</w:t>
             </w:r>
           </w:hyperlink>
           <w:r>
@@ -2182,15 +2334,24 @@
             <w:spacing w:before="60" w:line="240" w:lineRule="auto"/>
             <w:ind w:left="360" w:firstLine="0"/>
             <w:rPr>
-              <w:rFonts w:ascii="Times New Roman" w:cs="Times New Roman" w:eastAsia="Times New Roman" w:hAnsi="Times New Roman"/>
+              <w:rFonts w:ascii="Arial" w:cs="Arial" w:eastAsia="Arial" w:hAnsi="Arial"/>
+              <w:b w:val="0"/>
+              <w:i w:val="0"/>
+              <w:smallCaps w:val="0"/>
+              <w:strike w:val="0"/>
               <w:color w:val="000000"/>
+              <w:sz w:val="22"/>
+              <w:szCs w:val="22"/>
               <w:u w:val="none"/>
+              <w:shd w:fill="auto" w:val="clear"/>
+              <w:vertAlign w:val="baseline"/>
             </w:rPr>
           </w:pPr>
           <w:hyperlink w:anchor="_daj7nisvvru4">
             <w:r>
               <w:rPr>
                 <w:rFonts w:ascii="Times New Roman" w:cs="Times New Roman" w:eastAsia="Times New Roman" w:hAnsi="Times New Roman"/>
+                <w:b w:val="0"/>
                 <w:i w:val="0"/>
                 <w:smallCaps w:val="0"/>
                 <w:strike w:val="0"/>
@@ -2202,9 +2363,9 @@
                 <w:vertAlign w:val="baseline"/>
                 <w:rtl w:val="0"/>
               </w:rPr>
-              <w:t xml:space="preserve">Flujo básico</w:t>
+              <w:t xml:space="preserve">● Flujo básico</w:t>
               <w:tab/>
-              <w:t xml:space="preserve">6</w:t>
+              <w:t xml:space="preserve">8</w:t>
             </w:r>
           </w:hyperlink>
           <w:r>
@@ -2222,15 +2383,24 @@
             <w:spacing w:before="60" w:line="240" w:lineRule="auto"/>
             <w:ind w:left="360" w:firstLine="0"/>
             <w:rPr>
-              <w:rFonts w:ascii="Times New Roman" w:cs="Times New Roman" w:eastAsia="Times New Roman" w:hAnsi="Times New Roman"/>
+              <w:rFonts w:ascii="Arial" w:cs="Arial" w:eastAsia="Arial" w:hAnsi="Arial"/>
+              <w:b w:val="0"/>
+              <w:i w:val="0"/>
+              <w:smallCaps w:val="0"/>
+              <w:strike w:val="0"/>
               <w:color w:val="000000"/>
+              <w:sz w:val="22"/>
+              <w:szCs w:val="22"/>
               <w:u w:val="none"/>
+              <w:shd w:fill="auto" w:val="clear"/>
+              <w:vertAlign w:val="baseline"/>
             </w:rPr>
           </w:pPr>
           <w:hyperlink w:anchor="_brc0qzxeyuf3">
             <w:r>
               <w:rPr>
                 <w:rFonts w:ascii="Times New Roman" w:cs="Times New Roman" w:eastAsia="Times New Roman" w:hAnsi="Times New Roman"/>
+                <w:b w:val="0"/>
                 <w:i w:val="0"/>
                 <w:smallCaps w:val="0"/>
                 <w:strike w:val="0"/>
@@ -2242,9 +2412,9 @@
                 <w:vertAlign w:val="baseline"/>
                 <w:rtl w:val="0"/>
               </w:rPr>
-              <w:t xml:space="preserve">Flujo alternativo</w:t>
+              <w:t xml:space="preserve">● Flujo alternativo</w:t>
               <w:tab/>
-              <w:t xml:space="preserve">6</w:t>
+              <w:t xml:space="preserve">8</w:t>
             </w:r>
           </w:hyperlink>
           <w:r>
@@ -2262,15 +2432,24 @@
             <w:spacing w:before="60" w:line="240" w:lineRule="auto"/>
             <w:ind w:left="360" w:firstLine="0"/>
             <w:rPr>
-              <w:rFonts w:ascii="Times New Roman" w:cs="Times New Roman" w:eastAsia="Times New Roman" w:hAnsi="Times New Roman"/>
+              <w:rFonts w:ascii="Arial" w:cs="Arial" w:eastAsia="Arial" w:hAnsi="Arial"/>
+              <w:b w:val="0"/>
+              <w:i w:val="0"/>
+              <w:smallCaps w:val="0"/>
+              <w:strike w:val="0"/>
               <w:color w:val="000000"/>
+              <w:sz w:val="22"/>
+              <w:szCs w:val="22"/>
               <w:u w:val="none"/>
+              <w:shd w:fill="auto" w:val="clear"/>
+              <w:vertAlign w:val="baseline"/>
             </w:rPr>
           </w:pPr>
           <w:hyperlink w:anchor="_bh0c12yvq79t">
             <w:r>
               <w:rPr>
                 <w:rFonts w:ascii="Times New Roman" w:cs="Times New Roman" w:eastAsia="Times New Roman" w:hAnsi="Times New Roman"/>
+                <w:b w:val="0"/>
                 <w:i w:val="0"/>
                 <w:smallCaps w:val="0"/>
                 <w:strike w:val="0"/>
@@ -2282,9 +2461,9 @@
                 <w:vertAlign w:val="baseline"/>
                 <w:rtl w:val="0"/>
               </w:rPr>
-              <w:t xml:space="preserve">Prototipo de pantalla</w:t>
+              <w:t xml:space="preserve">● Prototipo de pantalla</w:t>
               <w:tab/>
-              <w:t xml:space="preserve">6</w:t>
+              <w:t xml:space="preserve">9</w:t>
             </w:r>
           </w:hyperlink>
           <w:r>
@@ -2301,10 +2480,17 @@
             </w:tabs>
             <w:spacing w:before="60" w:line="240" w:lineRule="auto"/>
             <w:rPr>
-              <w:rFonts w:ascii="Times New Roman" w:cs="Times New Roman" w:eastAsia="Times New Roman" w:hAnsi="Times New Roman"/>
+              <w:rFonts w:ascii="Arial" w:cs="Arial" w:eastAsia="Arial" w:hAnsi="Arial"/>
               <w:b w:val="1"/>
+              <w:i w:val="0"/>
+              <w:smallCaps w:val="0"/>
+              <w:strike w:val="0"/>
               <w:color w:val="000000"/>
+              <w:sz w:val="22"/>
+              <w:szCs w:val="22"/>
               <w:u w:val="none"/>
+              <w:shd w:fill="auto" w:val="clear"/>
+              <w:vertAlign w:val="baseline"/>
             </w:rPr>
           </w:pPr>
           <w:hyperlink w:anchor="_iw5i24xzp8vo">
@@ -2325,7 +2511,7 @@
               </w:rPr>
               <w:t xml:space="preserve">Registrar estados de ánimo</w:t>
               <w:tab/>
-              <w:t xml:space="preserve">6</w:t>
+              <w:t xml:space="preserve">9</w:t>
             </w:r>
           </w:hyperlink>
           <w:r>
@@ -2343,15 +2529,24 @@
             <w:spacing w:before="60" w:line="240" w:lineRule="auto"/>
             <w:ind w:left="360" w:firstLine="0"/>
             <w:rPr>
-              <w:rFonts w:ascii="Times New Roman" w:cs="Times New Roman" w:eastAsia="Times New Roman" w:hAnsi="Times New Roman"/>
+              <w:rFonts w:ascii="Arial" w:cs="Arial" w:eastAsia="Arial" w:hAnsi="Arial"/>
+              <w:b w:val="0"/>
+              <w:i w:val="0"/>
+              <w:smallCaps w:val="0"/>
+              <w:strike w:val="0"/>
               <w:color w:val="000000"/>
+              <w:sz w:val="22"/>
+              <w:szCs w:val="22"/>
               <w:u w:val="none"/>
+              <w:shd w:fill="auto" w:val="clear"/>
+              <w:vertAlign w:val="baseline"/>
             </w:rPr>
           </w:pPr>
           <w:hyperlink w:anchor="_uumrk2c1zlz2">
             <w:r>
               <w:rPr>
                 <w:rFonts w:ascii="Times New Roman" w:cs="Times New Roman" w:eastAsia="Times New Roman" w:hAnsi="Times New Roman"/>
+                <w:b w:val="0"/>
                 <w:i w:val="0"/>
                 <w:smallCaps w:val="0"/>
                 <w:strike w:val="0"/>
@@ -2363,9 +2558,9 @@
                 <w:vertAlign w:val="baseline"/>
                 <w:rtl w:val="0"/>
               </w:rPr>
-              <w:t xml:space="preserve">Descripción</w:t>
+              <w:t xml:space="preserve">● Descripción</w:t>
               <w:tab/>
-              <w:t xml:space="preserve">6</w:t>
+              <w:t xml:space="preserve">9</w:t>
             </w:r>
           </w:hyperlink>
           <w:r>
@@ -2383,15 +2578,24 @@
             <w:spacing w:before="60" w:line="240" w:lineRule="auto"/>
             <w:ind w:left="360" w:firstLine="0"/>
             <w:rPr>
-              <w:rFonts w:ascii="Times New Roman" w:cs="Times New Roman" w:eastAsia="Times New Roman" w:hAnsi="Times New Roman"/>
+              <w:rFonts w:ascii="Arial" w:cs="Arial" w:eastAsia="Arial" w:hAnsi="Arial"/>
+              <w:b w:val="0"/>
+              <w:i w:val="0"/>
+              <w:smallCaps w:val="0"/>
+              <w:strike w:val="0"/>
               <w:color w:val="000000"/>
+              <w:sz w:val="22"/>
+              <w:szCs w:val="22"/>
               <w:u w:val="none"/>
+              <w:shd w:fill="auto" w:val="clear"/>
+              <w:vertAlign w:val="baseline"/>
             </w:rPr>
           </w:pPr>
           <w:hyperlink w:anchor="_kaljpmgv0h7r">
             <w:r>
               <w:rPr>
                 <w:rFonts w:ascii="Times New Roman" w:cs="Times New Roman" w:eastAsia="Times New Roman" w:hAnsi="Times New Roman"/>
+                <w:b w:val="0"/>
                 <w:i w:val="0"/>
                 <w:smallCaps w:val="0"/>
                 <w:strike w:val="0"/>
@@ -2403,9 +2607,9 @@
                 <w:vertAlign w:val="baseline"/>
                 <w:rtl w:val="0"/>
               </w:rPr>
-              <w:t xml:space="preserve">Objetivo</w:t>
+              <w:t xml:space="preserve">● Objetivo</w:t>
               <w:tab/>
-              <w:t xml:space="preserve">6</w:t>
+              <w:t xml:space="preserve">9</w:t>
             </w:r>
           </w:hyperlink>
           <w:r>
@@ -2423,15 +2627,24 @@
             <w:spacing w:before="60" w:line="240" w:lineRule="auto"/>
             <w:ind w:left="360" w:firstLine="0"/>
             <w:rPr>
-              <w:rFonts w:ascii="Times New Roman" w:cs="Times New Roman" w:eastAsia="Times New Roman" w:hAnsi="Times New Roman"/>
+              <w:rFonts w:ascii="Arial" w:cs="Arial" w:eastAsia="Arial" w:hAnsi="Arial"/>
+              <w:b w:val="0"/>
+              <w:i w:val="0"/>
+              <w:smallCaps w:val="0"/>
+              <w:strike w:val="0"/>
               <w:color w:val="000000"/>
+              <w:sz w:val="22"/>
+              <w:szCs w:val="22"/>
               <w:u w:val="none"/>
+              <w:shd w:fill="auto" w:val="clear"/>
+              <w:vertAlign w:val="baseline"/>
             </w:rPr>
           </w:pPr>
           <w:hyperlink w:anchor="_nx9u1juzsaz6">
             <w:r>
               <w:rPr>
                 <w:rFonts w:ascii="Times New Roman" w:cs="Times New Roman" w:eastAsia="Times New Roman" w:hAnsi="Times New Roman"/>
+                <w:b w:val="0"/>
                 <w:i w:val="0"/>
                 <w:smallCaps w:val="0"/>
                 <w:strike w:val="0"/>
@@ -2443,9 +2656,9 @@
                 <w:vertAlign w:val="baseline"/>
                 <w:rtl w:val="0"/>
               </w:rPr>
-              <w:t xml:space="preserve">Precondiciones</w:t>
+              <w:t xml:space="preserve">● Precondiciones</w:t>
               <w:tab/>
-              <w:t xml:space="preserve">6</w:t>
+              <w:t xml:space="preserve">9</w:t>
             </w:r>
           </w:hyperlink>
           <w:r>
@@ -2463,15 +2676,24 @@
             <w:spacing w:before="60" w:line="240" w:lineRule="auto"/>
             <w:ind w:left="360" w:firstLine="0"/>
             <w:rPr>
-              <w:rFonts w:ascii="Times New Roman" w:cs="Times New Roman" w:eastAsia="Times New Roman" w:hAnsi="Times New Roman"/>
+              <w:rFonts w:ascii="Arial" w:cs="Arial" w:eastAsia="Arial" w:hAnsi="Arial"/>
+              <w:b w:val="0"/>
+              <w:i w:val="0"/>
+              <w:smallCaps w:val="0"/>
+              <w:strike w:val="0"/>
               <w:color w:val="000000"/>
+              <w:sz w:val="22"/>
+              <w:szCs w:val="22"/>
               <w:u w:val="none"/>
+              <w:shd w:fill="auto" w:val="clear"/>
+              <w:vertAlign w:val="baseline"/>
             </w:rPr>
           </w:pPr>
           <w:hyperlink w:anchor="_8hh0f2kijch7">
             <w:r>
               <w:rPr>
                 <w:rFonts w:ascii="Times New Roman" w:cs="Times New Roman" w:eastAsia="Times New Roman" w:hAnsi="Times New Roman"/>
+                <w:b w:val="0"/>
                 <w:i w:val="0"/>
                 <w:smallCaps w:val="0"/>
                 <w:strike w:val="0"/>
@@ -2483,9 +2705,9 @@
                 <w:vertAlign w:val="baseline"/>
                 <w:rtl w:val="0"/>
               </w:rPr>
-              <w:t xml:space="preserve">Flujo básico</w:t>
+              <w:t xml:space="preserve">● Flujo básico</w:t>
               <w:tab/>
-              <w:t xml:space="preserve">6</w:t>
+              <w:t xml:space="preserve">9</w:t>
             </w:r>
           </w:hyperlink>
           <w:r>
@@ -2503,15 +2725,24 @@
             <w:spacing w:before="60" w:line="240" w:lineRule="auto"/>
             <w:ind w:left="360" w:firstLine="0"/>
             <w:rPr>
-              <w:rFonts w:ascii="Times New Roman" w:cs="Times New Roman" w:eastAsia="Times New Roman" w:hAnsi="Times New Roman"/>
+              <w:rFonts w:ascii="Arial" w:cs="Arial" w:eastAsia="Arial" w:hAnsi="Arial"/>
+              <w:b w:val="0"/>
+              <w:i w:val="0"/>
+              <w:smallCaps w:val="0"/>
+              <w:strike w:val="0"/>
               <w:color w:val="000000"/>
+              <w:sz w:val="22"/>
+              <w:szCs w:val="22"/>
               <w:u w:val="none"/>
+              <w:shd w:fill="auto" w:val="clear"/>
+              <w:vertAlign w:val="baseline"/>
             </w:rPr>
           </w:pPr>
           <w:hyperlink w:anchor="_tneoa3tzu2va">
             <w:r>
               <w:rPr>
                 <w:rFonts w:ascii="Times New Roman" w:cs="Times New Roman" w:eastAsia="Times New Roman" w:hAnsi="Times New Roman"/>
+                <w:b w:val="0"/>
                 <w:i w:val="0"/>
                 <w:smallCaps w:val="0"/>
                 <w:strike w:val="0"/>
@@ -2523,9 +2754,9 @@
                 <w:vertAlign w:val="baseline"/>
                 <w:rtl w:val="0"/>
               </w:rPr>
-              <w:t xml:space="preserve">Flujo alternativo</w:t>
+              <w:t xml:space="preserve">● Flujo alternativo</w:t>
               <w:tab/>
-              <w:t xml:space="preserve">7</w:t>
+              <w:t xml:space="preserve">10</w:t>
             </w:r>
           </w:hyperlink>
           <w:r>
@@ -2543,15 +2774,24 @@
             <w:spacing w:before="60" w:line="240" w:lineRule="auto"/>
             <w:ind w:left="360" w:firstLine="0"/>
             <w:rPr>
-              <w:rFonts w:ascii="Times New Roman" w:cs="Times New Roman" w:eastAsia="Times New Roman" w:hAnsi="Times New Roman"/>
+              <w:rFonts w:ascii="Arial" w:cs="Arial" w:eastAsia="Arial" w:hAnsi="Arial"/>
+              <w:b w:val="0"/>
+              <w:i w:val="0"/>
+              <w:smallCaps w:val="0"/>
+              <w:strike w:val="0"/>
               <w:color w:val="000000"/>
+              <w:sz w:val="22"/>
+              <w:szCs w:val="22"/>
               <w:u w:val="none"/>
+              <w:shd w:fill="auto" w:val="clear"/>
+              <w:vertAlign w:val="baseline"/>
             </w:rPr>
           </w:pPr>
           <w:hyperlink w:anchor="_d4owubou5xo0">
             <w:r>
               <w:rPr>
                 <w:rFonts w:ascii="Times New Roman" w:cs="Times New Roman" w:eastAsia="Times New Roman" w:hAnsi="Times New Roman"/>
+                <w:b w:val="0"/>
                 <w:i w:val="0"/>
                 <w:smallCaps w:val="0"/>
                 <w:strike w:val="0"/>
@@ -2563,9 +2803,9 @@
                 <w:vertAlign w:val="baseline"/>
                 <w:rtl w:val="0"/>
               </w:rPr>
-              <w:t xml:space="preserve">Prototipo de pantalla</w:t>
+              <w:t xml:space="preserve">● Prototipo de pantalla</w:t>
               <w:tab/>
-              <w:t xml:space="preserve">7</w:t>
+              <w:t xml:space="preserve">10</w:t>
             </w:r>
           </w:hyperlink>
           <w:r>
@@ -2582,10 +2822,17 @@
             </w:tabs>
             <w:spacing w:before="60" w:line="240" w:lineRule="auto"/>
             <w:rPr>
-              <w:rFonts w:ascii="Times New Roman" w:cs="Times New Roman" w:eastAsia="Times New Roman" w:hAnsi="Times New Roman"/>
+              <w:rFonts w:ascii="Arial" w:cs="Arial" w:eastAsia="Arial" w:hAnsi="Arial"/>
               <w:b w:val="1"/>
+              <w:i w:val="0"/>
+              <w:smallCaps w:val="0"/>
+              <w:strike w:val="0"/>
               <w:color w:val="000000"/>
+              <w:sz w:val="22"/>
+              <w:szCs w:val="22"/>
               <w:u w:val="none"/>
+              <w:shd w:fill="auto" w:val="clear"/>
+              <w:vertAlign w:val="baseline"/>
             </w:rPr>
           </w:pPr>
           <w:hyperlink w:anchor="_ga9p1aa9b08u">
@@ -2604,9 +2851,9 @@
                 <w:vertAlign w:val="baseline"/>
                 <w:rtl w:val="0"/>
               </w:rPr>
-              <w:t xml:space="preserve">Seleccionar emoji</w:t>
+              <w:t xml:space="preserve">Visualizar objetivos personales</w:t>
               <w:tab/>
-              <w:t xml:space="preserve">7</w:t>
+              <w:t xml:space="preserve">10</w:t>
             </w:r>
           </w:hyperlink>
           <w:r>
@@ -2624,15 +2871,24 @@
             <w:spacing w:before="60" w:line="240" w:lineRule="auto"/>
             <w:ind w:left="360" w:firstLine="0"/>
             <w:rPr>
-              <w:rFonts w:ascii="Times New Roman" w:cs="Times New Roman" w:eastAsia="Times New Roman" w:hAnsi="Times New Roman"/>
+              <w:rFonts w:ascii="Arial" w:cs="Arial" w:eastAsia="Arial" w:hAnsi="Arial"/>
+              <w:b w:val="0"/>
+              <w:i w:val="0"/>
+              <w:smallCaps w:val="0"/>
+              <w:strike w:val="0"/>
               <w:color w:val="000000"/>
+              <w:sz w:val="22"/>
+              <w:szCs w:val="22"/>
               <w:u w:val="none"/>
+              <w:shd w:fill="auto" w:val="clear"/>
+              <w:vertAlign w:val="baseline"/>
             </w:rPr>
           </w:pPr>
           <w:hyperlink w:anchor="_jbd4tjow6p4t">
             <w:r>
               <w:rPr>
                 <w:rFonts w:ascii="Times New Roman" w:cs="Times New Roman" w:eastAsia="Times New Roman" w:hAnsi="Times New Roman"/>
+                <w:b w:val="0"/>
                 <w:i w:val="0"/>
                 <w:smallCaps w:val="0"/>
                 <w:strike w:val="0"/>
@@ -2644,9 +2900,9 @@
                 <w:vertAlign w:val="baseline"/>
                 <w:rtl w:val="0"/>
               </w:rPr>
-              <w:t xml:space="preserve">Descripción</w:t>
+              <w:t xml:space="preserve">● Descripción</w:t>
               <w:tab/>
-              <w:t xml:space="preserve">7</w:t>
+              <w:t xml:space="preserve">10</w:t>
             </w:r>
           </w:hyperlink>
           <w:r>
@@ -2664,15 +2920,24 @@
             <w:spacing w:before="60" w:line="240" w:lineRule="auto"/>
             <w:ind w:left="360" w:firstLine="0"/>
             <w:rPr>
-              <w:rFonts w:ascii="Times New Roman" w:cs="Times New Roman" w:eastAsia="Times New Roman" w:hAnsi="Times New Roman"/>
+              <w:rFonts w:ascii="Arial" w:cs="Arial" w:eastAsia="Arial" w:hAnsi="Arial"/>
+              <w:b w:val="0"/>
+              <w:i w:val="0"/>
+              <w:smallCaps w:val="0"/>
+              <w:strike w:val="0"/>
               <w:color w:val="000000"/>
+              <w:sz w:val="22"/>
+              <w:szCs w:val="22"/>
               <w:u w:val="none"/>
+              <w:shd w:fill="auto" w:val="clear"/>
+              <w:vertAlign w:val="baseline"/>
             </w:rPr>
           </w:pPr>
           <w:hyperlink w:anchor="_qtisq17r6xs9">
             <w:r>
               <w:rPr>
                 <w:rFonts w:ascii="Times New Roman" w:cs="Times New Roman" w:eastAsia="Times New Roman" w:hAnsi="Times New Roman"/>
+                <w:b w:val="0"/>
                 <w:i w:val="0"/>
                 <w:smallCaps w:val="0"/>
                 <w:strike w:val="0"/>
@@ -2684,9 +2949,9 @@
                 <w:vertAlign w:val="baseline"/>
                 <w:rtl w:val="0"/>
               </w:rPr>
-              <w:t xml:space="preserve">Objetivo</w:t>
+              <w:t xml:space="preserve">● Objetivo</w:t>
               <w:tab/>
-              <w:t xml:space="preserve">7</w:t>
+              <w:t xml:space="preserve">11</w:t>
             </w:r>
           </w:hyperlink>
           <w:r>
@@ -2704,15 +2969,24 @@
             <w:spacing w:before="60" w:line="240" w:lineRule="auto"/>
             <w:ind w:left="360" w:firstLine="0"/>
             <w:rPr>
-              <w:rFonts w:ascii="Times New Roman" w:cs="Times New Roman" w:eastAsia="Times New Roman" w:hAnsi="Times New Roman"/>
+              <w:rFonts w:ascii="Arial" w:cs="Arial" w:eastAsia="Arial" w:hAnsi="Arial"/>
+              <w:b w:val="0"/>
+              <w:i w:val="0"/>
+              <w:smallCaps w:val="0"/>
+              <w:strike w:val="0"/>
               <w:color w:val="000000"/>
+              <w:sz w:val="22"/>
+              <w:szCs w:val="22"/>
               <w:u w:val="none"/>
+              <w:shd w:fill="auto" w:val="clear"/>
+              <w:vertAlign w:val="baseline"/>
             </w:rPr>
           </w:pPr>
           <w:hyperlink w:anchor="_pje9nihfs9q8">
             <w:r>
               <w:rPr>
                 <w:rFonts w:ascii="Times New Roman" w:cs="Times New Roman" w:eastAsia="Times New Roman" w:hAnsi="Times New Roman"/>
+                <w:b w:val="0"/>
                 <w:i w:val="0"/>
                 <w:smallCaps w:val="0"/>
                 <w:strike w:val="0"/>
@@ -2724,9 +2998,9 @@
                 <w:vertAlign w:val="baseline"/>
                 <w:rtl w:val="0"/>
               </w:rPr>
-              <w:t xml:space="preserve">Precondiciones</w:t>
+              <w:t xml:space="preserve">● Precondiciones</w:t>
               <w:tab/>
-              <w:t xml:space="preserve">7</w:t>
+              <w:t xml:space="preserve">11</w:t>
             </w:r>
           </w:hyperlink>
           <w:r>
@@ -2744,15 +3018,24 @@
             <w:spacing w:before="60" w:line="240" w:lineRule="auto"/>
             <w:ind w:left="360" w:firstLine="0"/>
             <w:rPr>
-              <w:rFonts w:ascii="Times New Roman" w:cs="Times New Roman" w:eastAsia="Times New Roman" w:hAnsi="Times New Roman"/>
+              <w:rFonts w:ascii="Arial" w:cs="Arial" w:eastAsia="Arial" w:hAnsi="Arial"/>
+              <w:b w:val="0"/>
+              <w:i w:val="0"/>
+              <w:smallCaps w:val="0"/>
+              <w:strike w:val="0"/>
               <w:color w:val="000000"/>
+              <w:sz w:val="22"/>
+              <w:szCs w:val="22"/>
               <w:u w:val="none"/>
+              <w:shd w:fill="auto" w:val="clear"/>
+              <w:vertAlign w:val="baseline"/>
             </w:rPr>
           </w:pPr>
           <w:hyperlink w:anchor="_ndxo59zep9m0">
             <w:r>
               <w:rPr>
                 <w:rFonts w:ascii="Times New Roman" w:cs="Times New Roman" w:eastAsia="Times New Roman" w:hAnsi="Times New Roman"/>
+                <w:b w:val="0"/>
                 <w:i w:val="0"/>
                 <w:smallCaps w:val="0"/>
                 <w:strike w:val="0"/>
@@ -2764,9 +3047,9 @@
                 <w:vertAlign w:val="baseline"/>
                 <w:rtl w:val="0"/>
               </w:rPr>
-              <w:t xml:space="preserve">Flujo básico</w:t>
+              <w:t xml:space="preserve">● Flujo básico</w:t>
               <w:tab/>
-              <w:t xml:space="preserve">7</w:t>
+              <w:t xml:space="preserve">11</w:t>
             </w:r>
           </w:hyperlink>
           <w:r>
@@ -2784,15 +3067,24 @@
             <w:spacing w:before="60" w:line="240" w:lineRule="auto"/>
             <w:ind w:left="360" w:firstLine="0"/>
             <w:rPr>
-              <w:rFonts w:ascii="Times New Roman" w:cs="Times New Roman" w:eastAsia="Times New Roman" w:hAnsi="Times New Roman"/>
+              <w:rFonts w:ascii="Arial" w:cs="Arial" w:eastAsia="Arial" w:hAnsi="Arial"/>
+              <w:b w:val="0"/>
+              <w:i w:val="0"/>
+              <w:smallCaps w:val="0"/>
+              <w:strike w:val="0"/>
               <w:color w:val="000000"/>
+              <w:sz w:val="22"/>
+              <w:szCs w:val="22"/>
               <w:u w:val="none"/>
+              <w:shd w:fill="auto" w:val="clear"/>
+              <w:vertAlign w:val="baseline"/>
             </w:rPr>
           </w:pPr>
           <w:hyperlink w:anchor="_rw2g7i1dslir">
             <w:r>
               <w:rPr>
                 <w:rFonts w:ascii="Times New Roman" w:cs="Times New Roman" w:eastAsia="Times New Roman" w:hAnsi="Times New Roman"/>
+                <w:b w:val="0"/>
                 <w:i w:val="0"/>
                 <w:smallCaps w:val="0"/>
                 <w:strike w:val="0"/>
@@ -2804,9 +3096,9 @@
                 <w:vertAlign w:val="baseline"/>
                 <w:rtl w:val="0"/>
               </w:rPr>
-              <w:t xml:space="preserve">Flujo alternativo</w:t>
+              <w:t xml:space="preserve">● Flujo alternativo</w:t>
               <w:tab/>
-              <w:t xml:space="preserve">7</w:t>
+              <w:t xml:space="preserve">11</w:t>
             </w:r>
           </w:hyperlink>
           <w:r>
@@ -2824,15 +3116,24 @@
             <w:spacing w:before="60" w:line="240" w:lineRule="auto"/>
             <w:ind w:left="360" w:firstLine="0"/>
             <w:rPr>
-              <w:rFonts w:ascii="Times New Roman" w:cs="Times New Roman" w:eastAsia="Times New Roman" w:hAnsi="Times New Roman"/>
+              <w:rFonts w:ascii="Arial" w:cs="Arial" w:eastAsia="Arial" w:hAnsi="Arial"/>
+              <w:b w:val="0"/>
+              <w:i w:val="0"/>
+              <w:smallCaps w:val="0"/>
+              <w:strike w:val="0"/>
               <w:color w:val="000000"/>
+              <w:sz w:val="22"/>
+              <w:szCs w:val="22"/>
               <w:u w:val="none"/>
+              <w:shd w:fill="auto" w:val="clear"/>
+              <w:vertAlign w:val="baseline"/>
             </w:rPr>
           </w:pPr>
           <w:hyperlink w:anchor="_rl2pee6lilgt">
             <w:r>
               <w:rPr>
                 <w:rFonts w:ascii="Times New Roman" w:cs="Times New Roman" w:eastAsia="Times New Roman" w:hAnsi="Times New Roman"/>
+                <w:b w:val="0"/>
                 <w:i w:val="0"/>
                 <w:smallCaps w:val="0"/>
                 <w:strike w:val="0"/>
@@ -2844,9 +3145,9 @@
                 <w:vertAlign w:val="baseline"/>
                 <w:rtl w:val="0"/>
               </w:rPr>
-              <w:t xml:space="preserve">Prototipo de pantalla</w:t>
+              <w:t xml:space="preserve">● Prototipo de pantalla</w:t>
               <w:tab/>
-              <w:t xml:space="preserve">7</w:t>
+              <w:t xml:space="preserve">11</w:t>
             </w:r>
           </w:hyperlink>
           <w:r>
@@ -2863,10 +3164,17 @@
             </w:tabs>
             <w:spacing w:before="60" w:line="240" w:lineRule="auto"/>
             <w:rPr>
-              <w:rFonts w:ascii="Times New Roman" w:cs="Times New Roman" w:eastAsia="Times New Roman" w:hAnsi="Times New Roman"/>
+              <w:rFonts w:ascii="Arial" w:cs="Arial" w:eastAsia="Arial" w:hAnsi="Arial"/>
               <w:b w:val="1"/>
+              <w:i w:val="0"/>
+              <w:smallCaps w:val="0"/>
+              <w:strike w:val="0"/>
               <w:color w:val="000000"/>
+              <w:sz w:val="22"/>
+              <w:szCs w:val="22"/>
               <w:u w:val="none"/>
+              <w:shd w:fill="auto" w:val="clear"/>
+              <w:vertAlign w:val="baseline"/>
             </w:rPr>
           </w:pPr>
           <w:hyperlink w:anchor="_d2scb0p2r4lb">
@@ -2887,7 +3195,7 @@
               </w:rPr>
               <w:t xml:space="preserve">Establecer objetivos personales</w:t>
               <w:tab/>
-              <w:t xml:space="preserve">7</w:t>
+              <w:t xml:space="preserve">11</w:t>
             </w:r>
           </w:hyperlink>
           <w:r>
@@ -2905,15 +3213,24 @@
             <w:spacing w:before="60" w:line="240" w:lineRule="auto"/>
             <w:ind w:left="360" w:firstLine="0"/>
             <w:rPr>
-              <w:rFonts w:ascii="Times New Roman" w:cs="Times New Roman" w:eastAsia="Times New Roman" w:hAnsi="Times New Roman"/>
+              <w:rFonts w:ascii="Arial" w:cs="Arial" w:eastAsia="Arial" w:hAnsi="Arial"/>
+              <w:b w:val="0"/>
+              <w:i w:val="0"/>
+              <w:smallCaps w:val="0"/>
+              <w:strike w:val="0"/>
               <w:color w:val="000000"/>
+              <w:sz w:val="22"/>
+              <w:szCs w:val="22"/>
               <w:u w:val="none"/>
+              <w:shd w:fill="auto" w:val="clear"/>
+              <w:vertAlign w:val="baseline"/>
             </w:rPr>
           </w:pPr>
           <w:hyperlink w:anchor="_crw52evg66mr">
             <w:r>
               <w:rPr>
                 <w:rFonts w:ascii="Times New Roman" w:cs="Times New Roman" w:eastAsia="Times New Roman" w:hAnsi="Times New Roman"/>
+                <w:b w:val="0"/>
                 <w:i w:val="0"/>
                 <w:smallCaps w:val="0"/>
                 <w:strike w:val="0"/>
@@ -2925,9 +3242,9 @@
                 <w:vertAlign w:val="baseline"/>
                 <w:rtl w:val="0"/>
               </w:rPr>
-              <w:t xml:space="preserve">Descripción</w:t>
+              <w:t xml:space="preserve">● Descripción</w:t>
               <w:tab/>
-              <w:t xml:space="preserve">7</w:t>
+              <w:t xml:space="preserve">11</w:t>
             </w:r>
           </w:hyperlink>
           <w:r>
@@ -2945,15 +3262,24 @@
             <w:spacing w:before="60" w:line="240" w:lineRule="auto"/>
             <w:ind w:left="360" w:firstLine="0"/>
             <w:rPr>
-              <w:rFonts w:ascii="Times New Roman" w:cs="Times New Roman" w:eastAsia="Times New Roman" w:hAnsi="Times New Roman"/>
+              <w:rFonts w:ascii="Arial" w:cs="Arial" w:eastAsia="Arial" w:hAnsi="Arial"/>
+              <w:b w:val="0"/>
+              <w:i w:val="0"/>
+              <w:smallCaps w:val="0"/>
+              <w:strike w:val="0"/>
               <w:color w:val="000000"/>
+              <w:sz w:val="22"/>
+              <w:szCs w:val="22"/>
               <w:u w:val="none"/>
+              <w:shd w:fill="auto" w:val="clear"/>
+              <w:vertAlign w:val="baseline"/>
             </w:rPr>
           </w:pPr>
           <w:hyperlink w:anchor="_iozay0vpkl21">
             <w:r>
               <w:rPr>
                 <w:rFonts w:ascii="Times New Roman" w:cs="Times New Roman" w:eastAsia="Times New Roman" w:hAnsi="Times New Roman"/>
+                <w:b w:val="0"/>
                 <w:i w:val="0"/>
                 <w:smallCaps w:val="0"/>
                 <w:strike w:val="0"/>
@@ -2965,9 +3291,9 @@
                 <w:vertAlign w:val="baseline"/>
                 <w:rtl w:val="0"/>
               </w:rPr>
-              <w:t xml:space="preserve">Objetivo</w:t>
+              <w:t xml:space="preserve">● Objetivo</w:t>
               <w:tab/>
-              <w:t xml:space="preserve">7</w:t>
+              <w:t xml:space="preserve">12</w:t>
             </w:r>
           </w:hyperlink>
           <w:r>
@@ -2985,15 +3311,24 @@
             <w:spacing w:before="60" w:line="240" w:lineRule="auto"/>
             <w:ind w:left="360" w:firstLine="0"/>
             <w:rPr>
-              <w:rFonts w:ascii="Times New Roman" w:cs="Times New Roman" w:eastAsia="Times New Roman" w:hAnsi="Times New Roman"/>
+              <w:rFonts w:ascii="Arial" w:cs="Arial" w:eastAsia="Arial" w:hAnsi="Arial"/>
+              <w:b w:val="0"/>
+              <w:i w:val="0"/>
+              <w:smallCaps w:val="0"/>
+              <w:strike w:val="0"/>
               <w:color w:val="000000"/>
+              <w:sz w:val="22"/>
+              <w:szCs w:val="22"/>
               <w:u w:val="none"/>
+              <w:shd w:fill="auto" w:val="clear"/>
+              <w:vertAlign w:val="baseline"/>
             </w:rPr>
           </w:pPr>
           <w:hyperlink w:anchor="_f7ji8vgwbso9">
             <w:r>
               <w:rPr>
                 <w:rFonts w:ascii="Times New Roman" w:cs="Times New Roman" w:eastAsia="Times New Roman" w:hAnsi="Times New Roman"/>
+                <w:b w:val="0"/>
                 <w:i w:val="0"/>
                 <w:smallCaps w:val="0"/>
                 <w:strike w:val="0"/>
@@ -3005,9 +3340,9 @@
                 <w:vertAlign w:val="baseline"/>
                 <w:rtl w:val="0"/>
               </w:rPr>
-              <w:t xml:space="preserve">Precondiciones</w:t>
+              <w:t xml:space="preserve">● Precondiciones</w:t>
               <w:tab/>
-              <w:t xml:space="preserve">7</w:t>
+              <w:t xml:space="preserve">12</w:t>
             </w:r>
           </w:hyperlink>
           <w:r>
@@ -3025,15 +3360,24 @@
             <w:spacing w:before="60" w:line="240" w:lineRule="auto"/>
             <w:ind w:left="360" w:firstLine="0"/>
             <w:rPr>
-              <w:rFonts w:ascii="Times New Roman" w:cs="Times New Roman" w:eastAsia="Times New Roman" w:hAnsi="Times New Roman"/>
+              <w:rFonts w:ascii="Arial" w:cs="Arial" w:eastAsia="Arial" w:hAnsi="Arial"/>
+              <w:b w:val="0"/>
+              <w:i w:val="0"/>
+              <w:smallCaps w:val="0"/>
+              <w:strike w:val="0"/>
               <w:color w:val="000000"/>
+              <w:sz w:val="22"/>
+              <w:szCs w:val="22"/>
               <w:u w:val="none"/>
+              <w:shd w:fill="auto" w:val="clear"/>
+              <w:vertAlign w:val="baseline"/>
             </w:rPr>
           </w:pPr>
           <w:hyperlink w:anchor="_fjq6pgjxo0wv">
             <w:r>
               <w:rPr>
                 <w:rFonts w:ascii="Times New Roman" w:cs="Times New Roman" w:eastAsia="Times New Roman" w:hAnsi="Times New Roman"/>
+                <w:b w:val="0"/>
                 <w:i w:val="0"/>
                 <w:smallCaps w:val="0"/>
                 <w:strike w:val="0"/>
@@ -3045,9 +3389,9 @@
                 <w:vertAlign w:val="baseline"/>
                 <w:rtl w:val="0"/>
               </w:rPr>
-              <w:t xml:space="preserve">Flujo básico</w:t>
+              <w:t xml:space="preserve">● Flujo básico</w:t>
               <w:tab/>
-              <w:t xml:space="preserve">7</w:t>
+              <w:t xml:space="preserve">12</w:t>
             </w:r>
           </w:hyperlink>
           <w:r>
@@ -3065,15 +3409,24 @@
             <w:spacing w:before="60" w:line="240" w:lineRule="auto"/>
             <w:ind w:left="360" w:firstLine="0"/>
             <w:rPr>
-              <w:rFonts w:ascii="Times New Roman" w:cs="Times New Roman" w:eastAsia="Times New Roman" w:hAnsi="Times New Roman"/>
+              <w:rFonts w:ascii="Arial" w:cs="Arial" w:eastAsia="Arial" w:hAnsi="Arial"/>
+              <w:b w:val="0"/>
+              <w:i w:val="0"/>
+              <w:smallCaps w:val="0"/>
+              <w:strike w:val="0"/>
               <w:color w:val="000000"/>
+              <w:sz w:val="22"/>
+              <w:szCs w:val="22"/>
               <w:u w:val="none"/>
+              <w:shd w:fill="auto" w:val="clear"/>
+              <w:vertAlign w:val="baseline"/>
             </w:rPr>
           </w:pPr>
           <w:hyperlink w:anchor="_xk3wv28fgdaz">
             <w:r>
               <w:rPr>
                 <w:rFonts w:ascii="Times New Roman" w:cs="Times New Roman" w:eastAsia="Times New Roman" w:hAnsi="Times New Roman"/>
+                <w:b w:val="0"/>
                 <w:i w:val="0"/>
                 <w:smallCaps w:val="0"/>
                 <w:strike w:val="0"/>
@@ -3085,9 +3438,9 @@
                 <w:vertAlign w:val="baseline"/>
                 <w:rtl w:val="0"/>
               </w:rPr>
-              <w:t xml:space="preserve">Flujo alternativo</w:t>
+              <w:t xml:space="preserve">● Flujo alternativo</w:t>
               <w:tab/>
-              <w:t xml:space="preserve">7</w:t>
+              <w:t xml:space="preserve">12</w:t>
             </w:r>
           </w:hyperlink>
           <w:r>
@@ -3105,15 +3458,24 @@
             <w:spacing w:before="60" w:line="240" w:lineRule="auto"/>
             <w:ind w:left="360" w:firstLine="0"/>
             <w:rPr>
-              <w:rFonts w:ascii="Times New Roman" w:cs="Times New Roman" w:eastAsia="Times New Roman" w:hAnsi="Times New Roman"/>
+              <w:rFonts w:ascii="Arial" w:cs="Arial" w:eastAsia="Arial" w:hAnsi="Arial"/>
+              <w:b w:val="0"/>
+              <w:i w:val="0"/>
+              <w:smallCaps w:val="0"/>
+              <w:strike w:val="0"/>
               <w:color w:val="000000"/>
+              <w:sz w:val="22"/>
+              <w:szCs w:val="22"/>
               <w:u w:val="none"/>
+              <w:shd w:fill="auto" w:val="clear"/>
+              <w:vertAlign w:val="baseline"/>
             </w:rPr>
           </w:pPr>
           <w:hyperlink w:anchor="_17ylsl1pdjqo">
             <w:r>
               <w:rPr>
                 <w:rFonts w:ascii="Times New Roman" w:cs="Times New Roman" w:eastAsia="Times New Roman" w:hAnsi="Times New Roman"/>
+                <w:b w:val="0"/>
                 <w:i w:val="0"/>
                 <w:smallCaps w:val="0"/>
                 <w:strike w:val="0"/>
@@ -3125,9 +3487,9 @@
                 <w:vertAlign w:val="baseline"/>
                 <w:rtl w:val="0"/>
               </w:rPr>
-              <w:t xml:space="preserve">Prototipo de pantalla</w:t>
+              <w:t xml:space="preserve">● Prototipo de pantalla</w:t>
               <w:tab/>
-              <w:t xml:space="preserve">7</w:t>
+              <w:t xml:space="preserve">12</w:t>
             </w:r>
           </w:hyperlink>
           <w:r>
@@ -3144,10 +3506,17 @@
             </w:tabs>
             <w:spacing w:before="60" w:line="240" w:lineRule="auto"/>
             <w:rPr>
-              <w:rFonts w:ascii="Times New Roman" w:cs="Times New Roman" w:eastAsia="Times New Roman" w:hAnsi="Times New Roman"/>
+              <w:rFonts w:ascii="Arial" w:cs="Arial" w:eastAsia="Arial" w:hAnsi="Arial"/>
               <w:b w:val="1"/>
+              <w:i w:val="0"/>
+              <w:smallCaps w:val="0"/>
+              <w:strike w:val="0"/>
               <w:color w:val="000000"/>
+              <w:sz w:val="22"/>
+              <w:szCs w:val="22"/>
               <w:u w:val="none"/>
+              <w:shd w:fill="auto" w:val="clear"/>
+              <w:vertAlign w:val="baseline"/>
             </w:rPr>
           </w:pPr>
           <w:hyperlink w:anchor="_a470lqel3hde">
@@ -3168,7 +3537,7 @@
               </w:rPr>
               <w:t xml:space="preserve">Visualizar estadísticas</w:t>
               <w:tab/>
-              <w:t xml:space="preserve">7</w:t>
+              <w:t xml:space="preserve">13</w:t>
             </w:r>
           </w:hyperlink>
           <w:r>
@@ -3186,15 +3555,24 @@
             <w:spacing w:before="60" w:line="240" w:lineRule="auto"/>
             <w:ind w:left="360" w:firstLine="0"/>
             <w:rPr>
-              <w:rFonts w:ascii="Times New Roman" w:cs="Times New Roman" w:eastAsia="Times New Roman" w:hAnsi="Times New Roman"/>
+              <w:rFonts w:ascii="Arial" w:cs="Arial" w:eastAsia="Arial" w:hAnsi="Arial"/>
+              <w:b w:val="0"/>
+              <w:i w:val="0"/>
+              <w:smallCaps w:val="0"/>
+              <w:strike w:val="0"/>
               <w:color w:val="000000"/>
+              <w:sz w:val="22"/>
+              <w:szCs w:val="22"/>
               <w:u w:val="none"/>
+              <w:shd w:fill="auto" w:val="clear"/>
+              <w:vertAlign w:val="baseline"/>
             </w:rPr>
           </w:pPr>
           <w:hyperlink w:anchor="_4ine35x9g8ao">
             <w:r>
               <w:rPr>
                 <w:rFonts w:ascii="Times New Roman" w:cs="Times New Roman" w:eastAsia="Times New Roman" w:hAnsi="Times New Roman"/>
+                <w:b w:val="0"/>
                 <w:i w:val="0"/>
                 <w:smallCaps w:val="0"/>
                 <w:strike w:val="0"/>
@@ -3206,9 +3584,9 @@
                 <w:vertAlign w:val="baseline"/>
                 <w:rtl w:val="0"/>
               </w:rPr>
-              <w:t xml:space="preserve">Descripción</w:t>
+              <w:t xml:space="preserve">● Descripción</w:t>
               <w:tab/>
-              <w:t xml:space="preserve">7</w:t>
+              <w:t xml:space="preserve">13</w:t>
             </w:r>
           </w:hyperlink>
           <w:r>
@@ -3226,15 +3604,24 @@
             <w:spacing w:before="60" w:line="240" w:lineRule="auto"/>
             <w:ind w:left="360" w:firstLine="0"/>
             <w:rPr>
-              <w:rFonts w:ascii="Times New Roman" w:cs="Times New Roman" w:eastAsia="Times New Roman" w:hAnsi="Times New Roman"/>
+              <w:rFonts w:ascii="Arial" w:cs="Arial" w:eastAsia="Arial" w:hAnsi="Arial"/>
+              <w:b w:val="0"/>
+              <w:i w:val="0"/>
+              <w:smallCaps w:val="0"/>
+              <w:strike w:val="0"/>
               <w:color w:val="000000"/>
+              <w:sz w:val="22"/>
+              <w:szCs w:val="22"/>
               <w:u w:val="none"/>
+              <w:shd w:fill="auto" w:val="clear"/>
+              <w:vertAlign w:val="baseline"/>
             </w:rPr>
           </w:pPr>
           <w:hyperlink w:anchor="_ouwd4cllp7dr">
             <w:r>
               <w:rPr>
                 <w:rFonts w:ascii="Times New Roman" w:cs="Times New Roman" w:eastAsia="Times New Roman" w:hAnsi="Times New Roman"/>
+                <w:b w:val="0"/>
                 <w:i w:val="0"/>
                 <w:smallCaps w:val="0"/>
                 <w:strike w:val="0"/>
@@ -3246,9 +3633,9 @@
                 <w:vertAlign w:val="baseline"/>
                 <w:rtl w:val="0"/>
               </w:rPr>
-              <w:t xml:space="preserve">Objetivo</w:t>
+              <w:t xml:space="preserve">● Objetivo</w:t>
               <w:tab/>
-              <w:t xml:space="preserve">7</w:t>
+              <w:t xml:space="preserve">13</w:t>
             </w:r>
           </w:hyperlink>
           <w:r>
@@ -3266,15 +3653,24 @@
             <w:spacing w:before="60" w:line="240" w:lineRule="auto"/>
             <w:ind w:left="360" w:firstLine="0"/>
             <w:rPr>
-              <w:rFonts w:ascii="Times New Roman" w:cs="Times New Roman" w:eastAsia="Times New Roman" w:hAnsi="Times New Roman"/>
+              <w:rFonts w:ascii="Arial" w:cs="Arial" w:eastAsia="Arial" w:hAnsi="Arial"/>
+              <w:b w:val="0"/>
+              <w:i w:val="0"/>
+              <w:smallCaps w:val="0"/>
+              <w:strike w:val="0"/>
               <w:color w:val="000000"/>
+              <w:sz w:val="22"/>
+              <w:szCs w:val="22"/>
               <w:u w:val="none"/>
+              <w:shd w:fill="auto" w:val="clear"/>
+              <w:vertAlign w:val="baseline"/>
             </w:rPr>
           </w:pPr>
           <w:hyperlink w:anchor="_xlnn4aumpk31">
             <w:r>
               <w:rPr>
                 <w:rFonts w:ascii="Times New Roman" w:cs="Times New Roman" w:eastAsia="Times New Roman" w:hAnsi="Times New Roman"/>
+                <w:b w:val="0"/>
                 <w:i w:val="0"/>
                 <w:smallCaps w:val="0"/>
                 <w:strike w:val="0"/>
@@ -3286,9 +3682,9 @@
                 <w:vertAlign w:val="baseline"/>
                 <w:rtl w:val="0"/>
               </w:rPr>
-              <w:t xml:space="preserve">Precondiciones</w:t>
+              <w:t xml:space="preserve">● Precondiciones</w:t>
               <w:tab/>
-              <w:t xml:space="preserve">8</w:t>
+              <w:t xml:space="preserve">13</w:t>
             </w:r>
           </w:hyperlink>
           <w:r>
@@ -3306,15 +3702,24 @@
             <w:spacing w:before="60" w:line="240" w:lineRule="auto"/>
             <w:ind w:left="360" w:firstLine="0"/>
             <w:rPr>
-              <w:rFonts w:ascii="Times New Roman" w:cs="Times New Roman" w:eastAsia="Times New Roman" w:hAnsi="Times New Roman"/>
+              <w:rFonts w:ascii="Arial" w:cs="Arial" w:eastAsia="Arial" w:hAnsi="Arial"/>
+              <w:b w:val="0"/>
+              <w:i w:val="0"/>
+              <w:smallCaps w:val="0"/>
+              <w:strike w:val="0"/>
               <w:color w:val="000000"/>
+              <w:sz w:val="22"/>
+              <w:szCs w:val="22"/>
               <w:u w:val="none"/>
+              <w:shd w:fill="auto" w:val="clear"/>
+              <w:vertAlign w:val="baseline"/>
             </w:rPr>
           </w:pPr>
           <w:hyperlink w:anchor="_scu0he1wnzgl">
             <w:r>
               <w:rPr>
                 <w:rFonts w:ascii="Times New Roman" w:cs="Times New Roman" w:eastAsia="Times New Roman" w:hAnsi="Times New Roman"/>
+                <w:b w:val="0"/>
                 <w:i w:val="0"/>
                 <w:smallCaps w:val="0"/>
                 <w:strike w:val="0"/>
@@ -3326,9 +3731,9 @@
                 <w:vertAlign w:val="baseline"/>
                 <w:rtl w:val="0"/>
               </w:rPr>
-              <w:t xml:space="preserve">Flujo básico</w:t>
+              <w:t xml:space="preserve">● Flujo básico</w:t>
               <w:tab/>
-              <w:t xml:space="preserve">8</w:t>
+              <w:t xml:space="preserve">13</w:t>
             </w:r>
           </w:hyperlink>
           <w:r>
@@ -3346,15 +3751,24 @@
             <w:spacing w:before="60" w:line="240" w:lineRule="auto"/>
             <w:ind w:left="360" w:firstLine="0"/>
             <w:rPr>
-              <w:rFonts w:ascii="Times New Roman" w:cs="Times New Roman" w:eastAsia="Times New Roman" w:hAnsi="Times New Roman"/>
+              <w:rFonts w:ascii="Arial" w:cs="Arial" w:eastAsia="Arial" w:hAnsi="Arial"/>
+              <w:b w:val="0"/>
+              <w:i w:val="0"/>
+              <w:smallCaps w:val="0"/>
+              <w:strike w:val="0"/>
               <w:color w:val="000000"/>
+              <w:sz w:val="22"/>
+              <w:szCs w:val="22"/>
               <w:u w:val="none"/>
+              <w:shd w:fill="auto" w:val="clear"/>
+              <w:vertAlign w:val="baseline"/>
             </w:rPr>
           </w:pPr>
           <w:hyperlink w:anchor="_fy9uozj3v54g">
             <w:r>
               <w:rPr>
                 <w:rFonts w:ascii="Times New Roman" w:cs="Times New Roman" w:eastAsia="Times New Roman" w:hAnsi="Times New Roman"/>
+                <w:b w:val="0"/>
                 <w:i w:val="0"/>
                 <w:smallCaps w:val="0"/>
                 <w:strike w:val="0"/>
@@ -3366,9 +3780,9 @@
                 <w:vertAlign w:val="baseline"/>
                 <w:rtl w:val="0"/>
               </w:rPr>
-              <w:t xml:space="preserve">Flujo alternativo</w:t>
+              <w:t xml:space="preserve">● Flujo alternativo</w:t>
               <w:tab/>
-              <w:t xml:space="preserve">8</w:t>
+              <w:t xml:space="preserve">13</w:t>
             </w:r>
           </w:hyperlink>
           <w:r>
@@ -3386,15 +3800,24 @@
             <w:spacing w:before="60" w:line="240" w:lineRule="auto"/>
             <w:ind w:left="360" w:firstLine="0"/>
             <w:rPr>
-              <w:rFonts w:ascii="Times New Roman" w:cs="Times New Roman" w:eastAsia="Times New Roman" w:hAnsi="Times New Roman"/>
+              <w:rFonts w:ascii="Arial" w:cs="Arial" w:eastAsia="Arial" w:hAnsi="Arial"/>
+              <w:b w:val="0"/>
+              <w:i w:val="0"/>
+              <w:smallCaps w:val="0"/>
+              <w:strike w:val="0"/>
               <w:color w:val="000000"/>
+              <w:sz w:val="22"/>
+              <w:szCs w:val="22"/>
               <w:u w:val="none"/>
+              <w:shd w:fill="auto" w:val="clear"/>
+              <w:vertAlign w:val="baseline"/>
             </w:rPr>
           </w:pPr>
           <w:hyperlink w:anchor="_e8mglpusvvje">
             <w:r>
               <w:rPr>
                 <w:rFonts w:ascii="Times New Roman" w:cs="Times New Roman" w:eastAsia="Times New Roman" w:hAnsi="Times New Roman"/>
+                <w:b w:val="0"/>
                 <w:i w:val="0"/>
                 <w:smallCaps w:val="0"/>
                 <w:strike w:val="0"/>
@@ -3406,9 +3829,9 @@
                 <w:vertAlign w:val="baseline"/>
                 <w:rtl w:val="0"/>
               </w:rPr>
-              <w:t xml:space="preserve">Prototipo de pantalla</w:t>
+              <w:t xml:space="preserve">● Prototipo de pantalla</w:t>
               <w:tab/>
-              <w:t xml:space="preserve">8</w:t>
+              <w:t xml:space="preserve">14</w:t>
             </w:r>
           </w:hyperlink>
           <w:r>
@@ -3425,10 +3848,17 @@
             </w:tabs>
             <w:spacing w:before="60" w:line="240" w:lineRule="auto"/>
             <w:rPr>
-              <w:rFonts w:ascii="Times New Roman" w:cs="Times New Roman" w:eastAsia="Times New Roman" w:hAnsi="Times New Roman"/>
+              <w:rFonts w:ascii="Arial" w:cs="Arial" w:eastAsia="Arial" w:hAnsi="Arial"/>
               <w:b w:val="1"/>
+              <w:i w:val="0"/>
+              <w:smallCaps w:val="0"/>
+              <w:strike w:val="0"/>
               <w:color w:val="000000"/>
+              <w:sz w:val="22"/>
+              <w:szCs w:val="22"/>
               <w:u w:val="none"/>
+              <w:shd w:fill="auto" w:val="clear"/>
+              <w:vertAlign w:val="baseline"/>
             </w:rPr>
           </w:pPr>
           <w:hyperlink w:anchor="_i1k7zikg477j">
@@ -3449,7 +3879,7 @@
               </w:rPr>
               <w:t xml:space="preserve">Ofrecer recomendaciones</w:t>
               <w:tab/>
-              <w:t xml:space="preserve">8</w:t>
+              <w:t xml:space="preserve">14</w:t>
             </w:r>
           </w:hyperlink>
           <w:r>
@@ -3467,15 +3897,24 @@
             <w:spacing w:before="60" w:line="240" w:lineRule="auto"/>
             <w:ind w:left="360" w:firstLine="0"/>
             <w:rPr>
-              <w:rFonts w:ascii="Times New Roman" w:cs="Times New Roman" w:eastAsia="Times New Roman" w:hAnsi="Times New Roman"/>
+              <w:rFonts w:ascii="Arial" w:cs="Arial" w:eastAsia="Arial" w:hAnsi="Arial"/>
+              <w:b w:val="0"/>
+              <w:i w:val="0"/>
+              <w:smallCaps w:val="0"/>
+              <w:strike w:val="0"/>
               <w:color w:val="000000"/>
+              <w:sz w:val="22"/>
+              <w:szCs w:val="22"/>
               <w:u w:val="none"/>
+              <w:shd w:fill="auto" w:val="clear"/>
+              <w:vertAlign w:val="baseline"/>
             </w:rPr>
           </w:pPr>
           <w:hyperlink w:anchor="_vnaaqtg9j2p3">
             <w:r>
               <w:rPr>
                 <w:rFonts w:ascii="Times New Roman" w:cs="Times New Roman" w:eastAsia="Times New Roman" w:hAnsi="Times New Roman"/>
+                <w:b w:val="0"/>
                 <w:i w:val="0"/>
                 <w:smallCaps w:val="0"/>
                 <w:strike w:val="0"/>
@@ -3487,9 +3926,9 @@
                 <w:vertAlign w:val="baseline"/>
                 <w:rtl w:val="0"/>
               </w:rPr>
-              <w:t xml:space="preserve">Descripción</w:t>
+              <w:t xml:space="preserve">● Descripción</w:t>
               <w:tab/>
-              <w:t xml:space="preserve">8</w:t>
+              <w:t xml:space="preserve">14</w:t>
             </w:r>
           </w:hyperlink>
           <w:r>
@@ -3507,15 +3946,24 @@
             <w:spacing w:before="60" w:line="240" w:lineRule="auto"/>
             <w:ind w:left="360" w:firstLine="0"/>
             <w:rPr>
-              <w:rFonts w:ascii="Times New Roman" w:cs="Times New Roman" w:eastAsia="Times New Roman" w:hAnsi="Times New Roman"/>
+              <w:rFonts w:ascii="Arial" w:cs="Arial" w:eastAsia="Arial" w:hAnsi="Arial"/>
+              <w:b w:val="0"/>
+              <w:i w:val="0"/>
+              <w:smallCaps w:val="0"/>
+              <w:strike w:val="0"/>
               <w:color w:val="000000"/>
+              <w:sz w:val="22"/>
+              <w:szCs w:val="22"/>
               <w:u w:val="none"/>
+              <w:shd w:fill="auto" w:val="clear"/>
+              <w:vertAlign w:val="baseline"/>
             </w:rPr>
           </w:pPr>
           <w:hyperlink w:anchor="_bb8fyo1vg2mm">
             <w:r>
               <w:rPr>
                 <w:rFonts w:ascii="Times New Roman" w:cs="Times New Roman" w:eastAsia="Times New Roman" w:hAnsi="Times New Roman"/>
+                <w:b w:val="0"/>
                 <w:i w:val="0"/>
                 <w:smallCaps w:val="0"/>
                 <w:strike w:val="0"/>
@@ -3527,9 +3975,9 @@
                 <w:vertAlign w:val="baseline"/>
                 <w:rtl w:val="0"/>
               </w:rPr>
-              <w:t xml:space="preserve">Objetivo</w:t>
+              <w:t xml:space="preserve">● Objetivo</w:t>
               <w:tab/>
-              <w:t xml:space="preserve">8</w:t>
+              <w:t xml:space="preserve">14</w:t>
             </w:r>
           </w:hyperlink>
           <w:r>
@@ -3547,15 +3995,24 @@
             <w:spacing w:before="60" w:line="240" w:lineRule="auto"/>
             <w:ind w:left="360" w:firstLine="0"/>
             <w:rPr>
-              <w:rFonts w:ascii="Times New Roman" w:cs="Times New Roman" w:eastAsia="Times New Roman" w:hAnsi="Times New Roman"/>
+              <w:rFonts w:ascii="Arial" w:cs="Arial" w:eastAsia="Arial" w:hAnsi="Arial"/>
+              <w:b w:val="0"/>
+              <w:i w:val="0"/>
+              <w:smallCaps w:val="0"/>
+              <w:strike w:val="0"/>
               <w:color w:val="000000"/>
+              <w:sz w:val="22"/>
+              <w:szCs w:val="22"/>
               <w:u w:val="none"/>
+              <w:shd w:fill="auto" w:val="clear"/>
+              <w:vertAlign w:val="baseline"/>
             </w:rPr>
           </w:pPr>
           <w:hyperlink w:anchor="_c3uzh7f0d32">
             <w:r>
               <w:rPr>
                 <w:rFonts w:ascii="Times New Roman" w:cs="Times New Roman" w:eastAsia="Times New Roman" w:hAnsi="Times New Roman"/>
+                <w:b w:val="0"/>
                 <w:i w:val="0"/>
                 <w:smallCaps w:val="0"/>
                 <w:strike w:val="0"/>
@@ -3567,9 +4024,9 @@
                 <w:vertAlign w:val="baseline"/>
                 <w:rtl w:val="0"/>
               </w:rPr>
-              <w:t xml:space="preserve">Precondiciones</w:t>
+              <w:t xml:space="preserve">● Precondiciones</w:t>
               <w:tab/>
-              <w:t xml:space="preserve">8</w:t>
+              <w:t xml:space="preserve">14</w:t>
             </w:r>
           </w:hyperlink>
           <w:r>
@@ -3587,15 +4044,24 @@
             <w:spacing w:before="60" w:line="240" w:lineRule="auto"/>
             <w:ind w:left="360" w:firstLine="0"/>
             <w:rPr>
-              <w:rFonts w:ascii="Times New Roman" w:cs="Times New Roman" w:eastAsia="Times New Roman" w:hAnsi="Times New Roman"/>
+              <w:rFonts w:ascii="Arial" w:cs="Arial" w:eastAsia="Arial" w:hAnsi="Arial"/>
+              <w:b w:val="0"/>
+              <w:i w:val="0"/>
+              <w:smallCaps w:val="0"/>
+              <w:strike w:val="0"/>
               <w:color w:val="000000"/>
+              <w:sz w:val="22"/>
+              <w:szCs w:val="22"/>
               <w:u w:val="none"/>
+              <w:shd w:fill="auto" w:val="clear"/>
+              <w:vertAlign w:val="baseline"/>
             </w:rPr>
           </w:pPr>
           <w:hyperlink w:anchor="_pw543i3ulpzb">
             <w:r>
               <w:rPr>
                 <w:rFonts w:ascii="Times New Roman" w:cs="Times New Roman" w:eastAsia="Times New Roman" w:hAnsi="Times New Roman"/>
+                <w:b w:val="0"/>
                 <w:i w:val="0"/>
                 <w:smallCaps w:val="0"/>
                 <w:strike w:val="0"/>
@@ -3607,9 +4073,9 @@
                 <w:vertAlign w:val="baseline"/>
                 <w:rtl w:val="0"/>
               </w:rPr>
-              <w:t xml:space="preserve">Flujo básico</w:t>
+              <w:t xml:space="preserve">● Flujo básico</w:t>
               <w:tab/>
-              <w:t xml:space="preserve">8</w:t>
+              <w:t xml:space="preserve">15</w:t>
             </w:r>
           </w:hyperlink>
           <w:r>
@@ -3627,15 +4093,24 @@
             <w:spacing w:before="60" w:line="240" w:lineRule="auto"/>
             <w:ind w:left="360" w:firstLine="0"/>
             <w:rPr>
-              <w:rFonts w:ascii="Times New Roman" w:cs="Times New Roman" w:eastAsia="Times New Roman" w:hAnsi="Times New Roman"/>
+              <w:rFonts w:ascii="Arial" w:cs="Arial" w:eastAsia="Arial" w:hAnsi="Arial"/>
+              <w:b w:val="0"/>
+              <w:i w:val="0"/>
+              <w:smallCaps w:val="0"/>
+              <w:strike w:val="0"/>
               <w:color w:val="000000"/>
+              <w:sz w:val="22"/>
+              <w:szCs w:val="22"/>
               <w:u w:val="none"/>
+              <w:shd w:fill="auto" w:val="clear"/>
+              <w:vertAlign w:val="baseline"/>
             </w:rPr>
           </w:pPr>
           <w:hyperlink w:anchor="_xpbpz7v565bi">
             <w:r>
               <w:rPr>
                 <w:rFonts w:ascii="Times New Roman" w:cs="Times New Roman" w:eastAsia="Times New Roman" w:hAnsi="Times New Roman"/>
+                <w:b w:val="0"/>
                 <w:i w:val="0"/>
                 <w:smallCaps w:val="0"/>
                 <w:strike w:val="0"/>
@@ -3647,9 +4122,9 @@
                 <w:vertAlign w:val="baseline"/>
                 <w:rtl w:val="0"/>
               </w:rPr>
-              <w:t xml:space="preserve">Flujo alternativo</w:t>
+              <w:t xml:space="preserve">● Flujo alternativo</w:t>
               <w:tab/>
-              <w:t xml:space="preserve">8</w:t>
+              <w:t xml:space="preserve">15</w:t>
             </w:r>
           </w:hyperlink>
           <w:r>
@@ -3667,15 +4142,24 @@
             <w:spacing w:before="60" w:line="240" w:lineRule="auto"/>
             <w:ind w:left="360" w:firstLine="0"/>
             <w:rPr>
-              <w:rFonts w:ascii="Times New Roman" w:cs="Times New Roman" w:eastAsia="Times New Roman" w:hAnsi="Times New Roman"/>
+              <w:rFonts w:ascii="Arial" w:cs="Arial" w:eastAsia="Arial" w:hAnsi="Arial"/>
+              <w:b w:val="0"/>
+              <w:i w:val="0"/>
+              <w:smallCaps w:val="0"/>
+              <w:strike w:val="0"/>
               <w:color w:val="000000"/>
+              <w:sz w:val="22"/>
+              <w:szCs w:val="22"/>
               <w:u w:val="none"/>
+              <w:shd w:fill="auto" w:val="clear"/>
+              <w:vertAlign w:val="baseline"/>
             </w:rPr>
           </w:pPr>
           <w:hyperlink w:anchor="_3ut9g9ua3dxf">
             <w:r>
               <w:rPr>
                 <w:rFonts w:ascii="Times New Roman" w:cs="Times New Roman" w:eastAsia="Times New Roman" w:hAnsi="Times New Roman"/>
+                <w:b w:val="0"/>
                 <w:i w:val="0"/>
                 <w:smallCaps w:val="0"/>
                 <w:strike w:val="0"/>
@@ -3687,9 +4171,9 @@
                 <w:vertAlign w:val="baseline"/>
                 <w:rtl w:val="0"/>
               </w:rPr>
-              <w:t xml:space="preserve">Prototipo de pantalla</w:t>
+              <w:t xml:space="preserve">● Prototipo de pantalla</w:t>
               <w:tab/>
-              <w:t xml:space="preserve">8</w:t>
+              <w:t xml:space="preserve">15</w:t>
             </w:r>
           </w:hyperlink>
           <w:r>
@@ -3706,10 +4190,17 @@
             </w:tabs>
             <w:spacing w:before="60" w:line="240" w:lineRule="auto"/>
             <w:rPr>
-              <w:rFonts w:ascii="Times New Roman" w:cs="Times New Roman" w:eastAsia="Times New Roman" w:hAnsi="Times New Roman"/>
+              <w:rFonts w:ascii="Arial" w:cs="Arial" w:eastAsia="Arial" w:hAnsi="Arial"/>
               <w:b w:val="1"/>
+              <w:i w:val="0"/>
+              <w:smallCaps w:val="0"/>
+              <w:strike w:val="0"/>
               <w:color w:val="000000"/>
+              <w:sz w:val="22"/>
+              <w:szCs w:val="22"/>
               <w:u w:val="none"/>
+              <w:shd w:fill="auto" w:val="clear"/>
+              <w:vertAlign w:val="baseline"/>
             </w:rPr>
           </w:pPr>
           <w:hyperlink w:anchor="_ck5j3uxxzqg0">
@@ -3730,7 +4221,7 @@
               </w:rPr>
               <w:t xml:space="preserve">Registrar diario de actividades</w:t>
               <w:tab/>
-              <w:t xml:space="preserve">8</w:t>
+              <w:t xml:space="preserve">15</w:t>
             </w:r>
           </w:hyperlink>
           <w:r>
@@ -3748,15 +4239,24 @@
             <w:spacing w:before="60" w:line="240" w:lineRule="auto"/>
             <w:ind w:left="360" w:firstLine="0"/>
             <w:rPr>
-              <w:rFonts w:ascii="Times New Roman" w:cs="Times New Roman" w:eastAsia="Times New Roman" w:hAnsi="Times New Roman"/>
+              <w:rFonts w:ascii="Arial" w:cs="Arial" w:eastAsia="Arial" w:hAnsi="Arial"/>
+              <w:b w:val="0"/>
+              <w:i w:val="0"/>
+              <w:smallCaps w:val="0"/>
+              <w:strike w:val="0"/>
               <w:color w:val="000000"/>
+              <w:sz w:val="22"/>
+              <w:szCs w:val="22"/>
               <w:u w:val="none"/>
+              <w:shd w:fill="auto" w:val="clear"/>
+              <w:vertAlign w:val="baseline"/>
             </w:rPr>
           </w:pPr>
           <w:hyperlink w:anchor="_9yqsqh51uete">
             <w:r>
               <w:rPr>
                 <w:rFonts w:ascii="Times New Roman" w:cs="Times New Roman" w:eastAsia="Times New Roman" w:hAnsi="Times New Roman"/>
+                <w:b w:val="0"/>
                 <w:i w:val="0"/>
                 <w:smallCaps w:val="0"/>
                 <w:strike w:val="0"/>
@@ -3768,9 +4268,9 @@
                 <w:vertAlign w:val="baseline"/>
                 <w:rtl w:val="0"/>
               </w:rPr>
-              <w:t xml:space="preserve">Descripción</w:t>
+              <w:t xml:space="preserve">● Descripción</w:t>
               <w:tab/>
-              <w:t xml:space="preserve">8</w:t>
+              <w:t xml:space="preserve">15</w:t>
             </w:r>
           </w:hyperlink>
           <w:r>
@@ -3788,15 +4288,24 @@
             <w:spacing w:before="60" w:line="240" w:lineRule="auto"/>
             <w:ind w:left="360" w:firstLine="0"/>
             <w:rPr>
-              <w:rFonts w:ascii="Times New Roman" w:cs="Times New Roman" w:eastAsia="Times New Roman" w:hAnsi="Times New Roman"/>
+              <w:rFonts w:ascii="Arial" w:cs="Arial" w:eastAsia="Arial" w:hAnsi="Arial"/>
+              <w:b w:val="0"/>
+              <w:i w:val="0"/>
+              <w:smallCaps w:val="0"/>
+              <w:strike w:val="0"/>
               <w:color w:val="000000"/>
+              <w:sz w:val="22"/>
+              <w:szCs w:val="22"/>
               <w:u w:val="none"/>
+              <w:shd w:fill="auto" w:val="clear"/>
+              <w:vertAlign w:val="baseline"/>
             </w:rPr>
           </w:pPr>
           <w:hyperlink w:anchor="_120os4lukhwp">
             <w:r>
               <w:rPr>
                 <w:rFonts w:ascii="Times New Roman" w:cs="Times New Roman" w:eastAsia="Times New Roman" w:hAnsi="Times New Roman"/>
+                <w:b w:val="0"/>
                 <w:i w:val="0"/>
                 <w:smallCaps w:val="0"/>
                 <w:strike w:val="0"/>
@@ -3808,9 +4317,9 @@
                 <w:vertAlign w:val="baseline"/>
                 <w:rtl w:val="0"/>
               </w:rPr>
-              <w:t xml:space="preserve">Objetivo</w:t>
+              <w:t xml:space="preserve">● Objetivo</w:t>
               <w:tab/>
-              <w:t xml:space="preserve">8</w:t>
+              <w:t xml:space="preserve">15</w:t>
             </w:r>
           </w:hyperlink>
           <w:r>
@@ -3828,15 +4337,24 @@
             <w:spacing w:before="60" w:line="240" w:lineRule="auto"/>
             <w:ind w:left="360" w:firstLine="0"/>
             <w:rPr>
-              <w:rFonts w:ascii="Times New Roman" w:cs="Times New Roman" w:eastAsia="Times New Roman" w:hAnsi="Times New Roman"/>
+              <w:rFonts w:ascii="Arial" w:cs="Arial" w:eastAsia="Arial" w:hAnsi="Arial"/>
+              <w:b w:val="0"/>
+              <w:i w:val="0"/>
+              <w:smallCaps w:val="0"/>
+              <w:strike w:val="0"/>
               <w:color w:val="000000"/>
+              <w:sz w:val="22"/>
+              <w:szCs w:val="22"/>
               <w:u w:val="none"/>
+              <w:shd w:fill="auto" w:val="clear"/>
+              <w:vertAlign w:val="baseline"/>
             </w:rPr>
           </w:pPr>
           <w:hyperlink w:anchor="_5c4b70lv8kkx">
             <w:r>
               <w:rPr>
                 <w:rFonts w:ascii="Times New Roman" w:cs="Times New Roman" w:eastAsia="Times New Roman" w:hAnsi="Times New Roman"/>
+                <w:b w:val="0"/>
                 <w:i w:val="0"/>
                 <w:smallCaps w:val="0"/>
                 <w:strike w:val="0"/>
@@ -3848,9 +4366,9 @@
                 <w:vertAlign w:val="baseline"/>
                 <w:rtl w:val="0"/>
               </w:rPr>
-              <w:t xml:space="preserve">Precondiciones</w:t>
+              <w:t xml:space="preserve">● Precondiciones</w:t>
               <w:tab/>
-              <w:t xml:space="preserve">8</w:t>
+              <w:t xml:space="preserve">16</w:t>
             </w:r>
           </w:hyperlink>
           <w:r>
@@ -3868,15 +4386,24 @@
             <w:spacing w:before="60" w:line="240" w:lineRule="auto"/>
             <w:ind w:left="360" w:firstLine="0"/>
             <w:rPr>
-              <w:rFonts w:ascii="Times New Roman" w:cs="Times New Roman" w:eastAsia="Times New Roman" w:hAnsi="Times New Roman"/>
+              <w:rFonts w:ascii="Arial" w:cs="Arial" w:eastAsia="Arial" w:hAnsi="Arial"/>
+              <w:b w:val="0"/>
+              <w:i w:val="0"/>
+              <w:smallCaps w:val="0"/>
+              <w:strike w:val="0"/>
               <w:color w:val="000000"/>
+              <w:sz w:val="22"/>
+              <w:szCs w:val="22"/>
               <w:u w:val="none"/>
+              <w:shd w:fill="auto" w:val="clear"/>
+              <w:vertAlign w:val="baseline"/>
             </w:rPr>
           </w:pPr>
           <w:hyperlink w:anchor="_qi6as4xoz8hz">
             <w:r>
               <w:rPr>
                 <w:rFonts w:ascii="Times New Roman" w:cs="Times New Roman" w:eastAsia="Times New Roman" w:hAnsi="Times New Roman"/>
+                <w:b w:val="0"/>
                 <w:i w:val="0"/>
                 <w:smallCaps w:val="0"/>
                 <w:strike w:val="0"/>
@@ -3888,9 +4415,9 @@
                 <w:vertAlign w:val="baseline"/>
                 <w:rtl w:val="0"/>
               </w:rPr>
-              <w:t xml:space="preserve">Flujo básico</w:t>
+              <w:t xml:space="preserve">● Flujo básico</w:t>
               <w:tab/>
-              <w:t xml:space="preserve">8</w:t>
+              <w:t xml:space="preserve">16</w:t>
             </w:r>
           </w:hyperlink>
           <w:r>
@@ -3908,15 +4435,24 @@
             <w:spacing w:before="60" w:line="240" w:lineRule="auto"/>
             <w:ind w:left="360" w:firstLine="0"/>
             <w:rPr>
-              <w:rFonts w:ascii="Times New Roman" w:cs="Times New Roman" w:eastAsia="Times New Roman" w:hAnsi="Times New Roman"/>
+              <w:rFonts w:ascii="Arial" w:cs="Arial" w:eastAsia="Arial" w:hAnsi="Arial"/>
+              <w:b w:val="0"/>
+              <w:i w:val="0"/>
+              <w:smallCaps w:val="0"/>
+              <w:strike w:val="0"/>
               <w:color w:val="000000"/>
+              <w:sz w:val="22"/>
+              <w:szCs w:val="22"/>
               <w:u w:val="none"/>
+              <w:shd w:fill="auto" w:val="clear"/>
+              <w:vertAlign w:val="baseline"/>
             </w:rPr>
           </w:pPr>
           <w:hyperlink w:anchor="_j8zrvbyonnv9">
             <w:r>
               <w:rPr>
                 <w:rFonts w:ascii="Times New Roman" w:cs="Times New Roman" w:eastAsia="Times New Roman" w:hAnsi="Times New Roman"/>
+                <w:b w:val="0"/>
                 <w:i w:val="0"/>
                 <w:smallCaps w:val="0"/>
                 <w:strike w:val="0"/>
@@ -3928,9 +4464,9 @@
                 <w:vertAlign w:val="baseline"/>
                 <w:rtl w:val="0"/>
               </w:rPr>
-              <w:t xml:space="preserve">Flujo alternativo</w:t>
+              <w:t xml:space="preserve">● Flujo alternativo</w:t>
               <w:tab/>
-              <w:t xml:space="preserve">8</w:t>
+              <w:t xml:space="preserve">16</w:t>
             </w:r>
           </w:hyperlink>
           <w:r>
@@ -3948,15 +4484,24 @@
             <w:spacing w:before="60" w:line="240" w:lineRule="auto"/>
             <w:ind w:left="360" w:firstLine="0"/>
             <w:rPr>
-              <w:rFonts w:ascii="Times New Roman" w:cs="Times New Roman" w:eastAsia="Times New Roman" w:hAnsi="Times New Roman"/>
+              <w:rFonts w:ascii="Arial" w:cs="Arial" w:eastAsia="Arial" w:hAnsi="Arial"/>
+              <w:b w:val="0"/>
+              <w:i w:val="0"/>
+              <w:smallCaps w:val="0"/>
+              <w:strike w:val="0"/>
               <w:color w:val="000000"/>
+              <w:sz w:val="22"/>
+              <w:szCs w:val="22"/>
               <w:u w:val="none"/>
+              <w:shd w:fill="auto" w:val="clear"/>
+              <w:vertAlign w:val="baseline"/>
             </w:rPr>
           </w:pPr>
           <w:hyperlink w:anchor="_o3wzbh7qpg1i">
             <w:r>
               <w:rPr>
                 <w:rFonts w:ascii="Times New Roman" w:cs="Times New Roman" w:eastAsia="Times New Roman" w:hAnsi="Times New Roman"/>
+                <w:b w:val="0"/>
                 <w:i w:val="0"/>
                 <w:smallCaps w:val="0"/>
                 <w:strike w:val="0"/>
@@ -3968,9 +4513,9 @@
                 <w:vertAlign w:val="baseline"/>
                 <w:rtl w:val="0"/>
               </w:rPr>
-              <w:t xml:space="preserve">Prototipo de pantalla</w:t>
+              <w:t xml:space="preserve">● Prototipo de pantalla</w:t>
               <w:tab/>
-              <w:t xml:space="preserve">8</w:t>
+              <w:t xml:space="preserve">17</w:t>
             </w:r>
           </w:hyperlink>
           <w:r>
@@ -3987,10 +4532,17 @@
             </w:tabs>
             <w:spacing w:before="60" w:line="240" w:lineRule="auto"/>
             <w:rPr>
-              <w:rFonts w:ascii="Times New Roman" w:cs="Times New Roman" w:eastAsia="Times New Roman" w:hAnsi="Times New Roman"/>
+              <w:rFonts w:ascii="Arial" w:cs="Arial" w:eastAsia="Arial" w:hAnsi="Arial"/>
               <w:b w:val="1"/>
+              <w:i w:val="0"/>
+              <w:smallCaps w:val="0"/>
+              <w:strike w:val="0"/>
               <w:color w:val="000000"/>
+              <w:sz w:val="22"/>
+              <w:szCs w:val="22"/>
               <w:u w:val="none"/>
+              <w:shd w:fill="auto" w:val="clear"/>
+              <w:vertAlign w:val="baseline"/>
             </w:rPr>
           </w:pPr>
           <w:hyperlink w:anchor="_sm0asd8uaz98">
@@ -4011,7 +4563,7 @@
               </w:rPr>
               <w:t xml:space="preserve">Registrar diario de pensamiento de gratitud</w:t>
               <w:tab/>
-              <w:t xml:space="preserve">8</w:t>
+              <w:t xml:space="preserve">17</w:t>
             </w:r>
           </w:hyperlink>
           <w:r>
@@ -4029,15 +4581,24 @@
             <w:spacing w:before="60" w:line="240" w:lineRule="auto"/>
             <w:ind w:left="360" w:firstLine="0"/>
             <w:rPr>
-              <w:rFonts w:ascii="Times New Roman" w:cs="Times New Roman" w:eastAsia="Times New Roman" w:hAnsi="Times New Roman"/>
+              <w:rFonts w:ascii="Arial" w:cs="Arial" w:eastAsia="Arial" w:hAnsi="Arial"/>
+              <w:b w:val="0"/>
+              <w:i w:val="0"/>
+              <w:smallCaps w:val="0"/>
+              <w:strike w:val="0"/>
               <w:color w:val="000000"/>
+              <w:sz w:val="22"/>
+              <w:szCs w:val="22"/>
               <w:u w:val="none"/>
+              <w:shd w:fill="auto" w:val="clear"/>
+              <w:vertAlign w:val="baseline"/>
             </w:rPr>
           </w:pPr>
           <w:hyperlink w:anchor="_qllaamlqr2v6">
             <w:r>
               <w:rPr>
                 <w:rFonts w:ascii="Times New Roman" w:cs="Times New Roman" w:eastAsia="Times New Roman" w:hAnsi="Times New Roman"/>
+                <w:b w:val="0"/>
                 <w:i w:val="0"/>
                 <w:smallCaps w:val="0"/>
                 <w:strike w:val="0"/>
@@ -4049,9 +4610,9 @@
                 <w:vertAlign w:val="baseline"/>
                 <w:rtl w:val="0"/>
               </w:rPr>
-              <w:t xml:space="preserve">Descripción</w:t>
+              <w:t xml:space="preserve">● Descripción</w:t>
               <w:tab/>
-              <w:t xml:space="preserve">9</w:t>
+              <w:t xml:space="preserve">17</w:t>
             </w:r>
           </w:hyperlink>
           <w:r>
@@ -4069,15 +4630,24 @@
             <w:spacing w:before="60" w:line="240" w:lineRule="auto"/>
             <w:ind w:left="360" w:firstLine="0"/>
             <w:rPr>
-              <w:rFonts w:ascii="Times New Roman" w:cs="Times New Roman" w:eastAsia="Times New Roman" w:hAnsi="Times New Roman"/>
+              <w:rFonts w:ascii="Arial" w:cs="Arial" w:eastAsia="Arial" w:hAnsi="Arial"/>
+              <w:b w:val="0"/>
+              <w:i w:val="0"/>
+              <w:smallCaps w:val="0"/>
+              <w:strike w:val="0"/>
               <w:color w:val="000000"/>
+              <w:sz w:val="22"/>
+              <w:szCs w:val="22"/>
               <w:u w:val="none"/>
+              <w:shd w:fill="auto" w:val="clear"/>
+              <w:vertAlign w:val="baseline"/>
             </w:rPr>
           </w:pPr>
           <w:hyperlink w:anchor="_drhlxs334tkl">
             <w:r>
               <w:rPr>
                 <w:rFonts w:ascii="Times New Roman" w:cs="Times New Roman" w:eastAsia="Times New Roman" w:hAnsi="Times New Roman"/>
+                <w:b w:val="0"/>
                 <w:i w:val="0"/>
                 <w:smallCaps w:val="0"/>
                 <w:strike w:val="0"/>
@@ -4089,9 +4659,9 @@
                 <w:vertAlign w:val="baseline"/>
                 <w:rtl w:val="0"/>
               </w:rPr>
-              <w:t xml:space="preserve">Objetivo</w:t>
+              <w:t xml:space="preserve">● Objetivo</w:t>
               <w:tab/>
-              <w:t xml:space="preserve">9</w:t>
+              <w:t xml:space="preserve">17</w:t>
             </w:r>
           </w:hyperlink>
           <w:r>
@@ -4109,15 +4679,24 @@
             <w:spacing w:before="60" w:line="240" w:lineRule="auto"/>
             <w:ind w:left="360" w:firstLine="0"/>
             <w:rPr>
-              <w:rFonts w:ascii="Times New Roman" w:cs="Times New Roman" w:eastAsia="Times New Roman" w:hAnsi="Times New Roman"/>
+              <w:rFonts w:ascii="Arial" w:cs="Arial" w:eastAsia="Arial" w:hAnsi="Arial"/>
+              <w:b w:val="0"/>
+              <w:i w:val="0"/>
+              <w:smallCaps w:val="0"/>
+              <w:strike w:val="0"/>
               <w:color w:val="000000"/>
+              <w:sz w:val="22"/>
+              <w:szCs w:val="22"/>
               <w:u w:val="none"/>
+              <w:shd w:fill="auto" w:val="clear"/>
+              <w:vertAlign w:val="baseline"/>
             </w:rPr>
           </w:pPr>
           <w:hyperlink w:anchor="_keoe0mhsgi8p">
             <w:r>
               <w:rPr>
                 <w:rFonts w:ascii="Times New Roman" w:cs="Times New Roman" w:eastAsia="Times New Roman" w:hAnsi="Times New Roman"/>
+                <w:b w:val="0"/>
                 <w:i w:val="0"/>
                 <w:smallCaps w:val="0"/>
                 <w:strike w:val="0"/>
@@ -4129,9 +4708,9 @@
                 <w:vertAlign w:val="baseline"/>
                 <w:rtl w:val="0"/>
               </w:rPr>
-              <w:t xml:space="preserve">Precondiciones</w:t>
+              <w:t xml:space="preserve">● Precondiciones</w:t>
               <w:tab/>
-              <w:t xml:space="preserve">9</w:t>
+              <w:t xml:space="preserve">17</w:t>
             </w:r>
           </w:hyperlink>
           <w:r>
@@ -4149,15 +4728,24 @@
             <w:spacing w:before="60" w:line="240" w:lineRule="auto"/>
             <w:ind w:left="360" w:firstLine="0"/>
             <w:rPr>
-              <w:rFonts w:ascii="Times New Roman" w:cs="Times New Roman" w:eastAsia="Times New Roman" w:hAnsi="Times New Roman"/>
+              <w:rFonts w:ascii="Arial" w:cs="Arial" w:eastAsia="Arial" w:hAnsi="Arial"/>
+              <w:b w:val="0"/>
+              <w:i w:val="0"/>
+              <w:smallCaps w:val="0"/>
+              <w:strike w:val="0"/>
               <w:color w:val="000000"/>
+              <w:sz w:val="22"/>
+              <w:szCs w:val="22"/>
               <w:u w:val="none"/>
+              <w:shd w:fill="auto" w:val="clear"/>
+              <w:vertAlign w:val="baseline"/>
             </w:rPr>
           </w:pPr>
           <w:hyperlink w:anchor="_ce4pzedm14ug">
             <w:r>
               <w:rPr>
                 <w:rFonts w:ascii="Times New Roman" w:cs="Times New Roman" w:eastAsia="Times New Roman" w:hAnsi="Times New Roman"/>
+                <w:b w:val="0"/>
                 <w:i w:val="0"/>
                 <w:smallCaps w:val="0"/>
                 <w:strike w:val="0"/>
@@ -4169,9 +4757,9 @@
                 <w:vertAlign w:val="baseline"/>
                 <w:rtl w:val="0"/>
               </w:rPr>
-              <w:t xml:space="preserve">Flujo básico</w:t>
+              <w:t xml:space="preserve">● Flujo básico</w:t>
               <w:tab/>
-              <w:t xml:space="preserve">9</w:t>
+              <w:t xml:space="preserve">18</w:t>
             </w:r>
           </w:hyperlink>
           <w:r>
@@ -4189,15 +4777,24 @@
             <w:spacing w:before="60" w:line="240" w:lineRule="auto"/>
             <w:ind w:left="360" w:firstLine="0"/>
             <w:rPr>
-              <w:rFonts w:ascii="Times New Roman" w:cs="Times New Roman" w:eastAsia="Times New Roman" w:hAnsi="Times New Roman"/>
+              <w:rFonts w:ascii="Arial" w:cs="Arial" w:eastAsia="Arial" w:hAnsi="Arial"/>
+              <w:b w:val="0"/>
+              <w:i w:val="0"/>
+              <w:smallCaps w:val="0"/>
+              <w:strike w:val="0"/>
               <w:color w:val="000000"/>
+              <w:sz w:val="22"/>
+              <w:szCs w:val="22"/>
               <w:u w:val="none"/>
+              <w:shd w:fill="auto" w:val="clear"/>
+              <w:vertAlign w:val="baseline"/>
             </w:rPr>
           </w:pPr>
           <w:hyperlink w:anchor="_4l91ca3i1hqg">
             <w:r>
               <w:rPr>
                 <w:rFonts w:ascii="Times New Roman" w:cs="Times New Roman" w:eastAsia="Times New Roman" w:hAnsi="Times New Roman"/>
+                <w:b w:val="0"/>
                 <w:i w:val="0"/>
                 <w:smallCaps w:val="0"/>
                 <w:strike w:val="0"/>
@@ -4209,9 +4806,9 @@
                 <w:vertAlign w:val="baseline"/>
                 <w:rtl w:val="0"/>
               </w:rPr>
-              <w:t xml:space="preserve">Flujo alternativo</w:t>
+              <w:t xml:space="preserve">● Flujo alternativo</w:t>
               <w:tab/>
-              <w:t xml:space="preserve">9</w:t>
+              <w:t xml:space="preserve">18</w:t>
             </w:r>
           </w:hyperlink>
           <w:r>
@@ -4229,15 +4826,24 @@
             <w:spacing w:before="60" w:line="240" w:lineRule="auto"/>
             <w:ind w:left="360" w:firstLine="0"/>
             <w:rPr>
-              <w:rFonts w:ascii="Times New Roman" w:cs="Times New Roman" w:eastAsia="Times New Roman" w:hAnsi="Times New Roman"/>
+              <w:rFonts w:ascii="Arial" w:cs="Arial" w:eastAsia="Arial" w:hAnsi="Arial"/>
+              <w:b w:val="0"/>
+              <w:i w:val="0"/>
+              <w:smallCaps w:val="0"/>
+              <w:strike w:val="0"/>
               <w:color w:val="000000"/>
+              <w:sz w:val="22"/>
+              <w:szCs w:val="22"/>
               <w:u w:val="none"/>
+              <w:shd w:fill="auto" w:val="clear"/>
+              <w:vertAlign w:val="baseline"/>
             </w:rPr>
           </w:pPr>
           <w:hyperlink w:anchor="_pt8pea9mxyv2">
             <w:r>
               <w:rPr>
                 <w:rFonts w:ascii="Times New Roman" w:cs="Times New Roman" w:eastAsia="Times New Roman" w:hAnsi="Times New Roman"/>
+                <w:b w:val="0"/>
                 <w:i w:val="0"/>
                 <w:smallCaps w:val="0"/>
                 <w:strike w:val="0"/>
@@ -4249,9 +4855,9 @@
                 <w:vertAlign w:val="baseline"/>
                 <w:rtl w:val="0"/>
               </w:rPr>
-              <w:t xml:space="preserve">Prototipo de pantalla</w:t>
+              <w:t xml:space="preserve">● Prototipo de pantalla</w:t>
               <w:tab/>
-              <w:t xml:space="preserve">9</w:t>
+              <w:t xml:space="preserve">19</w:t>
             </w:r>
           </w:hyperlink>
           <w:r>
@@ -4268,10 +4874,17 @@
             </w:tabs>
             <w:spacing w:before="60" w:line="240" w:lineRule="auto"/>
             <w:rPr>
-              <w:rFonts w:ascii="Times New Roman" w:cs="Times New Roman" w:eastAsia="Times New Roman" w:hAnsi="Times New Roman"/>
+              <w:rFonts w:ascii="Arial" w:cs="Arial" w:eastAsia="Arial" w:hAnsi="Arial"/>
               <w:b w:val="1"/>
+              <w:i w:val="0"/>
+              <w:smallCaps w:val="0"/>
+              <w:strike w:val="0"/>
               <w:color w:val="000000"/>
+              <w:sz w:val="22"/>
+              <w:szCs w:val="22"/>
               <w:u w:val="none"/>
+              <w:shd w:fill="auto" w:val="clear"/>
+              <w:vertAlign w:val="baseline"/>
             </w:rPr>
           </w:pPr>
           <w:hyperlink w:anchor="_pfd9zufveqhd">
@@ -4292,7 +4905,7 @@
               </w:rPr>
               <w:t xml:space="preserve">Requerimientos no funcionales</w:t>
               <w:tab/>
-              <w:t xml:space="preserve">9</w:t>
+              <w:t xml:space="preserve">19</w:t>
             </w:r>
           </w:hyperlink>
           <w:r>
@@ -4310,15 +4923,24 @@
             <w:spacing w:before="60" w:line="240" w:lineRule="auto"/>
             <w:ind w:left="360" w:firstLine="0"/>
             <w:rPr>
-              <w:rFonts w:ascii="Times New Roman" w:cs="Times New Roman" w:eastAsia="Times New Roman" w:hAnsi="Times New Roman"/>
+              <w:rFonts w:ascii="Arial" w:cs="Arial" w:eastAsia="Arial" w:hAnsi="Arial"/>
+              <w:b w:val="0"/>
+              <w:i w:val="0"/>
+              <w:smallCaps w:val="0"/>
+              <w:strike w:val="0"/>
               <w:color w:val="000000"/>
+              <w:sz w:val="22"/>
+              <w:szCs w:val="22"/>
               <w:u w:val="none"/>
+              <w:shd w:fill="auto" w:val="clear"/>
+              <w:vertAlign w:val="baseline"/>
             </w:rPr>
           </w:pPr>
-          <w:hyperlink w:anchor="_umi2oanv8nf1">
+          <w:hyperlink w:anchor="_xcsds2jkpvr6">
             <w:r>
               <w:rPr>
-                <w:rFonts w:ascii="Times New Roman" w:cs="Times New Roman" w:eastAsia="Times New Roman" w:hAnsi="Times New Roman"/>
+                <w:rFonts w:ascii="Arial" w:cs="Arial" w:eastAsia="Arial" w:hAnsi="Arial"/>
+                <w:b w:val="0"/>
                 <w:i w:val="0"/>
                 <w:smallCaps w:val="0"/>
                 <w:strike w:val="0"/>
@@ -4330,9 +4952,9 @@
                 <w:vertAlign w:val="baseline"/>
                 <w:rtl w:val="0"/>
               </w:rPr>
-              <w:t xml:space="preserve">Descripción</w:t>
+              <w:t xml:space="preserve">1. Funcionalidad</w:t>
               <w:tab/>
-              <w:t xml:space="preserve">9</w:t>
+              <w:t xml:space="preserve">19</w:t>
             </w:r>
           </w:hyperlink>
           <w:r>
@@ -4350,15 +4972,24 @@
             <w:spacing w:before="60" w:line="240" w:lineRule="auto"/>
             <w:ind w:left="360" w:firstLine="0"/>
             <w:rPr>
-              <w:rFonts w:ascii="Times New Roman" w:cs="Times New Roman" w:eastAsia="Times New Roman" w:hAnsi="Times New Roman"/>
+              <w:rFonts w:ascii="Arial" w:cs="Arial" w:eastAsia="Arial" w:hAnsi="Arial"/>
+              <w:b w:val="0"/>
+              <w:i w:val="0"/>
+              <w:smallCaps w:val="0"/>
+              <w:strike w:val="0"/>
               <w:color w:val="000000"/>
+              <w:sz w:val="22"/>
+              <w:szCs w:val="22"/>
               <w:u w:val="none"/>
+              <w:shd w:fill="auto" w:val="clear"/>
+              <w:vertAlign w:val="baseline"/>
             </w:rPr>
           </w:pPr>
-          <w:hyperlink w:anchor="_fxj502yeo4nr">
+          <w:hyperlink w:anchor="_ofi3hi30jyp9">
             <w:r>
               <w:rPr>
-                <w:rFonts w:ascii="Times New Roman" w:cs="Times New Roman" w:eastAsia="Times New Roman" w:hAnsi="Times New Roman"/>
+                <w:rFonts w:ascii="Arial" w:cs="Arial" w:eastAsia="Arial" w:hAnsi="Arial"/>
+                <w:b w:val="0"/>
                 <w:i w:val="0"/>
                 <w:smallCaps w:val="0"/>
                 <w:strike w:val="0"/>
@@ -4370,9 +5001,9 @@
                 <w:vertAlign w:val="baseline"/>
                 <w:rtl w:val="0"/>
               </w:rPr>
-              <w:t xml:space="preserve">Objetivo</w:t>
+              <w:t xml:space="preserve">2. Usabilidad</w:t>
               <w:tab/>
-              <w:t xml:space="preserve">9</w:t>
+              <w:t xml:space="preserve">19</w:t>
             </w:r>
           </w:hyperlink>
           <w:r>
@@ -4388,11 +5019,165 @@
               <w:tab w:val="right" w:leader="dot" w:pos="12000"/>
             </w:tabs>
             <w:spacing w:before="60" w:line="240" w:lineRule="auto"/>
-            <w:rPr>
-              <w:rFonts w:ascii="Times New Roman" w:cs="Times New Roman" w:eastAsia="Times New Roman" w:hAnsi="Times New Roman"/>
+            <w:ind w:left="360" w:firstLine="0"/>
+            <w:rPr>
+              <w:rFonts w:ascii="Arial" w:cs="Arial" w:eastAsia="Arial" w:hAnsi="Arial"/>
+              <w:b w:val="0"/>
+              <w:i w:val="0"/>
+              <w:smallCaps w:val="0"/>
+              <w:strike w:val="0"/>
+              <w:color w:val="000000"/>
+              <w:sz w:val="22"/>
+              <w:szCs w:val="22"/>
+              <w:u w:val="none"/>
+              <w:shd w:fill="auto" w:val="clear"/>
+              <w:vertAlign w:val="baseline"/>
+            </w:rPr>
+          </w:pPr>
+          <w:hyperlink w:anchor="_twrat5r0356y">
+            <w:r>
+              <w:rPr>
+                <w:rFonts w:ascii="Arial" w:cs="Arial" w:eastAsia="Arial" w:hAnsi="Arial"/>
+                <w:b w:val="0"/>
+                <w:i w:val="0"/>
+                <w:smallCaps w:val="0"/>
+                <w:strike w:val="0"/>
+                <w:color w:val="000000"/>
+                <w:sz w:val="22"/>
+                <w:szCs w:val="22"/>
+                <w:u w:val="none"/>
+                <w:shd w:fill="auto" w:val="clear"/>
+                <w:vertAlign w:val="baseline"/>
+                <w:rtl w:val="0"/>
+              </w:rPr>
+              <w:t xml:space="preserve">3. Escalabilidad</w:t>
+              <w:tab/>
+              <w:t xml:space="preserve">20</w:t>
+            </w:r>
+          </w:hyperlink>
+          <w:r>
+            <w:rPr>
+              <w:rtl w:val="0"/>
+            </w:rPr>
+          </w:r>
+        </w:p>
+        <w:p>
+          <w:pPr>
+            <w:widowControl w:val="0"/>
+            <w:tabs>
+              <w:tab w:val="right" w:leader="dot" w:pos="12000"/>
+            </w:tabs>
+            <w:spacing w:before="60" w:line="240" w:lineRule="auto"/>
+            <w:ind w:left="360" w:firstLine="0"/>
+            <w:rPr>
+              <w:rFonts w:ascii="Arial" w:cs="Arial" w:eastAsia="Arial" w:hAnsi="Arial"/>
+              <w:b w:val="0"/>
+              <w:i w:val="0"/>
+              <w:smallCaps w:val="0"/>
+              <w:strike w:val="0"/>
+              <w:color w:val="000000"/>
+              <w:sz w:val="22"/>
+              <w:szCs w:val="22"/>
+              <w:u w:val="none"/>
+              <w:shd w:fill="auto" w:val="clear"/>
+              <w:vertAlign w:val="baseline"/>
+            </w:rPr>
+          </w:pPr>
+          <w:hyperlink w:anchor="_cuqhzais6k8">
+            <w:r>
+              <w:rPr>
+                <w:rFonts w:ascii="Arial" w:cs="Arial" w:eastAsia="Arial" w:hAnsi="Arial"/>
+                <w:b w:val="0"/>
+                <w:i w:val="0"/>
+                <w:smallCaps w:val="0"/>
+                <w:strike w:val="0"/>
+                <w:color w:val="000000"/>
+                <w:sz w:val="22"/>
+                <w:szCs w:val="22"/>
+                <w:u w:val="none"/>
+                <w:shd w:fill="auto" w:val="clear"/>
+                <w:vertAlign w:val="baseline"/>
+                <w:rtl w:val="0"/>
+              </w:rPr>
+              <w:t xml:space="preserve">4. Rendimiento</w:t>
+              <w:tab/>
+              <w:t xml:space="preserve">20</w:t>
+            </w:r>
+          </w:hyperlink>
+          <w:r>
+            <w:rPr>
+              <w:rtl w:val="0"/>
+            </w:rPr>
+          </w:r>
+        </w:p>
+        <w:p>
+          <w:pPr>
+            <w:widowControl w:val="0"/>
+            <w:tabs>
+              <w:tab w:val="right" w:leader="dot" w:pos="12000"/>
+            </w:tabs>
+            <w:spacing w:before="60" w:line="240" w:lineRule="auto"/>
+            <w:ind w:left="360" w:firstLine="0"/>
+            <w:rPr>
+              <w:rFonts w:ascii="Arial" w:cs="Arial" w:eastAsia="Arial" w:hAnsi="Arial"/>
+              <w:b w:val="0"/>
+              <w:i w:val="0"/>
+              <w:smallCaps w:val="0"/>
+              <w:strike w:val="0"/>
+              <w:color w:val="000000"/>
+              <w:sz w:val="22"/>
+              <w:szCs w:val="22"/>
+              <w:u w:val="none"/>
+              <w:shd w:fill="auto" w:val="clear"/>
+              <w:vertAlign w:val="baseline"/>
+            </w:rPr>
+          </w:pPr>
+          <w:hyperlink w:anchor="_lshj3nvcwy4b">
+            <w:r>
+              <w:rPr>
+                <w:rFonts w:ascii="Arial" w:cs="Arial" w:eastAsia="Arial" w:hAnsi="Arial"/>
+                <w:b w:val="0"/>
+                <w:i w:val="0"/>
+                <w:smallCaps w:val="0"/>
+                <w:strike w:val="0"/>
+                <w:color w:val="000000"/>
+                <w:sz w:val="22"/>
+                <w:szCs w:val="22"/>
+                <w:u w:val="none"/>
+                <w:shd w:fill="auto" w:val="clear"/>
+                <w:vertAlign w:val="baseline"/>
+                <w:rtl w:val="0"/>
+              </w:rPr>
+              <w:t xml:space="preserve">5. Portabilidad</w:t>
+              <w:tab/>
+              <w:t xml:space="preserve">20</w:t>
+            </w:r>
+          </w:hyperlink>
+          <w:r>
+            <w:rPr>
+              <w:rtl w:val="0"/>
+            </w:rPr>
+          </w:r>
+        </w:p>
+        <w:p>
+          <w:pPr>
+            <w:widowControl w:val="0"/>
+            <w:tabs>
+              <w:tab w:val="right" w:leader="dot" w:pos="12000"/>
+            </w:tabs>
+            <w:spacing w:before="60" w:line="240" w:lineRule="auto"/>
+            <w:rPr>
+              <w:rFonts w:ascii="Arial" w:cs="Arial" w:eastAsia="Arial" w:hAnsi="Arial"/>
               <w:b w:val="1"/>
+              <w:i w:val="0"/>
+              <w:smallCaps w:val="0"/>
+              <w:strike w:val="0"/>
               <w:color w:val="000000"/>
+              <w:sz w:val="22"/>
+              <w:szCs w:val="22"/>
               <w:u w:val="none"/>
+              <w:shd w:fill="auto" w:val="clear"/>
+              <w:vertAlign w:val="baseline"/>
             </w:rPr>
           </w:pPr>
           <w:hyperlink w:anchor="_19ljvgn5335">
@@ -4413,7 +5198,7 @@
               </w:rPr>
               <w:t xml:space="preserve">Conclusiones</w:t>
               <w:tab/>
-              <w:t xml:space="preserve">9</w:t>
+              <w:t xml:space="preserve">20</w:t>
             </w:r>
           </w:hyperlink>
           <w:r>
@@ -4430,10 +5215,17 @@
             </w:tabs>
             <w:spacing w:before="60" w:line="240" w:lineRule="auto"/>
             <w:rPr>
-              <w:rFonts w:ascii="Times New Roman" w:cs="Times New Roman" w:eastAsia="Times New Roman" w:hAnsi="Times New Roman"/>
+              <w:rFonts w:ascii="Arial" w:cs="Arial" w:eastAsia="Arial" w:hAnsi="Arial"/>
               <w:b w:val="1"/>
+              <w:i w:val="0"/>
+              <w:smallCaps w:val="0"/>
+              <w:strike w:val="0"/>
               <w:color w:val="000000"/>
+              <w:sz w:val="22"/>
+              <w:szCs w:val="22"/>
               <w:u w:val="none"/>
+              <w:shd w:fill="auto" w:val="clear"/>
+              <w:vertAlign w:val="baseline"/>
             </w:rPr>
           </w:pPr>
           <w:hyperlink w:anchor="_gnuhd1o9hw0e">
@@ -4454,7 +5246,7 @@
               </w:rPr>
               <w:t xml:space="preserve">Recomendaciones</w:t>
               <w:tab/>
-              <w:t xml:space="preserve">9</w:t>
+              <w:t xml:space="preserve">21</w:t>
             </w:r>
           </w:hyperlink>
           <w:r>
@@ -4811,14 +5603,14 @@
         </w:rPr>
         <w:drawing>
           <wp:inline distB="114300" distT="114300" distL="114300" distR="114300">
-            <wp:extent cx="5731200" cy="3505200"/>
+            <wp:extent cx="5731200" cy="3543300"/>
             <wp:effectExtent b="0" l="0" r="0" t="0"/>
-            <wp:docPr id="1" name="image2.png"/>
+            <wp:docPr id="12" name="image8.png"/>
             <a:graphic>
               <a:graphicData uri="http://schemas.openxmlformats.org/drawingml/2006/picture">
                 <pic:pic>
                   <pic:nvPicPr>
-                    <pic:cNvPr id="0" name="image2.png"/>
+                    <pic:cNvPr id="0" name="image8.png"/>
                     <pic:cNvPicPr preferRelativeResize="0"/>
                   </pic:nvPicPr>
                   <pic:blipFill>
@@ -4831,7 +5623,7 @@
                   <pic:spPr>
                     <a:xfrm>
                       <a:off x="0" y="0"/>
-                      <a:ext cx="5731200" cy="3505200"/>
+                      <a:ext cx="5731200" cy="3543300"/>
                     </a:xfrm>
                     <a:prstGeom prst="rect"/>
                     <a:ln/>
@@ -5232,14 +6024,14 @@
         </w:rPr>
         <w:drawing>
           <wp:inline distB="114300" distT="114300" distL="114300" distR="114300">
-            <wp:extent cx="2971800" cy="5448300"/>
+            <wp:extent cx="3152775" cy="5524500"/>
             <wp:effectExtent b="0" l="0" r="0" t="0"/>
-            <wp:docPr id="10" name="image6.png"/>
+            <wp:docPr id="3" name="image7.png"/>
             <a:graphic>
               <a:graphicData uri="http://schemas.openxmlformats.org/drawingml/2006/picture">
                 <pic:pic>
                   <pic:nvPicPr>
-                    <pic:cNvPr id="0" name="image6.png"/>
+                    <pic:cNvPr id="0" name="image7.png"/>
                     <pic:cNvPicPr preferRelativeResize="0"/>
                   </pic:nvPicPr>
                   <pic:blipFill>
@@ -5252,7 +6044,7 @@
                   <pic:spPr>
                     <a:xfrm>
                       <a:off x="0" y="0"/>
-                      <a:ext cx="2971800" cy="5448300"/>
+                      <a:ext cx="3152775" cy="5524500"/>
                     </a:xfrm>
                     <a:prstGeom prst="rect"/>
                     <a:ln/>
@@ -5633,7 +6425,7 @@
               <w:widowControl w:val="0"/>
               <w:numPr>
                 <w:ilvl w:val="0"/>
-                <w:numId w:val="10"/>
+                <w:numId w:val="11"/>
               </w:numPr>
               <w:spacing w:line="240" w:lineRule="auto"/>
               <w:ind w:left="720" w:hanging="360"/>
@@ -5696,7 +6488,7 @@
         <w:pStyle w:val="Heading2"/>
         <w:numPr>
           <w:ilvl w:val="0"/>
-          <w:numId w:val="12"/>
+          <w:numId w:val="13"/>
         </w:numPr>
         <w:spacing w:after="0" w:afterAutospacing="0"/>
         <w:ind w:left="1440" w:hanging="360"/>
@@ -5722,7 +6514,7 @@
       <w:pPr>
         <w:numPr>
           <w:ilvl w:val="1"/>
-          <w:numId w:val="12"/>
+          <w:numId w:val="13"/>
         </w:numPr>
         <w:spacing w:after="0" w:afterAutospacing="0"/>
         <w:ind w:left="2160" w:hanging="360"/>
@@ -5748,7 +6540,7 @@
         <w:pStyle w:val="Heading2"/>
         <w:numPr>
           <w:ilvl w:val="0"/>
-          <w:numId w:val="12"/>
+          <w:numId w:val="13"/>
         </w:numPr>
         <w:spacing w:after="0" w:afterAutospacing="0" w:before="0" w:beforeAutospacing="0"/>
         <w:ind w:left="1440" w:hanging="360"/>
@@ -5774,7 +6566,7 @@
       <w:pPr>
         <w:numPr>
           <w:ilvl w:val="1"/>
-          <w:numId w:val="12"/>
+          <w:numId w:val="13"/>
         </w:numPr>
         <w:ind w:left="2160" w:hanging="360"/>
         <w:rPr>
@@ -5797,7 +6589,7 @@
       <w:pPr>
         <w:numPr>
           <w:ilvl w:val="1"/>
-          <w:numId w:val="12"/>
+          <w:numId w:val="13"/>
         </w:numPr>
         <w:spacing w:after="0" w:afterAutospacing="0"/>
         <w:ind w:left="2160" w:hanging="360"/>
@@ -5822,7 +6614,7 @@
         <w:pStyle w:val="Heading2"/>
         <w:numPr>
           <w:ilvl w:val="0"/>
-          <w:numId w:val="12"/>
+          <w:numId w:val="13"/>
         </w:numPr>
         <w:spacing w:after="0" w:afterAutospacing="0" w:before="0" w:beforeAutospacing="0"/>
         <w:ind w:left="1440" w:hanging="360"/>
@@ -5848,7 +6640,7 @@
       <w:pPr>
         <w:numPr>
           <w:ilvl w:val="1"/>
-          <w:numId w:val="12"/>
+          <w:numId w:val="13"/>
         </w:numPr>
         <w:ind w:left="2160" w:hanging="360"/>
         <w:rPr>
@@ -5871,7 +6663,7 @@
       <w:pPr>
         <w:numPr>
           <w:ilvl w:val="1"/>
-          <w:numId w:val="12"/>
+          <w:numId w:val="13"/>
         </w:numPr>
         <w:ind w:left="2160" w:hanging="360"/>
         <w:rPr>
@@ -5894,7 +6686,7 @@
       <w:pPr>
         <w:numPr>
           <w:ilvl w:val="1"/>
-          <w:numId w:val="12"/>
+          <w:numId w:val="13"/>
         </w:numPr>
         <w:spacing w:after="0" w:afterAutospacing="0"/>
         <w:ind w:left="2160" w:hanging="360"/>
@@ -5919,7 +6711,7 @@
         <w:pStyle w:val="Heading2"/>
         <w:numPr>
           <w:ilvl w:val="0"/>
-          <w:numId w:val="12"/>
+          <w:numId w:val="13"/>
         </w:numPr>
         <w:spacing w:after="0" w:afterAutospacing="0" w:before="0" w:beforeAutospacing="0"/>
         <w:ind w:left="1440" w:hanging="360"/>
@@ -5945,7 +6737,7 @@
       <w:pPr>
         <w:numPr>
           <w:ilvl w:val="1"/>
-          <w:numId w:val="12"/>
+          <w:numId w:val="13"/>
         </w:numPr>
         <w:ind w:left="2160" w:hanging="360"/>
         <w:rPr>
@@ -5968,7 +6760,7 @@
       <w:pPr>
         <w:numPr>
           <w:ilvl w:val="1"/>
-          <w:numId w:val="12"/>
+          <w:numId w:val="13"/>
         </w:numPr>
         <w:ind w:left="2160" w:hanging="360"/>
         <w:rPr>
@@ -5991,7 +6783,7 @@
       <w:pPr>
         <w:numPr>
           <w:ilvl w:val="1"/>
-          <w:numId w:val="12"/>
+          <w:numId w:val="13"/>
         </w:numPr>
         <w:ind w:left="2160" w:hanging="360"/>
         <w:rPr>
@@ -6014,7 +6806,7 @@
       <w:pPr>
         <w:numPr>
           <w:ilvl w:val="1"/>
-          <w:numId w:val="12"/>
+          <w:numId w:val="13"/>
         </w:numPr>
         <w:ind w:left="2160" w:hanging="360"/>
         <w:rPr>
@@ -6037,7 +6829,7 @@
       <w:pPr>
         <w:numPr>
           <w:ilvl w:val="1"/>
-          <w:numId w:val="12"/>
+          <w:numId w:val="13"/>
         </w:numPr>
         <w:ind w:left="2160" w:hanging="360"/>
         <w:rPr>
@@ -6060,7 +6852,7 @@
       <w:pPr>
         <w:numPr>
           <w:ilvl w:val="1"/>
-          <w:numId w:val="12"/>
+          <w:numId w:val="13"/>
         </w:numPr>
         <w:ind w:left="2160" w:hanging="360"/>
         <w:rPr>
@@ -6083,7 +6875,7 @@
       <w:pPr>
         <w:numPr>
           <w:ilvl w:val="1"/>
-          <w:numId w:val="12"/>
+          <w:numId w:val="13"/>
         </w:numPr>
         <w:ind w:left="2160" w:hanging="360"/>
       </w:pPr>
@@ -6134,7 +6926,7 @@
         <w:pStyle w:val="Heading2"/>
         <w:numPr>
           <w:ilvl w:val="0"/>
-          <w:numId w:val="12"/>
+          <w:numId w:val="13"/>
         </w:numPr>
         <w:spacing w:after="0" w:afterAutospacing="0"/>
         <w:ind w:left="1440" w:hanging="360"/>
@@ -6160,7 +6952,7 @@
       <w:pPr>
         <w:numPr>
           <w:ilvl w:val="1"/>
-          <w:numId w:val="12"/>
+          <w:numId w:val="13"/>
         </w:numPr>
         <w:ind w:left="2160" w:hanging="360"/>
         <w:rPr>
@@ -6183,7 +6975,7 @@
       <w:pPr>
         <w:numPr>
           <w:ilvl w:val="1"/>
-          <w:numId w:val="12"/>
+          <w:numId w:val="13"/>
         </w:numPr>
         <w:spacing w:after="0" w:afterAutospacing="0"/>
         <w:ind w:left="2160" w:hanging="360"/>
@@ -6208,7 +7000,7 @@
         <w:pStyle w:val="Heading2"/>
         <w:numPr>
           <w:ilvl w:val="0"/>
-          <w:numId w:val="12"/>
+          <w:numId w:val="13"/>
         </w:numPr>
         <w:spacing w:before="0" w:beforeAutospacing="0"/>
         <w:ind w:left="1440" w:hanging="360"/>
@@ -6239,33 +7031,23 @@
       </w:pPr>
       <w:r>
         <w:rPr>
-          <w:rtl w:val="0"/>
-        </w:rPr>
-      </w:r>
-      <w:r>
+          <w:rFonts w:ascii="Times New Roman" w:cs="Times New Roman" w:eastAsia="Times New Roman" w:hAnsi="Times New Roman"/>
+        </w:rPr>
         <w:drawing>
-          <wp:anchor allowOverlap="1" behindDoc="0" distB="114300" distT="114300" distL="114300" distR="114300" hidden="0" layoutInCell="1" locked="0" relativeHeight="0" simplePos="0">
-            <wp:simplePos x="0" y="0"/>
-            <wp:positionH relativeFrom="column">
-              <wp:posOffset>1943100</wp:posOffset>
-            </wp:positionH>
-            <wp:positionV relativeFrom="paragraph">
-              <wp:posOffset>506931</wp:posOffset>
-            </wp:positionV>
-            <wp:extent cx="2352675" cy="1092190"/>
+          <wp:inline distB="114300" distT="114300" distL="114300" distR="114300">
+            <wp:extent cx="3086100" cy="5334000"/>
             <wp:effectExtent b="0" l="0" r="0" t="0"/>
-            <wp:wrapTopAndBottom distB="114300" distT="114300"/>
-            <wp:docPr id="4" name="image4.png"/>
+            <wp:docPr id="8" name="image3.png"/>
             <a:graphic>
               <a:graphicData uri="http://schemas.openxmlformats.org/drawingml/2006/picture">
                 <pic:pic>
                   <pic:nvPicPr>
-                    <pic:cNvPr id="0" name="image4.png"/>
+                    <pic:cNvPr id="0" name="image3.png"/>
                     <pic:cNvPicPr preferRelativeResize="0"/>
                   </pic:nvPicPr>
                   <pic:blipFill>
                     <a:blip r:embed="rId8"/>
-                    <a:srcRect b="73700" l="0" r="0" t="0"/>
+                    <a:srcRect b="0" l="0" r="0" t="0"/>
                     <a:stretch>
                       <a:fillRect/>
                     </a:stretch>
@@ -6273,7 +7055,7 @@
                   <pic:spPr>
                     <a:xfrm>
                       <a:off x="0" y="0"/>
-                      <a:ext cx="2352675" cy="1092190"/>
+                      <a:ext cx="3086100" cy="5334000"/>
                     </a:xfrm>
                     <a:prstGeom prst="rect"/>
                     <a:ln/>
@@ -6281,8 +7063,13 @@
                 </pic:pic>
               </a:graphicData>
             </a:graphic>
-          </wp:anchor>
+          </wp:inline>
         </w:drawing>
+      </w:r>
+      <w:r>
+        <w:rPr>
+          <w:rtl w:val="0"/>
+        </w:rPr>
       </w:r>
     </w:p>
     <w:p>
@@ -6641,21 +7428,6 @@
     </w:p>
     <w:p>
       <w:pPr>
-        <w:ind w:left="2160" w:firstLine="0"/>
-        <w:rPr>
-          <w:rFonts w:ascii="Times New Roman" w:cs="Times New Roman" w:eastAsia="Times New Roman" w:hAnsi="Times New Roman"/>
-          <w:sz w:val="24"/>
-          <w:szCs w:val="24"/>
-        </w:rPr>
-      </w:pPr>
-      <w:r>
-        <w:rPr>
-          <w:rtl w:val="0"/>
-        </w:rPr>
-      </w:r>
-    </w:p>
-    <w:p>
-      <w:pPr>
         <w:numPr>
           <w:ilvl w:val="1"/>
           <w:numId w:val="15"/>
@@ -6870,33 +7642,23 @@
       </w:pPr>
       <w:r>
         <w:rPr>
-          <w:rtl w:val="0"/>
-        </w:rPr>
-      </w:r>
-      <w:r>
+          <w:rFonts w:ascii="Times New Roman" w:cs="Times New Roman" w:eastAsia="Times New Roman" w:hAnsi="Times New Roman"/>
+        </w:rPr>
         <w:drawing>
-          <wp:anchor allowOverlap="1" behindDoc="0" distB="114300" distT="114300" distL="114300" distR="114300" hidden="0" layoutInCell="1" locked="0" relativeHeight="0" simplePos="0">
-            <wp:simplePos x="0" y="0"/>
-            <wp:positionH relativeFrom="column">
-              <wp:posOffset>2181225</wp:posOffset>
-            </wp:positionH>
-            <wp:positionV relativeFrom="paragraph">
-              <wp:posOffset>523875</wp:posOffset>
-            </wp:positionV>
-            <wp:extent cx="2476500" cy="3221906"/>
+          <wp:inline distB="114300" distT="114300" distL="114300" distR="114300">
+            <wp:extent cx="3048000" cy="5514975"/>
             <wp:effectExtent b="0" l="0" r="0" t="0"/>
-            <wp:wrapTopAndBottom distB="114300" distT="114300"/>
-            <wp:docPr id="12" name="image10.png"/>
+            <wp:docPr id="2" name="image1.png"/>
             <a:graphic>
               <a:graphicData uri="http://schemas.openxmlformats.org/drawingml/2006/picture">
                 <pic:pic>
                   <pic:nvPicPr>
-                    <pic:cNvPr id="0" name="image10.png"/>
+                    <pic:cNvPr id="0" name="image1.png"/>
                     <pic:cNvPicPr preferRelativeResize="0"/>
                   </pic:nvPicPr>
                   <pic:blipFill>
                     <a:blip r:embed="rId9"/>
-                    <a:srcRect b="0" l="0" r="0" t="24831"/>
+                    <a:srcRect b="0" l="0" r="0" t="0"/>
                     <a:stretch>
                       <a:fillRect/>
                     </a:stretch>
@@ -6904,7 +7666,7 @@
                   <pic:spPr>
                     <a:xfrm>
                       <a:off x="0" y="0"/>
-                      <a:ext cx="2476500" cy="3221906"/>
+                      <a:ext cx="3048000" cy="5514975"/>
                     </a:xfrm>
                     <a:prstGeom prst="rect"/>
                     <a:ln/>
@@ -6912,8 +7674,13 @@
                 </pic:pic>
               </a:graphicData>
             </a:graphic>
-          </wp:anchor>
+          </wp:inline>
         </w:drawing>
+      </w:r>
+      <w:r>
+        <w:rPr>
+          <w:rtl w:val="0"/>
+        </w:rPr>
       </w:r>
     </w:p>
     <w:p>
@@ -6942,7 +7709,7 @@
         <w:pStyle w:val="Heading2"/>
         <w:numPr>
           <w:ilvl w:val="0"/>
-          <w:numId w:val="11"/>
+          <w:numId w:val="12"/>
         </w:numPr>
         <w:spacing w:after="0" w:afterAutospacing="0"/>
         <w:ind w:left="1440" w:hanging="360"/>
@@ -6968,7 +7735,7 @@
       <w:pPr>
         <w:numPr>
           <w:ilvl w:val="1"/>
-          <w:numId w:val="11"/>
+          <w:numId w:val="12"/>
         </w:numPr>
         <w:spacing w:after="0" w:afterAutospacing="0"/>
         <w:ind w:left="2160" w:hanging="360"/>
@@ -6993,7 +7760,7 @@
         <w:pStyle w:val="Heading2"/>
         <w:numPr>
           <w:ilvl w:val="0"/>
-          <w:numId w:val="11"/>
+          <w:numId w:val="12"/>
         </w:numPr>
         <w:spacing w:after="0" w:afterAutospacing="0" w:before="0" w:beforeAutospacing="0"/>
         <w:ind w:left="1440" w:hanging="360"/>
@@ -7019,7 +7786,7 @@
       <w:pPr>
         <w:numPr>
           <w:ilvl w:val="1"/>
-          <w:numId w:val="11"/>
+          <w:numId w:val="12"/>
         </w:numPr>
         <w:spacing w:after="0" w:afterAutospacing="0"/>
         <w:ind w:left="2160" w:hanging="360"/>
@@ -7049,7 +7816,7 @@
         <w:pStyle w:val="Heading2"/>
         <w:numPr>
           <w:ilvl w:val="0"/>
-          <w:numId w:val="11"/>
+          <w:numId w:val="12"/>
         </w:numPr>
         <w:spacing w:after="0" w:afterAutospacing="0" w:before="0" w:beforeAutospacing="0"/>
         <w:ind w:left="1440" w:hanging="360"/>
@@ -7075,7 +7842,7 @@
       <w:pPr>
         <w:numPr>
           <w:ilvl w:val="1"/>
-          <w:numId w:val="11"/>
+          <w:numId w:val="12"/>
         </w:numPr>
         <w:ind w:left="2160" w:hanging="360"/>
         <w:rPr>
@@ -7098,7 +7865,7 @@
       <w:pPr>
         <w:numPr>
           <w:ilvl w:val="1"/>
-          <w:numId w:val="11"/>
+          <w:numId w:val="12"/>
         </w:numPr>
         <w:spacing w:after="0" w:afterAutospacing="0"/>
         <w:ind w:left="2160" w:hanging="360"/>
@@ -7123,7 +7890,7 @@
         <w:pStyle w:val="Heading2"/>
         <w:numPr>
           <w:ilvl w:val="0"/>
-          <w:numId w:val="11"/>
+          <w:numId w:val="12"/>
         </w:numPr>
         <w:spacing w:after="0" w:afterAutospacing="0" w:before="0" w:beforeAutospacing="0"/>
         <w:ind w:left="1440" w:hanging="360"/>
@@ -7149,7 +7916,7 @@
       <w:pPr>
         <w:numPr>
           <w:ilvl w:val="1"/>
-          <w:numId w:val="11"/>
+          <w:numId w:val="12"/>
         </w:numPr>
         <w:ind w:left="2160" w:hanging="360"/>
         <w:rPr>
@@ -7172,7 +7939,7 @@
       <w:pPr>
         <w:numPr>
           <w:ilvl w:val="1"/>
-          <w:numId w:val="11"/>
+          <w:numId w:val="12"/>
         </w:numPr>
         <w:spacing w:after="0" w:afterAutospacing="0"/>
         <w:ind w:left="2160" w:hanging="360"/>
@@ -7197,7 +7964,7 @@
         <w:pStyle w:val="Heading2"/>
         <w:numPr>
           <w:ilvl w:val="0"/>
-          <w:numId w:val="11"/>
+          <w:numId w:val="12"/>
         </w:numPr>
         <w:spacing w:after="0" w:afterAutospacing="0" w:before="0" w:beforeAutospacing="0"/>
         <w:ind w:left="1440" w:hanging="360"/>
@@ -7223,7 +7990,7 @@
       <w:pPr>
         <w:numPr>
           <w:ilvl w:val="1"/>
-          <w:numId w:val="11"/>
+          <w:numId w:val="12"/>
         </w:numPr>
         <w:ind w:left="2160" w:hanging="360"/>
         <w:rPr>
@@ -7246,7 +8013,7 @@
       <w:pPr>
         <w:numPr>
           <w:ilvl w:val="1"/>
-          <w:numId w:val="11"/>
+          <w:numId w:val="12"/>
         </w:numPr>
         <w:spacing w:after="0" w:afterAutospacing="0"/>
         <w:ind w:left="2160" w:hanging="360"/>
@@ -7271,7 +8038,7 @@
         <w:pStyle w:val="Heading2"/>
         <w:numPr>
           <w:ilvl w:val="0"/>
-          <w:numId w:val="11"/>
+          <w:numId w:val="12"/>
         </w:numPr>
         <w:spacing w:before="0" w:beforeAutospacing="0"/>
         <w:ind w:left="1440" w:hanging="360"/>
@@ -7320,14 +8087,14 @@
         </w:rPr>
         <w:drawing>
           <wp:inline distB="114300" distT="114300" distL="114300" distR="114300">
-            <wp:extent cx="1777043" cy="3163323"/>
+            <wp:extent cx="2213691" cy="4033838"/>
             <wp:effectExtent b="0" l="0" r="0" t="0"/>
-            <wp:docPr id="5" name="image12.png"/>
+            <wp:docPr id="10" name="image2.png"/>
             <a:graphic>
               <a:graphicData uri="http://schemas.openxmlformats.org/drawingml/2006/picture">
                 <pic:pic>
                   <pic:nvPicPr>
-                    <pic:cNvPr id="0" name="image12.png"/>
+                    <pic:cNvPr id="0" name="image2.png"/>
                     <pic:cNvPicPr preferRelativeResize="0"/>
                   </pic:nvPicPr>
                   <pic:blipFill>
@@ -7340,7 +8107,7 @@
                   <pic:spPr>
                     <a:xfrm>
                       <a:off x="0" y="0"/>
-                      <a:ext cx="1777043" cy="3163323"/>
+                      <a:ext cx="2213691" cy="4033838"/>
                     </a:xfrm>
                     <a:prstGeom prst="rect"/>
                     <a:ln/>
@@ -7357,14 +8124,14 @@
         </w:rPr>
         <w:drawing>
           <wp:inline distB="114300" distT="114300" distL="114300" distR="114300">
-            <wp:extent cx="1749425" cy="3162422"/>
+            <wp:extent cx="2244563" cy="4054367"/>
             <wp:effectExtent b="0" l="0" r="0" t="0"/>
-            <wp:docPr id="6" name="image11.png"/>
+            <wp:docPr id="11" name="image12.png"/>
             <a:graphic>
               <a:graphicData uri="http://schemas.openxmlformats.org/drawingml/2006/picture">
                 <pic:pic>
                   <pic:nvPicPr>
-                    <pic:cNvPr id="0" name="image11.png"/>
+                    <pic:cNvPr id="0" name="image12.png"/>
                     <pic:cNvPicPr preferRelativeResize="0"/>
                   </pic:nvPicPr>
                   <pic:blipFill>
@@ -7377,7 +8144,7 @@
                   <pic:spPr>
                     <a:xfrm>
                       <a:off x="0" y="0"/>
-                      <a:ext cx="1749425" cy="3162422"/>
+                      <a:ext cx="2244563" cy="4054367"/>
                     </a:xfrm>
                     <a:prstGeom prst="rect"/>
                     <a:ln/>
@@ -7872,14 +8639,14 @@
         </w:rPr>
         <w:drawing>
           <wp:inline distB="114300" distT="114300" distL="114300" distR="114300">
-            <wp:extent cx="1952097" cy="3480848"/>
+            <wp:extent cx="2316000" cy="4214241"/>
             <wp:effectExtent b="0" l="0" r="0" t="0"/>
-            <wp:docPr id="11" name="image3.png"/>
+            <wp:docPr id="5" name="image5.png"/>
             <a:graphic>
               <a:graphicData uri="http://schemas.openxmlformats.org/drawingml/2006/picture">
                 <pic:pic>
                   <pic:nvPicPr>
-                    <pic:cNvPr id="0" name="image3.png"/>
+                    <pic:cNvPr id="0" name="image5.png"/>
                     <pic:cNvPicPr preferRelativeResize="0"/>
                   </pic:nvPicPr>
                   <pic:blipFill>
@@ -7892,7 +8659,7 @@
                   <pic:spPr>
                     <a:xfrm>
                       <a:off x="0" y="0"/>
-                      <a:ext cx="1952097" cy="3480848"/>
+                      <a:ext cx="2316000" cy="4214241"/>
                     </a:xfrm>
                     <a:prstGeom prst="rect"/>
                     <a:ln/>
@@ -7911,6 +8678,20 @@
     </w:p>
     <w:p>
       <w:pPr>
+        <w:ind w:left="1440" w:firstLine="0"/>
+        <w:jc w:val="center"/>
+        <w:rPr>
+          <w:rFonts w:ascii="Times New Roman" w:cs="Times New Roman" w:eastAsia="Times New Roman" w:hAnsi="Times New Roman"/>
+        </w:rPr>
+      </w:pPr>
+      <w:r>
+        <w:rPr>
+          <w:rtl w:val="0"/>
+        </w:rPr>
+      </w:r>
+    </w:p>
+    <w:p>
+      <w:pPr>
         <w:pStyle w:val="Heading1"/>
         <w:rPr>
           <w:rFonts w:ascii="Times New Roman" w:cs="Times New Roman" w:eastAsia="Times New Roman" w:hAnsi="Times New Roman"/>
@@ -8310,14 +9091,14 @@
         </w:rPr>
         <w:drawing>
           <wp:inline distB="114300" distT="114300" distL="114300" distR="114300">
-            <wp:extent cx="2174368" cy="3915705"/>
+            <wp:extent cx="2895600" cy="5192936"/>
             <wp:effectExtent b="0" l="0" r="0" t="0"/>
-            <wp:docPr id="8" name="image5.png"/>
+            <wp:docPr id="6" name="image10.png"/>
             <a:graphic>
               <a:graphicData uri="http://schemas.openxmlformats.org/drawingml/2006/picture">
                 <pic:pic>
                   <pic:nvPicPr>
-                    <pic:cNvPr id="0" name="image5.png"/>
+                    <pic:cNvPr id="0" name="image10.png"/>
                     <pic:cNvPicPr preferRelativeResize="0"/>
                   </pic:nvPicPr>
                   <pic:blipFill>
@@ -8330,7 +9111,7 @@
                   <pic:spPr>
                     <a:xfrm>
                       <a:off x="0" y="0"/>
-                      <a:ext cx="2174368" cy="3915705"/>
+                      <a:ext cx="2895600" cy="5192936"/>
                     </a:xfrm>
                     <a:prstGeom prst="rect"/>
                     <a:ln/>
@@ -8349,6 +9130,17 @@
     </w:p>
     <w:p>
       <w:pPr>
+        <w:ind w:left="0" w:firstLine="0"/>
+        <w:rPr/>
+      </w:pPr>
+      <w:r>
+        <w:rPr>
+          <w:rtl w:val="0"/>
+        </w:rPr>
+      </w:r>
+    </w:p>
+    <w:p>
+      <w:pPr>
         <w:pStyle w:val="Heading1"/>
         <w:rPr>
           <w:rFonts w:ascii="Times New Roman" w:cs="Times New Roman" w:eastAsia="Times New Roman" w:hAnsi="Times New Roman"/>
@@ -8373,7 +9165,7 @@
         <w:pStyle w:val="Heading2"/>
         <w:numPr>
           <w:ilvl w:val="0"/>
-          <w:numId w:val="13"/>
+          <w:numId w:val="14"/>
         </w:numPr>
         <w:spacing w:after="0" w:afterAutospacing="0"/>
         <w:ind w:left="1440" w:hanging="360"/>
@@ -8399,7 +9191,7 @@
       <w:pPr>
         <w:numPr>
           <w:ilvl w:val="1"/>
-          <w:numId w:val="13"/>
+          <w:numId w:val="14"/>
         </w:numPr>
         <w:spacing w:after="0" w:afterAutospacing="0"/>
         <w:ind w:left="2160" w:hanging="360"/>
@@ -8424,7 +9216,7 @@
         <w:pStyle w:val="Heading2"/>
         <w:numPr>
           <w:ilvl w:val="0"/>
-          <w:numId w:val="13"/>
+          <w:numId w:val="14"/>
         </w:numPr>
         <w:spacing w:after="0" w:afterAutospacing="0" w:before="0" w:beforeAutospacing="0"/>
         <w:ind w:left="1440" w:hanging="360"/>
@@ -8450,7 +9242,7 @@
       <w:pPr>
         <w:numPr>
           <w:ilvl w:val="1"/>
-          <w:numId w:val="13"/>
+          <w:numId w:val="14"/>
         </w:numPr>
         <w:spacing w:after="0" w:afterAutospacing="0"/>
         <w:ind w:left="2160" w:hanging="360"/>
@@ -8475,7 +9267,7 @@
         <w:pStyle w:val="Heading2"/>
         <w:numPr>
           <w:ilvl w:val="0"/>
-          <w:numId w:val="13"/>
+          <w:numId w:val="14"/>
         </w:numPr>
         <w:spacing w:after="0" w:afterAutospacing="0" w:before="0" w:beforeAutospacing="0"/>
         <w:ind w:left="1440" w:hanging="360"/>
@@ -8501,7 +9293,7 @@
       <w:pPr>
         <w:numPr>
           <w:ilvl w:val="1"/>
-          <w:numId w:val="13"/>
+          <w:numId w:val="14"/>
         </w:numPr>
         <w:ind w:left="2160" w:hanging="360"/>
         <w:rPr>
@@ -8524,7 +9316,7 @@
       <w:pPr>
         <w:numPr>
           <w:ilvl w:val="1"/>
-          <w:numId w:val="13"/>
+          <w:numId w:val="14"/>
         </w:numPr>
         <w:spacing w:after="0" w:afterAutospacing="0"/>
         <w:ind w:left="2160" w:hanging="360"/>
@@ -8549,7 +9341,7 @@
         <w:pStyle w:val="Heading2"/>
         <w:numPr>
           <w:ilvl w:val="0"/>
-          <w:numId w:val="13"/>
+          <w:numId w:val="14"/>
         </w:numPr>
         <w:spacing w:after="0" w:afterAutospacing="0" w:before="0" w:beforeAutospacing="0"/>
         <w:ind w:left="1440" w:hanging="360"/>
@@ -8575,7 +9367,7 @@
       <w:pPr>
         <w:numPr>
           <w:ilvl w:val="1"/>
-          <w:numId w:val="13"/>
+          <w:numId w:val="14"/>
         </w:numPr>
         <w:ind w:left="2160" w:hanging="360"/>
         <w:rPr>
@@ -8598,7 +9390,7 @@
       <w:pPr>
         <w:numPr>
           <w:ilvl w:val="1"/>
-          <w:numId w:val="13"/>
+          <w:numId w:val="14"/>
         </w:numPr>
         <w:ind w:left="2160" w:hanging="360"/>
         <w:rPr>
@@ -8621,7 +9413,7 @@
       <w:pPr>
         <w:numPr>
           <w:ilvl w:val="1"/>
-          <w:numId w:val="13"/>
+          <w:numId w:val="14"/>
         </w:numPr>
         <w:spacing w:after="0" w:afterAutospacing="0"/>
         <w:ind w:left="2160" w:hanging="360"/>
@@ -8646,7 +9438,7 @@
         <w:pStyle w:val="Heading2"/>
         <w:numPr>
           <w:ilvl w:val="0"/>
-          <w:numId w:val="13"/>
+          <w:numId w:val="14"/>
         </w:numPr>
         <w:spacing w:after="0" w:afterAutospacing="0" w:before="0" w:beforeAutospacing="0"/>
         <w:ind w:left="1440" w:hanging="360"/>
@@ -8672,7 +9464,7 @@
       <w:pPr>
         <w:numPr>
           <w:ilvl w:val="1"/>
-          <w:numId w:val="13"/>
+          <w:numId w:val="14"/>
         </w:numPr>
         <w:spacing w:after="0" w:afterAutospacing="0"/>
         <w:ind w:left="2160" w:hanging="360"/>
@@ -8697,7 +9489,7 @@
         <w:pStyle w:val="Heading2"/>
         <w:numPr>
           <w:ilvl w:val="0"/>
-          <w:numId w:val="13"/>
+          <w:numId w:val="14"/>
         </w:numPr>
         <w:spacing w:before="0" w:beforeAutospacing="0"/>
         <w:ind w:left="1440" w:hanging="360"/>
@@ -8727,14 +9519,14 @@
         </w:rPr>
         <w:drawing>
           <wp:inline distB="114300" distT="114300" distL="114300" distR="114300">
-            <wp:extent cx="2146118" cy="3859550"/>
+            <wp:extent cx="2375455" cy="4326456"/>
             <wp:effectExtent b="0" l="0" r="0" t="0"/>
-            <wp:docPr id="9" name="image1.png"/>
+            <wp:docPr id="4" name="image4.png"/>
             <a:graphic>
               <a:graphicData uri="http://schemas.openxmlformats.org/drawingml/2006/picture">
                 <pic:pic>
                   <pic:nvPicPr>
-                    <pic:cNvPr id="0" name="image1.png"/>
+                    <pic:cNvPr id="0" name="image4.png"/>
                     <pic:cNvPicPr preferRelativeResize="0"/>
                   </pic:nvPicPr>
                   <pic:blipFill>
@@ -8747,7 +9539,7 @@
                   <pic:spPr>
                     <a:xfrm>
                       <a:off x="0" y="0"/>
-                      <a:ext cx="2146118" cy="3859550"/>
+                      <a:ext cx="2375455" cy="4326456"/>
                     </a:xfrm>
                     <a:prstGeom prst="rect"/>
                     <a:ln/>
@@ -8766,6 +9558,17 @@
     </w:p>
     <w:p>
       <w:pPr>
+        <w:ind w:left="1440" w:firstLine="0"/>
+        <w:rPr/>
+      </w:pPr>
+      <w:r>
+        <w:rPr>
+          <w:rtl w:val="0"/>
+        </w:rPr>
+      </w:r>
+    </w:p>
+    <w:p>
+      <w:pPr>
         <w:pStyle w:val="Heading1"/>
         <w:rPr>
           <w:rFonts w:ascii="Times New Roman" w:cs="Times New Roman" w:eastAsia="Times New Roman" w:hAnsi="Times New Roman"/>
@@ -9248,22 +10051,7 @@
           <w:rtl w:val="0"/>
         </w:rPr>
         <w:t xml:space="preserve">Prototipo de pantalla</w:t>
-      </w:r>
-    </w:p>
-    <w:p>
-      <w:pPr>
-        <w:ind w:left="0" w:firstLine="0"/>
-        <w:rPr>
-          <w:rFonts w:ascii="Times New Roman" w:cs="Times New Roman" w:eastAsia="Times New Roman" w:hAnsi="Times New Roman"/>
-        </w:rPr>
-      </w:pPr>
-      <w:r>
-        <w:rPr>
-          <w:rFonts w:ascii="Times New Roman" w:cs="Times New Roman" w:eastAsia="Times New Roman" w:hAnsi="Times New Roman"/>
-          <w:rtl w:val="0"/>
-        </w:rPr>
-        <w:tab/>
-        <w:tab/>
+        <w:br w:type="textWrapping"/>
       </w:r>
       <w:r>
         <w:rPr>
@@ -9271,14 +10059,14 @@
         </w:rPr>
         <w:drawing>
           <wp:inline distB="114300" distT="114300" distL="114300" distR="114300">
-            <wp:extent cx="2284392" cy="4054993"/>
+            <wp:extent cx="2332222" cy="4205288"/>
             <wp:effectExtent b="0" l="0" r="0" t="0"/>
-            <wp:docPr id="2" name="image8.png"/>
+            <wp:docPr id="7" name="image11.png"/>
             <a:graphic>
               <a:graphicData uri="http://schemas.openxmlformats.org/drawingml/2006/picture">
                 <pic:pic>
                   <pic:nvPicPr>
-                    <pic:cNvPr id="0" name="image8.png"/>
+                    <pic:cNvPr id="0" name="image11.png"/>
                     <pic:cNvPicPr preferRelativeResize="0"/>
                   </pic:nvPicPr>
                   <pic:blipFill>
@@ -9291,7 +10079,7 @@
                   <pic:spPr>
                     <a:xfrm>
                       <a:off x="0" y="0"/>
-                      <a:ext cx="2284392" cy="4054993"/>
+                      <a:ext cx="2332222" cy="4205288"/>
                     </a:xfrm>
                     <a:prstGeom prst="rect"/>
                     <a:ln/>
@@ -9308,9 +10096,9 @@
         </w:rPr>
         <w:drawing>
           <wp:inline distB="114300" distT="114300" distL="114300" distR="114300">
-            <wp:extent cx="2283325" cy="4060307"/>
+            <wp:extent cx="2338643" cy="4243388"/>
             <wp:effectExtent b="0" l="0" r="0" t="0"/>
-            <wp:docPr id="7" name="image9.png"/>
+            <wp:docPr id="9" name="image9.png"/>
             <a:graphic>
               <a:graphicData uri="http://schemas.openxmlformats.org/drawingml/2006/picture">
                 <pic:pic>
@@ -9328,7 +10116,7 @@
                   <pic:spPr>
                     <a:xfrm>
                       <a:off x="0" y="0"/>
-                      <a:ext cx="2283325" cy="4060307"/>
+                      <a:ext cx="2338643" cy="4243388"/>
                     </a:xfrm>
                     <a:prstGeom prst="rect"/>
                     <a:ln/>
@@ -9851,14 +10639,14 @@
         </w:rPr>
         <w:drawing>
           <wp:inline distB="114300" distT="114300" distL="114300" distR="114300">
-            <wp:extent cx="2417503" cy="4401902"/>
+            <wp:extent cx="2639891" cy="4821756"/>
             <wp:effectExtent b="0" l="0" r="0" t="0"/>
-            <wp:docPr id="3" name="image7.png"/>
+            <wp:docPr id="1" name="image6.png"/>
             <a:graphic>
               <a:graphicData uri="http://schemas.openxmlformats.org/drawingml/2006/picture">
                 <pic:pic>
                   <pic:nvPicPr>
-                    <pic:cNvPr id="0" name="image7.png"/>
+                    <pic:cNvPr id="0" name="image6.png"/>
                     <pic:cNvPicPr preferRelativeResize="0"/>
                   </pic:nvPicPr>
                   <pic:blipFill>
@@ -9871,7 +10659,7 @@
                   <pic:spPr>
                     <a:xfrm>
                       <a:off x="0" y="0"/>
-                      <a:ext cx="2417503" cy="4401902"/>
+                      <a:ext cx="2639891" cy="4821756"/>
                     </a:xfrm>
                     <a:prstGeom prst="rect"/>
                     <a:ln/>
@@ -9890,6 +10678,19 @@
     </w:p>
     <w:p>
       <w:pPr>
+        <w:ind w:left="1440" w:firstLine="0"/>
+        <w:rPr>
+          <w:rFonts w:ascii="Times New Roman" w:cs="Times New Roman" w:eastAsia="Times New Roman" w:hAnsi="Times New Roman"/>
+        </w:rPr>
+      </w:pPr>
+      <w:r>
+        <w:rPr>
+          <w:rtl w:val="0"/>
+        </w:rPr>
+      </w:r>
+    </w:p>
+    <w:p>
+      <w:pPr>
         <w:pStyle w:val="Heading1"/>
         <w:rPr>
           <w:rFonts w:ascii="Times New Roman" w:cs="Times New Roman" w:eastAsia="Times New Roman" w:hAnsi="Times New Roman"/>
@@ -9907,6 +10708,86 @@
           <w:rtl w:val="0"/>
         </w:rPr>
         <w:t xml:space="preserve">Requerimientos no funcionales</w:t>
+      </w:r>
+    </w:p>
+    <w:p>
+      <w:pPr>
+        <w:pStyle w:val="Heading2"/>
+        <w:numPr>
+          <w:ilvl w:val="0"/>
+          <w:numId w:val="9"/>
+        </w:numPr>
+        <w:spacing w:after="0" w:afterAutospacing="0"/>
+        <w:ind w:left="720" w:hanging="360"/>
+        <w:rPr>
+          <w:rFonts w:ascii="Times New Roman" w:cs="Times New Roman" w:eastAsia="Times New Roman" w:hAnsi="Times New Roman"/>
+          <w:sz w:val="28"/>
+          <w:szCs w:val="28"/>
+          <w:u w:val="none"/>
+        </w:rPr>
+      </w:pPr>
+      <w:bookmarkStart w:colFirst="0" w:colLast="0" w:name="_xcsds2jkpvr6" w:id="70"/>
+      <w:bookmarkEnd w:id="70"/>
+      <w:r>
+        <w:rPr>
+          <w:rFonts w:ascii="Times New Roman" w:cs="Times New Roman" w:eastAsia="Times New Roman" w:hAnsi="Times New Roman"/>
+          <w:sz w:val="28"/>
+          <w:szCs w:val="28"/>
+          <w:rtl w:val="0"/>
+        </w:rPr>
+        <w:t xml:space="preserve">Funcionalidad</w:t>
+      </w:r>
+      <w:r>
+        <w:rPr>
+          <w:rtl w:val="0"/>
+        </w:rPr>
+      </w:r>
+    </w:p>
+    <w:p>
+      <w:pPr>
+        <w:numPr>
+          <w:ilvl w:val="1"/>
+          <w:numId w:val="9"/>
+        </w:numPr>
+        <w:ind w:left="1440" w:hanging="360"/>
+        <w:rPr>
+          <w:rFonts w:ascii="Times New Roman" w:cs="Times New Roman" w:eastAsia="Times New Roman" w:hAnsi="Times New Roman"/>
+          <w:sz w:val="28"/>
+          <w:szCs w:val="28"/>
+        </w:rPr>
+      </w:pPr>
+      <w:r>
+        <w:rPr>
+          <w:rFonts w:ascii="Times New Roman" w:cs="Times New Roman" w:eastAsia="Times New Roman" w:hAnsi="Times New Roman"/>
+          <w:sz w:val="28"/>
+          <w:szCs w:val="28"/>
+          <w:rtl w:val="0"/>
+        </w:rPr>
+        <w:t xml:space="preserve">Descripción: La aplicación debe garantizar la seguridad de los datos sensibles del usuario mediante prácticas adecuadas de cifrado y autenticación.</w:t>
+      </w:r>
+    </w:p>
+    <w:p>
+      <w:pPr>
+        <w:numPr>
+          <w:ilvl w:val="1"/>
+          <w:numId w:val="9"/>
+        </w:numPr>
+        <w:spacing w:after="0" w:afterAutospacing="0"/>
+        <w:ind w:left="1440" w:hanging="360"/>
+        <w:rPr>
+          <w:rFonts w:ascii="Times New Roman" w:cs="Times New Roman" w:eastAsia="Times New Roman" w:hAnsi="Times New Roman"/>
+          <w:sz w:val="28"/>
+          <w:szCs w:val="28"/>
+        </w:rPr>
+      </w:pPr>
+      <w:r>
+        <w:rPr>
+          <w:rFonts w:ascii="Times New Roman" w:cs="Times New Roman" w:eastAsia="Times New Roman" w:hAnsi="Times New Roman"/>
+          <w:sz w:val="28"/>
+          <w:szCs w:val="28"/>
+          <w:rtl w:val="0"/>
+        </w:rPr>
+        <w:t xml:space="preserve">Objetivo: Proteger la información personal y sensible del usuario contra accesos no autorizados, garantizando la privacidad y confidencialidad de los datos.</w:t>
       </w:r>
     </w:p>
     <w:p>
@@ -9918,95 +10799,7 @@
         <w:widowControl w:val="1"/>
         <w:numPr>
           <w:ilvl w:val="0"/>
-          <w:numId w:val="14"/>
-        </w:numPr>
-        <w:pBdr>
-          <w:top w:space="0" w:sz="0" w:val="nil"/>
-          <w:left w:space="0" w:sz="0" w:val="nil"/>
-          <w:bottom w:space="0" w:sz="0" w:val="nil"/>
-          <w:right w:space="0" w:sz="0" w:val="nil"/>
-          <w:between w:space="0" w:sz="0" w:val="nil"/>
-        </w:pBdr>
-        <w:shd w:fill="auto" w:val="clear"/>
-        <w:spacing w:after="0" w:afterAutospacing="0" w:before="360" w:line="276" w:lineRule="auto"/>
-        <w:ind w:left="720" w:right="0" w:hanging="360"/>
-        <w:jc w:val="left"/>
-        <w:rPr>
-          <w:rFonts w:ascii="Times New Roman" w:cs="Times New Roman" w:eastAsia="Times New Roman" w:hAnsi="Times New Roman"/>
-          <w:sz w:val="28"/>
-          <w:szCs w:val="28"/>
-          <w:u w:val="none"/>
-        </w:rPr>
-      </w:pPr>
-      <w:bookmarkStart w:colFirst="0" w:colLast="0" w:name="_3pkd3x748phn" w:id="70"/>
-      <w:bookmarkEnd w:id="70"/>
-      <w:r>
-        <w:rPr>
-          <w:rFonts w:ascii="Times New Roman" w:cs="Times New Roman" w:eastAsia="Times New Roman" w:hAnsi="Times New Roman"/>
-          <w:sz w:val="28"/>
-          <w:szCs w:val="28"/>
-          <w:rtl w:val="0"/>
-        </w:rPr>
-        <w:t xml:space="preserve">Seguridad</w:t>
-      </w:r>
-    </w:p>
-    <w:p>
-      <w:pPr>
-        <w:numPr>
-          <w:ilvl w:val="0"/>
           <w:numId w:val="9"/>
-        </w:numPr>
-        <w:ind w:left="1440" w:hanging="360"/>
-        <w:rPr>
-          <w:rFonts w:ascii="Times New Roman" w:cs="Times New Roman" w:eastAsia="Times New Roman" w:hAnsi="Times New Roman"/>
-          <w:sz w:val="28"/>
-          <w:szCs w:val="28"/>
-        </w:rPr>
-      </w:pPr>
-      <w:r>
-        <w:rPr>
-          <w:rFonts w:ascii="Times New Roman" w:cs="Times New Roman" w:eastAsia="Times New Roman" w:hAnsi="Times New Roman"/>
-          <w:sz w:val="28"/>
-          <w:szCs w:val="28"/>
-          <w:rtl w:val="0"/>
-        </w:rPr>
-        <w:t xml:space="preserve">Descripción: El sistema MindSoft debe garantizar la seguridad de los datos del usuario mediante una autenticación segura. Se implementarán medidas para prevenir accesos no autorizados.</w:t>
-      </w:r>
-    </w:p>
-    <w:p>
-      <w:pPr>
-        <w:numPr>
-          <w:ilvl w:val="0"/>
-          <w:numId w:val="9"/>
-        </w:numPr>
-        <w:spacing w:after="0" w:afterAutospacing="0"/>
-        <w:ind w:left="1440" w:hanging="360"/>
-        <w:rPr>
-          <w:rFonts w:ascii="Times New Roman" w:cs="Times New Roman" w:eastAsia="Times New Roman" w:hAnsi="Times New Roman"/>
-          <w:sz w:val="28"/>
-          <w:szCs w:val="28"/>
-        </w:rPr>
-      </w:pPr>
-      <w:r>
-        <w:rPr>
-          <w:rFonts w:ascii="Times New Roman" w:cs="Times New Roman" w:eastAsia="Times New Roman" w:hAnsi="Times New Roman"/>
-          <w:sz w:val="28"/>
-          <w:szCs w:val="28"/>
-          <w:rtl w:val="0"/>
-        </w:rPr>
-        <w:t xml:space="preserve">Objetivo: Asegurar que la información personal y sensible del usuario esté protegida contra accesos indebidos, garantizando la privacidad y confidencialidad de los datos.</w:t>
-      </w:r>
-    </w:p>
-    <w:p>
-      <w:pPr>
-        <w:pStyle w:val="Heading2"/>
-        <w:keepNext w:val="1"/>
-        <w:keepLines w:val="1"/>
-        <w:pageBreakBefore w:val="0"/>
-        <w:widowControl w:val="1"/>
-        <w:numPr>
-          <w:ilvl w:val="0"/>
-          <w:numId w:val="14"/>
         </w:numPr>
         <w:pBdr>
           <w:top w:space="0" w:sz="0" w:val="nil"/>
@@ -10023,6 +10816,7 @@
           <w:rFonts w:ascii="Times New Roman" w:cs="Times New Roman" w:eastAsia="Times New Roman" w:hAnsi="Times New Roman"/>
           <w:sz w:val="28"/>
           <w:szCs w:val="28"/>
+          <w:u w:val="none"/>
         </w:rPr>
       </w:pPr>
       <w:bookmarkStart w:colFirst="0" w:colLast="0" w:name="_ofi3hi30jyp9" w:id="71"/>
@@ -10044,7 +10838,7 @@
         <w:pageBreakBefore w:val="0"/>
         <w:widowControl w:val="1"/>
         <w:numPr>
-          <w:ilvl w:val="0"/>
+          <w:ilvl w:val="1"/>
           <w:numId w:val="9"/>
         </w:numPr>
         <w:pBdr>
@@ -10081,7 +10875,7 @@
         <w:pageBreakBefore w:val="0"/>
         <w:widowControl w:val="1"/>
         <w:numPr>
-          <w:ilvl w:val="0"/>
+          <w:ilvl w:val="1"/>
           <w:numId w:val="9"/>
         </w:numPr>
         <w:pBdr>
@@ -10120,7 +10914,7 @@
         <w:widowControl w:val="1"/>
         <w:numPr>
           <w:ilvl w:val="0"/>
-          <w:numId w:val="14"/>
+          <w:numId w:val="9"/>
         </w:numPr>
         <w:pBdr>
           <w:top w:space="0" w:sz="0" w:val="nil"/>
@@ -10137,6 +10931,7 @@
           <w:rFonts w:ascii="Times New Roman" w:cs="Times New Roman" w:eastAsia="Times New Roman" w:hAnsi="Times New Roman"/>
           <w:sz w:val="28"/>
           <w:szCs w:val="28"/>
+          <w:u w:val="none"/>
         </w:rPr>
       </w:pPr>
       <w:bookmarkStart w:colFirst="0" w:colLast="0" w:name="_twrat5r0356y" w:id="72"/>
@@ -10158,7 +10953,7 @@
         <w:pageBreakBefore w:val="0"/>
         <w:widowControl w:val="1"/>
         <w:numPr>
-          <w:ilvl w:val="0"/>
+          <w:ilvl w:val="1"/>
           <w:numId w:val="9"/>
         </w:numPr>
         <w:pBdr>
@@ -10195,7 +10990,7 @@
         <w:pageBreakBefore w:val="0"/>
         <w:widowControl w:val="1"/>
         <w:numPr>
-          <w:ilvl w:val="0"/>
+          <w:ilvl w:val="1"/>
           <w:numId w:val="9"/>
         </w:numPr>
         <w:pBdr>
@@ -10234,7 +11029,7 @@
         <w:widowControl w:val="1"/>
         <w:numPr>
           <w:ilvl w:val="0"/>
-          <w:numId w:val="14"/>
+          <w:numId w:val="10"/>
         </w:numPr>
         <w:pBdr>
           <w:top w:space="0" w:sz="0" w:val="nil"/>
@@ -10247,11 +11042,7 @@
         <w:spacing w:after="0" w:afterAutospacing="0" w:before="0" w:beforeAutospacing="0" w:line="276" w:lineRule="auto"/>
         <w:ind w:left="720" w:right="0" w:hanging="360"/>
         <w:jc w:val="left"/>
-        <w:rPr>
-          <w:rFonts w:ascii="Times New Roman" w:cs="Times New Roman" w:eastAsia="Times New Roman" w:hAnsi="Times New Roman"/>
-          <w:sz w:val="28"/>
-          <w:szCs w:val="28"/>
-        </w:rPr>
+        <w:rPr/>
       </w:pPr>
       <w:bookmarkStart w:colFirst="0" w:colLast="0" w:name="_cuqhzais6k8" w:id="73"/>
       <w:bookmarkEnd w:id="73"/>
@@ -10272,7 +11063,7 @@
         <w:pageBreakBefore w:val="0"/>
         <w:widowControl w:val="1"/>
         <w:numPr>
-          <w:ilvl w:val="0"/>
+          <w:ilvl w:val="1"/>
           <w:numId w:val="9"/>
         </w:numPr>
         <w:pBdr>
@@ -10309,7 +11100,7 @@
         <w:pageBreakBefore w:val="0"/>
         <w:widowControl w:val="1"/>
         <w:numPr>
-          <w:ilvl w:val="0"/>
+          <w:ilvl w:val="1"/>
           <w:numId w:val="9"/>
         </w:numPr>
         <w:pBdr>
@@ -10348,7 +11139,7 @@
         <w:widowControl w:val="1"/>
         <w:numPr>
           <w:ilvl w:val="0"/>
-          <w:numId w:val="14"/>
+          <w:numId w:val="10"/>
         </w:numPr>
         <w:pBdr>
           <w:top w:space="0" w:sz="0" w:val="nil"/>
@@ -10361,11 +11152,7 @@
         <w:spacing w:after="0" w:afterAutospacing="0" w:before="0" w:beforeAutospacing="0" w:line="276" w:lineRule="auto"/>
         <w:ind w:left="720" w:right="0" w:hanging="360"/>
         <w:jc w:val="left"/>
-        <w:rPr>
-          <w:rFonts w:ascii="Times New Roman" w:cs="Times New Roman" w:eastAsia="Times New Roman" w:hAnsi="Times New Roman"/>
-          <w:sz w:val="28"/>
-          <w:szCs w:val="28"/>
-        </w:rPr>
+        <w:rPr/>
       </w:pPr>
       <w:bookmarkStart w:colFirst="0" w:colLast="0" w:name="_lshj3nvcwy4b" w:id="74"/>
       <w:bookmarkEnd w:id="74"/>
@@ -10386,7 +11173,7 @@
         <w:pageBreakBefore w:val="0"/>
         <w:widowControl w:val="1"/>
         <w:numPr>
-          <w:ilvl w:val="0"/>
+          <w:ilvl w:val="1"/>
           <w:numId w:val="9"/>
         </w:numPr>
         <w:pBdr>
@@ -10423,7 +11210,7 @@
         <w:pageBreakBefore w:val="0"/>
         <w:widowControl w:val="1"/>
         <w:numPr>
-          <w:ilvl w:val="0"/>
+          <w:ilvl w:val="1"/>
           <w:numId w:val="9"/>
         </w:numPr>
         <w:pBdr>
@@ -11574,7 +12361,7 @@
       <w:lvlText w:val="●"/>
       <w:lvlJc w:val="left"/>
       <w:pPr>
-        <w:ind w:left="1440" w:hanging="360"/>
+        <w:ind w:left="720" w:hanging="360"/>
       </w:pPr>
       <w:rPr>
         <w:u w:val="none"/>
@@ -11586,7 +12373,7 @@
       <w:lvlText w:val="○"/>
       <w:lvlJc w:val="left"/>
       <w:pPr>
-        <w:ind w:left="2160" w:hanging="360"/>
+        <w:ind w:left="1440" w:hanging="360"/>
       </w:pPr>
       <w:rPr>
         <w:u w:val="none"/>
@@ -11598,7 +12385,7 @@
       <w:lvlText w:val="■"/>
       <w:lvlJc w:val="left"/>
       <w:pPr>
-        <w:ind w:left="2880" w:hanging="360"/>
+        <w:ind w:left="2160" w:hanging="360"/>
       </w:pPr>
       <w:rPr>
         <w:u w:val="none"/>
@@ -11610,7 +12397,7 @@
       <w:lvlText w:val="●"/>
       <w:lvlJc w:val="left"/>
       <w:pPr>
-        <w:ind w:left="3600" w:hanging="360"/>
+        <w:ind w:left="2880" w:hanging="360"/>
       </w:pPr>
       <w:rPr>
         <w:u w:val="none"/>
@@ -11622,7 +12409,7 @@
       <w:lvlText w:val="○"/>
       <w:lvlJc w:val="left"/>
       <w:pPr>
-        <w:ind w:left="4320" w:hanging="360"/>
+        <w:ind w:left="3600" w:hanging="360"/>
       </w:pPr>
       <w:rPr>
         <w:u w:val="none"/>
@@ -11634,7 +12421,7 @@
       <w:lvlText w:val="■"/>
       <w:lvlJc w:val="left"/>
       <w:pPr>
-        <w:ind w:left="5040" w:hanging="360"/>
+        <w:ind w:left="4320" w:hanging="360"/>
       </w:pPr>
       <w:rPr>
         <w:u w:val="none"/>
@@ -11646,7 +12433,7 @@
       <w:lvlText w:val="●"/>
       <w:lvlJc w:val="left"/>
       <w:pPr>
-        <w:ind w:left="5760" w:hanging="360"/>
+        <w:ind w:left="5040" w:hanging="360"/>
       </w:pPr>
       <w:rPr>
         <w:u w:val="none"/>
@@ -11658,7 +12445,7 @@
       <w:lvlText w:val="○"/>
       <w:lvlJc w:val="left"/>
       <w:pPr>
-        <w:ind w:left="6480" w:hanging="360"/>
+        <w:ind w:left="5760" w:hanging="360"/>
       </w:pPr>
       <w:rPr>
         <w:u w:val="none"/>
@@ -11670,7 +12457,7 @@
       <w:lvlText w:val="■"/>
       <w:lvlJc w:val="left"/>
       <w:pPr>
-        <w:ind w:left="7200" w:hanging="360"/>
+        <w:ind w:left="6480" w:hanging="360"/>
       </w:pPr>
       <w:rPr>
         <w:u w:val="none"/>
@@ -11687,13 +12474,17 @@
         <w:ind w:left="720" w:hanging="360"/>
       </w:pPr>
       <w:rPr>
+        <w:rFonts w:ascii="Times New Roman" w:cs="Times New Roman" w:eastAsia="Times New Roman" w:hAnsi="Times New Roman"/>
+        <w:b w:val="0"/>
+        <w:sz w:val="24"/>
+        <w:szCs w:val="24"/>
         <w:u w:val="none"/>
       </w:rPr>
     </w:lvl>
     <w:lvl w:ilvl="1">
       <w:start w:val="1"/>
-      <w:numFmt w:val="bullet"/>
-      <w:lvlText w:val="○"/>
+      <w:numFmt w:val="lowerLetter"/>
+      <w:lvlText w:val="%2."/>
       <w:lvlJc w:val="left"/>
       <w:pPr>
         <w:ind w:left="1440" w:hanging="360"/>
@@ -11704,9 +12495,9 @@
     </w:lvl>
     <w:lvl w:ilvl="2">
       <w:start w:val="1"/>
-      <w:numFmt w:val="bullet"/>
-      <w:lvlText w:val="■"/>
-      <w:lvlJc w:val="left"/>
+      <w:numFmt w:val="lowerRoman"/>
+      <w:lvlText w:val="%3."/>
+      <w:lvlJc w:val="right"/>
       <w:pPr>
         <w:ind w:left="2160" w:hanging="360"/>
       </w:pPr>
@@ -11716,8 +12507,8 @@
     </w:lvl>
     <w:lvl w:ilvl="3">
       <w:start w:val="1"/>
-      <w:numFmt w:val="bullet"/>
-      <w:lvlText w:val="●"/>
+      <w:numFmt w:val="decimal"/>
+      <w:lvlText w:val="%4."/>
       <w:lvlJc w:val="left"/>
       <w:pPr>
         <w:ind w:left="2880" w:hanging="360"/>
@@ -11728,8 +12519,8 @@
     </w:lvl>
     <w:lvl w:ilvl="4">
       <w:start w:val="1"/>
-      <w:numFmt w:val="bullet"/>
-      <w:lvlText w:val="○"/>
+      <w:numFmt w:val="lowerLetter"/>
+      <w:lvlText w:val="%5."/>
       <w:lvlJc w:val="left"/>
       <w:pPr>
         <w:ind w:left="3600" w:hanging="360"/>
@@ -11740,9 +12531,9 @@
     </w:lvl>
     <w:lvl w:ilvl="5">
       <w:start w:val="1"/>
-      <w:numFmt w:val="bullet"/>
-      <w:lvlText w:val="■"/>
-      <w:lvlJc w:val="left"/>
+      <w:numFmt w:val="lowerRoman"/>
+      <w:lvlText w:val="%6."/>
+      <w:lvlJc w:val="right"/>
       <w:pPr>
         <w:ind w:left="4320" w:hanging="360"/>
       </w:pPr>
@@ -11752,8 +12543,8 @@
     </w:lvl>
     <w:lvl w:ilvl="6">
       <w:start w:val="1"/>
-      <w:numFmt w:val="bullet"/>
-      <w:lvlText w:val="●"/>
+      <w:numFmt w:val="decimal"/>
+      <w:lvlText w:val="%7."/>
       <w:lvlJc w:val="left"/>
       <w:pPr>
         <w:ind w:left="5040" w:hanging="360"/>
@@ -11764,8 +12555,8 @@
     </w:lvl>
     <w:lvl w:ilvl="7">
       <w:start w:val="1"/>
-      <w:numFmt w:val="bullet"/>
-      <w:lvlText w:val="○"/>
+      <w:numFmt w:val="lowerLetter"/>
+      <w:lvlText w:val="%8."/>
       <w:lvlJc w:val="left"/>
       <w:pPr>
         <w:ind w:left="5760" w:hanging="360"/>
@@ -11776,9 +12567,9 @@
     </w:lvl>
     <w:lvl w:ilvl="8">
       <w:start w:val="1"/>
-      <w:numFmt w:val="bullet"/>
-      <w:lvlText w:val="■"/>
-      <w:lvlJc w:val="left"/>
+      <w:numFmt w:val="lowerRoman"/>
+      <w:lvlText w:val="%9."/>
+      <w:lvlJc w:val="right"/>
       <w:pPr>
         <w:ind w:left="6480" w:hanging="360"/>
       </w:pPr>
@@ -11794,7 +12585,7 @@
       <w:lvlText w:val="●"/>
       <w:lvlJc w:val="left"/>
       <w:pPr>
-        <w:ind w:left="1440" w:hanging="360"/>
+        <w:ind w:left="720" w:hanging="360"/>
       </w:pPr>
       <w:rPr>
         <w:u w:val="none"/>
@@ -11806,7 +12597,7 @@
       <w:lvlText w:val="○"/>
       <w:lvlJc w:val="left"/>
       <w:pPr>
-        <w:ind w:left="2160" w:hanging="360"/>
+        <w:ind w:left="1440" w:hanging="360"/>
       </w:pPr>
       <w:rPr>
         <w:u w:val="none"/>
@@ -11818,7 +12609,7 @@
       <w:lvlText w:val="■"/>
       <w:lvlJc w:val="left"/>
       <w:pPr>
-        <w:ind w:left="2880" w:hanging="360"/>
+        <w:ind w:left="2160" w:hanging="360"/>
       </w:pPr>
       <w:rPr>
         <w:u w:val="none"/>
@@ -11830,7 +12621,7 @@
       <w:lvlText w:val="●"/>
       <w:lvlJc w:val="left"/>
       <w:pPr>
-        <w:ind w:left="3600" w:hanging="360"/>
+        <w:ind w:left="2880" w:hanging="360"/>
       </w:pPr>
       <w:rPr>
         <w:u w:val="none"/>
@@ -11842,7 +12633,7 @@
       <w:lvlText w:val="○"/>
       <w:lvlJc w:val="left"/>
       <w:pPr>
-        <w:ind w:left="4320" w:hanging="360"/>
+        <w:ind w:left="3600" w:hanging="360"/>
       </w:pPr>
       <w:rPr>
         <w:u w:val="none"/>
@@ -11854,7 +12645,7 @@
       <w:lvlText w:val="■"/>
       <w:lvlJc w:val="left"/>
       <w:pPr>
-        <w:ind w:left="5040" w:hanging="360"/>
+        <w:ind w:left="4320" w:hanging="360"/>
       </w:pPr>
       <w:rPr>
         <w:u w:val="none"/>
@@ -11866,7 +12657,7 @@
       <w:lvlText w:val="●"/>
       <w:lvlJc w:val="left"/>
       <w:pPr>
-        <w:ind w:left="5760" w:hanging="360"/>
+        <w:ind w:left="5040" w:hanging="360"/>
       </w:pPr>
       <w:rPr>
         <w:u w:val="none"/>
@@ -11878,7 +12669,7 @@
       <w:lvlText w:val="○"/>
       <w:lvlJc w:val="left"/>
       <w:pPr>
-        <w:ind w:left="6480" w:hanging="360"/>
+        <w:ind w:left="5760" w:hanging="360"/>
       </w:pPr>
       <w:rPr>
         <w:u w:val="none"/>
@@ -11890,7 +12681,7 @@
       <w:lvlText w:val="■"/>
       <w:lvlJc w:val="left"/>
       <w:pPr>
-        <w:ind w:left="7200" w:hanging="360"/>
+        <w:ind w:left="6480" w:hanging="360"/>
       </w:pPr>
       <w:rPr>
         <w:u w:val="none"/>
@@ -12120,11 +12911,11 @@
   <w:abstractNum w:abstractNumId="14">
     <w:lvl w:ilvl="0">
       <w:start w:val="1"/>
-      <w:numFmt w:val="decimal"/>
-      <w:lvlText w:val="%1."/>
+      <w:numFmt w:val="bullet"/>
+      <w:lvlText w:val="●"/>
       <w:lvlJc w:val="left"/>
       <w:pPr>
-        <w:ind w:left="720" w:hanging="360"/>
+        <w:ind w:left="1440" w:hanging="360"/>
       </w:pPr>
       <w:rPr>
         <w:u w:val="none"/>
@@ -12132,11 +12923,11 @@
     </w:lvl>
     <w:lvl w:ilvl="1">
       <w:start w:val="1"/>
-      <w:numFmt w:val="lowerLetter"/>
-      <w:lvlText w:val="%2."/>
+      <w:numFmt w:val="bullet"/>
+      <w:lvlText w:val="○"/>
       <w:lvlJc w:val="left"/>
       <w:pPr>
-        <w:ind w:left="1440" w:hanging="360"/>
+        <w:ind w:left="2160" w:hanging="360"/>
       </w:pPr>
       <w:rPr>
         <w:u w:val="none"/>
@@ -12144,11 +12935,11 @@
     </w:lvl>
     <w:lvl w:ilvl="2">
       <w:start w:val="1"/>
-      <w:numFmt w:val="lowerRoman"/>
-      <w:lvlText w:val="%3."/>
-      <w:lvlJc w:val="right"/>
-      <w:pPr>
-        <w:ind w:left="2160" w:hanging="360"/>
+      <w:numFmt w:val="bullet"/>
+      <w:lvlText w:val="■"/>
+      <w:lvlJc w:val="left"/>
+      <w:pPr>
+        <w:ind w:left="2880" w:hanging="360"/>
       </w:pPr>
       <w:rPr>
         <w:u w:val="none"/>
@@ -12156,11 +12947,11 @@
     </w:lvl>
     <w:lvl w:ilvl="3">
       <w:start w:val="1"/>
-      <w:numFmt w:val="decimal"/>
-      <w:lvlText w:val="%4."/>
+      <w:numFmt w:val="bullet"/>
+      <w:lvlText w:val="●"/>
       <w:lvlJc w:val="left"/>
       <w:pPr>
-        <w:ind w:left="2880" w:hanging="360"/>
+        <w:ind w:left="3600" w:hanging="360"/>
       </w:pPr>
       <w:rPr>
         <w:u w:val="none"/>
@@ -12168,11 +12959,11 @@
     </w:lvl>
     <w:lvl w:ilvl="4">
       <w:start w:val="1"/>
-      <w:numFmt w:val="lowerLetter"/>
-      <w:lvlText w:val="%5."/>
+      <w:numFmt w:val="bullet"/>
+      <w:lvlText w:val="○"/>
       <w:lvlJc w:val="left"/>
       <w:pPr>
-        <w:ind w:left="3600" w:hanging="360"/>
+        <w:ind w:left="4320" w:hanging="360"/>
       </w:pPr>
       <w:rPr>
         <w:u w:val="none"/>
@@ -12180,11 +12971,11 @@
     </w:lvl>
     <w:lvl w:ilvl="5">
       <w:start w:val="1"/>
-      <w:numFmt w:val="lowerRoman"/>
-      <w:lvlText w:val="%6."/>
-      <w:lvlJc w:val="right"/>
-      <w:pPr>
-        <w:ind w:left="4320" w:hanging="360"/>
+      <w:numFmt w:val="bullet"/>
+      <w:lvlText w:val="■"/>
+      <w:lvlJc w:val="left"/>
+      <w:pPr>
+        <w:ind w:left="5040" w:hanging="360"/>
       </w:pPr>
       <w:rPr>
         <w:u w:val="none"/>
@@ -12192,11 +12983,11 @@
     </w:lvl>
     <w:lvl w:ilvl="6">
       <w:start w:val="1"/>
-      <w:numFmt w:val="decimal"/>
-      <w:lvlText w:val="%7."/>
+      <w:numFmt w:val="bullet"/>
+      <w:lvlText w:val="●"/>
       <w:lvlJc w:val="left"/>
       <w:pPr>
-        <w:ind w:left="5040" w:hanging="360"/>
+        <w:ind w:left="5760" w:hanging="360"/>
       </w:pPr>
       <w:rPr>
         <w:u w:val="none"/>
@@ -12204,11 +12995,11 @@
     </w:lvl>
     <w:lvl w:ilvl="7">
       <w:start w:val="1"/>
-      <w:numFmt w:val="lowerLetter"/>
-      <w:lvlText w:val="%8."/>
+      <w:numFmt w:val="bullet"/>
+      <w:lvlText w:val="○"/>
       <w:lvlJc w:val="left"/>
       <w:pPr>
-        <w:ind w:left="5760" w:hanging="360"/>
+        <w:ind w:left="6480" w:hanging="360"/>
       </w:pPr>
       <w:rPr>
         <w:u w:val="none"/>
@@ -12216,11 +13007,11 @@
     </w:lvl>
     <w:lvl w:ilvl="8">
       <w:start w:val="1"/>
-      <w:numFmt w:val="lowerRoman"/>
-      <w:lvlText w:val="%9."/>
-      <w:lvlJc w:val="right"/>
-      <w:pPr>
-        <w:ind w:left="6480" w:hanging="360"/>
+      <w:numFmt w:val="bullet"/>
+      <w:lvlText w:val="■"/>
+      <w:lvlJc w:val="left"/>
+      <w:pPr>
+        <w:ind w:left="7200" w:hanging="360"/>
       </w:pPr>
       <w:rPr>
         <w:u w:val="none"/>

</xml_diff>